<commit_message>
se agrega parte de la tarea hecha en chat gpt
</commit_message>
<xml_diff>
--- a/Planeamineto.docx
+++ b/Planeamineto.docx
@@ -555,7 +555,7 @@
           <w:lang w:val="es-MX"/>
         </w:rPr>
         <w:drawing>
-          <wp:inline distT="0" distB="0" distL="0" distR="0" wp14:anchorId="0FE8B669" wp14:editId="6AF48727">
+          <wp:inline distT="0" distB="0" distL="0" distR="0" wp14:anchorId="0FE8B669" wp14:editId="11567DDB">
             <wp:extent cx="5612130" cy="2748915"/>
             <wp:effectExtent l="0" t="0" r="7620" b="0"/>
             <wp:docPr id="1" name="Imagen 1"/>
@@ -603,6 +603,68 @@
           <w:lang w:val="es-MX"/>
         </w:rPr>
       </w:pPr>
+      <w:r>
+        <w:rPr>
+          <w:noProof/>
+          <w:lang w:val="es-ES"/>
+        </w:rPr>
+        <w:lastRenderedPageBreak/>
+        <w:drawing>
+          <wp:anchor distT="0" distB="0" distL="114300" distR="114300" simplePos="0" relativeHeight="251658240" behindDoc="0" locked="0" layoutInCell="1" allowOverlap="1" wp14:anchorId="11115423" wp14:editId="608B57CE">
+            <wp:simplePos x="0" y="0"/>
+            <wp:positionH relativeFrom="margin">
+              <wp:posOffset>-1013460</wp:posOffset>
+            </wp:positionH>
+            <wp:positionV relativeFrom="paragraph">
+              <wp:posOffset>-909320</wp:posOffset>
+            </wp:positionV>
+            <wp:extent cx="7647123" cy="1809750"/>
+            <wp:effectExtent l="0" t="0" r="0" b="0"/>
+            <wp:wrapNone/>
+            <wp:docPr id="2" name="Imagen 2"/>
+            <wp:cNvGraphicFramePr>
+              <a:graphicFrameLocks xmlns:a="http://schemas.openxmlformats.org/drawingml/2006/main" noChangeAspect="1"/>
+            </wp:cNvGraphicFramePr>
+            <a:graphic xmlns:a="http://schemas.openxmlformats.org/drawingml/2006/main">
+              <a:graphicData uri="http://schemas.openxmlformats.org/drawingml/2006/picture">
+                <pic:pic xmlns:pic="http://schemas.openxmlformats.org/drawingml/2006/picture">
+                  <pic:nvPicPr>
+                    <pic:cNvPr id="2" name="Imagen 2"/>
+                    <pic:cNvPicPr/>
+                  </pic:nvPicPr>
+                  <pic:blipFill>
+                    <a:blip r:embed="rId6">
+                      <a:extLst>
+                        <a:ext uri="{28A0092B-C50C-407E-A947-70E740481C1C}">
+                          <a14:useLocalDpi xmlns:a14="http://schemas.microsoft.com/office/drawing/2010/main" val="0"/>
+                        </a:ext>
+                      </a:extLst>
+                    </a:blip>
+                    <a:stretch>
+                      <a:fillRect/>
+                    </a:stretch>
+                  </pic:blipFill>
+                  <pic:spPr>
+                    <a:xfrm>
+                      <a:off x="0" y="0"/>
+                      <a:ext cx="7691566" cy="1820268"/>
+                    </a:xfrm>
+                    <a:prstGeom prst="rect">
+                      <a:avLst/>
+                    </a:prstGeom>
+                  </pic:spPr>
+                </pic:pic>
+              </a:graphicData>
+            </a:graphic>
+            <wp14:sizeRelH relativeFrom="margin">
+              <wp14:pctWidth>0</wp14:pctWidth>
+            </wp14:sizeRelH>
+            <wp14:sizeRelV relativeFrom="margin">
+              <wp14:pctHeight>0</wp14:pctHeight>
+            </wp14:sizeRelV>
+          </wp:anchor>
+        </w:drawing>
+      </w:r>
     </w:p>
     <w:p>
       <w:pPr>
@@ -613,1995 +675,606 @@
     </w:p>
     <w:p>
       <w:pPr>
-        <w:spacing w:before="100" w:beforeAutospacing="1" w:after="100" w:afterAutospacing="1" w:line="240" w:lineRule="auto"/>
-        <w:outlineLvl w:val="1"/>
-        <w:rPr>
-          <w:rFonts w:ascii="Times New Roman" w:eastAsia="Times New Roman" w:hAnsi="Times New Roman" w:cs="Times New Roman"/>
-          <w:b/>
-          <w:bCs/>
+        <w:rPr>
+          <w:lang w:val="es-ES"/>
+        </w:rPr>
+      </w:pPr>
+    </w:p>
+    <w:p>
+      <w:pPr>
+        <w:rPr>
+          <w:lang w:val="es-ES"/>
+        </w:rPr>
+      </w:pPr>
+    </w:p>
+    <w:p>
+      <w:pPr>
+        <w:rPr>
+          <w:lang w:val="es-ES"/>
+        </w:rPr>
+      </w:pPr>
+    </w:p>
+    <w:p>
+      <w:pPr>
+        <w:jc w:val="center"/>
+        <w:rPr>
           <w:sz w:val="36"/>
           <w:szCs w:val="36"/>
           <w:lang w:val="es-ES"/>
         </w:rPr>
       </w:pPr>
-      <w:proofErr w:type="spellStart"/>
-      <w:r>
-        <w:rPr>
-          <w:rFonts w:ascii="Times New Roman" w:eastAsia="Times New Roman" w:hAnsi="Times New Roman" w:cs="Times New Roman"/>
-          <w:b/>
-          <w:bCs/>
+      <w:r>
+        <w:rPr>
           <w:sz w:val="36"/>
           <w:szCs w:val="36"/>
           <w:lang w:val="es-ES"/>
         </w:rPr>
-        <w:t>User</w:t>
-      </w:r>
-      <w:proofErr w:type="spellEnd"/>
-      <w:r>
-        <w:rPr>
-          <w:rFonts w:ascii="Times New Roman" w:eastAsia="Times New Roman" w:hAnsi="Times New Roman" w:cs="Times New Roman"/>
-          <w:b/>
-          <w:bCs/>
+        <w:t>Historias de usuario</w:t>
+      </w:r>
+    </w:p>
+    <w:p>
+      <w:pPr>
+        <w:jc w:val="center"/>
+        <w:rPr>
           <w:sz w:val="36"/>
           <w:szCs w:val="36"/>
           <w:lang w:val="es-ES"/>
         </w:rPr>
+      </w:pPr>
+    </w:p>
+    <w:p>
+      <w:pPr>
+        <w:rPr>
+          <w:lang w:val="es-ES"/>
+        </w:rPr>
+      </w:pPr>
+      <w:r>
+        <w:rPr>
+          <w:lang w:val="es-ES"/>
+        </w:rPr>
+        <w:t>1.Tiene que estar</w:t>
+      </w:r>
+    </w:p>
+    <w:p>
+      <w:r>
+        <w:t>Como usuario nuevo, quiero poder registrarme en la plataforma fácilmente para acceder a las propiedades disponibles.</w:t>
+      </w:r>
+    </w:p>
+    <w:p/>
+    <w:p>
+      <w:r>
+        <w:t xml:space="preserve">. </w:t>
+      </w:r>
+      <w:proofErr w:type="spellStart"/>
+      <w:r>
+        <w:t>Frormulario</w:t>
+      </w:r>
+      <w:proofErr w:type="spellEnd"/>
+      <w:r>
+        <w:t xml:space="preserve"> de registro</w:t>
+      </w:r>
+    </w:p>
+    <w:p>
+      <w:r>
+        <w:t xml:space="preserve">. </w:t>
+      </w:r>
+      <w:proofErr w:type="spellStart"/>
+      <w:r>
+        <w:t>Validacion</w:t>
+      </w:r>
+      <w:proofErr w:type="spellEnd"/>
+      <w:r>
+        <w:t xml:space="preserve"> de correo</w:t>
+      </w:r>
+    </w:p>
+    <w:p>
+      <w:r>
+        <w:t xml:space="preserve">. </w:t>
+      </w:r>
+      <w:proofErr w:type="spellStart"/>
+      <w:r>
+        <w:t>Confirmacion</w:t>
+      </w:r>
+      <w:proofErr w:type="spellEnd"/>
+      <w:r>
+        <w:t xml:space="preserve"> de registro exitoso</w:t>
+      </w:r>
+    </w:p>
+    <w:p/>
+    <w:p>
+      <w:r>
+        <w:t>Como propietario, quiero poder crear una cuenta y registrar mis propiedades para alquilarlas a los clientes.</w:t>
+      </w:r>
+    </w:p>
+    <w:p>
+      <w:r>
+        <w:t>. Formulario de registro para propietarios.</w:t>
+      </w:r>
+    </w:p>
+    <w:p>
+      <w:r>
+        <w:t>. Validación de identidad o verificación de propiedad.</w:t>
+      </w:r>
+    </w:p>
+    <w:p>
+      <w:r>
+        <w:t>. Sección para agregar información de contacto.</w:t>
+      </w:r>
+    </w:p>
+    <w:p/>
+    <w:p>
+      <w:pPr>
+        <w:rPr>
+          <w:rStyle w:val="nfasis"/>
+        </w:rPr>
+      </w:pPr>
+      <w:r>
+        <w:rPr>
+          <w:rStyle w:val="nfasis"/>
+        </w:rPr>
+        <w:t>Como cliente, quiero poder comunicarme con el propietario de la propiedad que me interesa para resolver mis dudas antes de reservar.</w:t>
+      </w:r>
+    </w:p>
+    <w:p>
+      <w:r>
+        <w:rPr>
+          <w:rStyle w:val="nfasis"/>
+        </w:rPr>
+        <w:t xml:space="preserve">. </w:t>
+      </w:r>
+      <w:r>
+        <w:t>Habilitar chat en tiempo real entre ambas partes.</w:t>
+      </w:r>
+    </w:p>
+    <w:p>
+      <w:r>
+        <w:t xml:space="preserve">. </w:t>
+      </w:r>
+      <w:r>
+        <w:t>Opción de reportar mensajes inapropiados.</w:t>
+      </w:r>
+    </w:p>
+    <w:p>
+      <w:r>
+        <w:t>. Historial de mensajes accesible para ambas partes.</w:t>
+      </w:r>
+    </w:p>
+    <w:p/>
+    <w:p/>
+    <w:p>
+      <w:r>
+        <w:lastRenderedPageBreak/>
+        <w:t>Como usuario, quiero tener un buscador donde pueda encontrar propiedades según mi destino y fechas de viaje.</w:t>
+      </w:r>
+    </w:p>
+    <w:p>
+      <w:r>
+        <w:t>. Barra de búsqueda visible en la página principal.</w:t>
+      </w:r>
+    </w:p>
+    <w:p>
+      <w:r>
+        <w:t>. Resultados de búsqueda relevantes y rápidos.</w:t>
+      </w:r>
+    </w:p>
+    <w:p>
+      <w:r>
+        <w:t>. Resultados ordenados por relevancia y precio.</w:t>
+      </w:r>
+    </w:p>
+    <w:p>
+      <w:r>
+        <w:t>Como usuario, quiero poder filtrar las propiedades por precio, ubicación y tipo para encontrar opciones que se ajusten a mis necesidades.</w:t>
+      </w:r>
+    </w:p>
+    <w:p>
+      <w:r>
+        <w:t>. Filtrar por precio, ubicación, tipo de propiedad</w:t>
+      </w:r>
+    </w:p>
+    <w:p>
+      <w:r>
+        <w:t>.</w:t>
+      </w:r>
+      <w:r>
         <w:t xml:space="preserve"> </w:t>
       </w:r>
+      <w:r>
+        <w:t>Opción de filtrar por calificación de otros usuarios</w:t>
+      </w:r>
+    </w:p>
+    <w:p>
+      <w:r>
+        <w:t>. Botón para restablecer filtros fácilmente.</w:t>
+      </w:r>
+    </w:p>
+    <w:p/>
+    <w:p>
+      <w:r>
+        <w:t>Como usuario, quiero poder ver toda la información de una propiedad en un solo lugar para tomar una mejor decisión antes de reservar.</w:t>
+      </w:r>
+    </w:p>
+    <w:p>
+      <w:r>
+        <w:t>. Mostrar fotos de la propiedad en alta calidad.</w:t>
+      </w:r>
+    </w:p>
+    <w:p>
+      <w:r>
+        <w:t>. Información completa: precio, ubicación, descripción.</w:t>
+      </w:r>
+    </w:p>
+    <w:p>
+      <w:r>
+        <w:t>. Opiniones de otros usuarios sobre la propiedad.</w:t>
+      </w:r>
+    </w:p>
+    <w:p/>
+    <w:p>
+      <w:r>
+        <w:t>Como usuario nuevo, quiero recibir un descuento en mi primera reserva para incentivarme a usar la plataforma.</w:t>
+      </w:r>
+    </w:p>
+    <w:p>
+      <w:r>
+        <w:t>. Mostrar descuentos en la página de pago</w:t>
+      </w:r>
+    </w:p>
+    <w:p>
+      <w:r>
+        <w:t>. Aplicar automáticamente descuentos a usuarios nuevos</w:t>
+      </w:r>
+    </w:p>
+    <w:p>
+      <w:r>
+        <w:t>. Validación para evitar mal uso de los descuentos.</w:t>
+      </w:r>
+    </w:p>
+    <w:p>
+      <w:r>
+        <w:t>. Mostrar el monto ahorrado en la factura final</w:t>
+      </w:r>
+    </w:p>
+    <w:p/>
+    <w:p>
+      <w:r>
+        <w:t>Como usuario, quiero poder ingresar códigos promocionales al reservar para obtener descuentos especiales en mis viajes.</w:t>
+      </w:r>
+    </w:p>
+    <w:p>
+      <w:r>
+        <w:t>. Espacio para ingresar código promocional en la reserva</w:t>
+      </w:r>
+    </w:p>
+    <w:p>
+      <w:r>
+        <w:t>.</w:t>
+      </w:r>
+      <w:r>
+        <w:t xml:space="preserve"> </w:t>
+      </w:r>
+      <w:r>
+        <w:t>Aplicación inmediata del descuento si es válido</w:t>
+      </w:r>
+    </w:p>
+    <w:p>
+      <w:r>
+        <w:t>. Notificación de éxito o error al aplicar el código</w:t>
+      </w:r>
+    </w:p>
+    <w:p/>
+    <w:p>
+      <w:r>
+        <w:lastRenderedPageBreak/>
+        <w:t>Como cliente, quiero poder calificar una propiedad con estrellas para compartir mi experiencia con otros usuarios.</w:t>
+      </w:r>
+    </w:p>
+    <w:p>
+      <w:r>
+        <w:rPr>
+          <w:lang w:val="es-ES"/>
+        </w:rPr>
+        <w:t xml:space="preserve">. </w:t>
+      </w:r>
+      <w:r>
+        <w:t>Permitir a los clientes calificar con estrellas.</w:t>
+      </w:r>
+    </w:p>
+    <w:p>
+      <w:r>
+        <w:t>. Evitar calificaciones anónimas o falsas.</w:t>
+      </w:r>
+    </w:p>
+    <w:p>
+      <w:r>
+        <w:t>. Mostrar la cantidad total de calificaciones.</w:t>
+      </w:r>
+    </w:p>
+    <w:p/>
+    <w:p>
+      <w:r>
+        <w:t>2.Deberia estar</w:t>
+      </w:r>
+    </w:p>
+    <w:p/>
+    <w:p>
+      <w:r>
+        <w:t>Como propietario, quiero poder editar los detalles de mis propiedades para mantener la información actualizada.</w:t>
+      </w:r>
+    </w:p>
+    <w:p>
+      <w:r>
+        <w:t>.</w:t>
+      </w:r>
+      <w:r>
+        <w:t xml:space="preserve"> </w:t>
+      </w:r>
+      <w:r>
+        <w:t>Permitir a los propietarios modificar información de sus propiedades.</w:t>
+      </w:r>
+    </w:p>
+    <w:p>
+      <w:r>
+        <w:t>.</w:t>
+      </w:r>
+      <w:r>
+        <w:t xml:space="preserve"> </w:t>
+      </w:r>
+      <w:r>
+        <w:t>Opción para actualizar fotos, precios y descripciones.</w:t>
+      </w:r>
+    </w:p>
+    <w:p>
+      <w:r>
+        <w:t>.</w:t>
+      </w:r>
+      <w:r>
+        <w:t xml:space="preserve"> </w:t>
+      </w:r>
+      <w:r>
+        <w:t>Guardar cambios en tiempo real.</w:t>
+      </w:r>
+    </w:p>
+    <w:p/>
+    <w:p>
+      <w:r>
+        <w:t>Como cliente, quiero poder enviar mensajes a la plataforma para recibir asistencia sobre pagos, reservas o problemas con mi cuenta.</w:t>
+      </w:r>
+    </w:p>
+    <w:p>
+      <w:r>
+        <w:t>.</w:t>
+      </w:r>
+      <w:r>
+        <w:t xml:space="preserve"> </w:t>
+      </w:r>
+      <w:r>
+        <w:t>Canal de chat con soporte técnico.</w:t>
+      </w:r>
+    </w:p>
+    <w:p>
+      <w:r>
+        <w:t>.</w:t>
+      </w:r>
+      <w:r>
+        <w:t xml:space="preserve"> </w:t>
+      </w:r>
+      <w:r>
+        <w:t>R</w:t>
+      </w:r>
+      <w:r>
+        <w:t>egistro de conversaciones previas.</w:t>
+      </w:r>
+    </w:p>
+    <w:p>
+      <w:r>
+        <w:t>.</w:t>
+      </w:r>
+      <w:r>
+        <w:t xml:space="preserve"> </w:t>
+      </w:r>
+      <w:r>
+        <w:t>Opción de adjuntar capturas de pantalla o documentos.</w:t>
+      </w:r>
+    </w:p>
+    <w:p>
+      <w:pPr>
+        <w:rPr>
+          <w:rStyle w:val="nfasis"/>
+          <w:i w:val="0"/>
+          <w:iCs w:val="0"/>
+        </w:rPr>
+      </w:pPr>
+      <w:r>
+        <w:rPr>
+          <w:rStyle w:val="nfasis"/>
+          <w:i w:val="0"/>
+          <w:iCs w:val="0"/>
+        </w:rPr>
+        <w:t>Como cliente, quiero poder dejar un comentario sobre mi estadía para ayudar a otros usuarios a tomar decisiones informadas.</w:t>
+      </w:r>
+    </w:p>
+    <w:p>
+      <w:r>
+        <w:rPr>
+          <w:rStyle w:val="nfasis"/>
+          <w:i w:val="0"/>
+          <w:iCs w:val="0"/>
+        </w:rPr>
+        <w:t>.</w:t>
+      </w:r>
+      <w:r>
+        <w:t xml:space="preserve"> </w:t>
+      </w:r>
+      <w:r>
+        <w:t>Sección visible en cada propiedad para dejar comentarios.</w:t>
+      </w:r>
+    </w:p>
+    <w:p>
+      <w:r>
+        <w:t>.</w:t>
+      </w:r>
+      <w:r>
+        <w:t xml:space="preserve"> </w:t>
+      </w:r>
+      <w:r>
+        <w:t>Posibilidad de editar o eliminar comentarios propios.</w:t>
+      </w:r>
+    </w:p>
+    <w:p>
+      <w:pPr>
+        <w:rPr>
+          <w:rStyle w:val="nfasis"/>
+          <w:i w:val="0"/>
+          <w:iCs w:val="0"/>
+        </w:rPr>
+      </w:pPr>
+      <w:r>
+        <w:t>.</w:t>
+      </w:r>
+      <w:r>
+        <w:t xml:space="preserve"> </w:t>
+      </w:r>
+      <w:r>
+        <w:t>Moderación para evitar lenguaje inapropiado.</w:t>
+      </w:r>
+    </w:p>
+    <w:p>
+      <w:pPr>
+        <w:rPr>
+          <w:rStyle w:val="nfasis"/>
+        </w:rPr>
+      </w:pPr>
+    </w:p>
+    <w:p>
+      <w:r>
+        <w:t>Como administrador de la plataforma, quiero tener presencia en redes sociales para atraer más clientes y propietarios a la plataforma</w:t>
+      </w:r>
+    </w:p>
+    <w:p>
+      <w:r>
+        <w:t xml:space="preserve">. </w:t>
+      </w:r>
+      <w:r>
+        <w:t>Crear cuentas oficiales en redes sociales</w:t>
+      </w:r>
+    </w:p>
+    <w:p>
+      <w:r>
+        <w:t>.</w:t>
+      </w:r>
+      <w:r>
+        <w:t xml:space="preserve"> </w:t>
+      </w:r>
+      <w:r>
+        <w:t>Subir contenido atractivo sobre propiedades disponibles</w:t>
+      </w:r>
+    </w:p>
+    <w:p>
+      <w:r>
+        <w:t>.</w:t>
+      </w:r>
+      <w:r>
+        <w:t xml:space="preserve"> </w:t>
+      </w:r>
+      <w:r>
+        <w:t>Publicar al menos 3 veces por semana</w:t>
+      </w:r>
+    </w:p>
+    <w:p/>
+    <w:p/>
+    <w:p/>
+    <w:p/>
+    <w:p/>
+    <w:p>
+      <w:r>
+        <w:t>3.Podria estar</w:t>
+      </w:r>
+    </w:p>
+    <w:p>
+      <w:r>
+        <w:t>Como usuario, quiero poder indicar si un comentario me fue útil o no para destacar las opiniones más relevantes.</w:t>
+      </w:r>
+    </w:p>
+    <w:p>
+      <w:r>
+        <w:t xml:space="preserve">. </w:t>
+      </w:r>
+      <w:r>
+        <w:t>Opción de dar "Me gusta" o "No me gusta" a reseñas.</w:t>
+      </w:r>
+    </w:p>
+    <w:p>
+      <w:r>
+        <w:t>.</w:t>
+      </w:r>
+      <w:r>
+        <w:t xml:space="preserve"> </w:t>
+      </w:r>
+      <w:r>
+        <w:t>Ordenar comentarios por los más valorados.</w:t>
+      </w:r>
+    </w:p>
+    <w:p/>
+    <w:p>
+      <w:r>
+        <w:t xml:space="preserve">Como administrador de la plataforma, quiero colaborar con </w:t>
+      </w:r>
       <w:proofErr w:type="spellStart"/>
       <w:r>
-        <w:rPr>
-          <w:rFonts w:ascii="Times New Roman" w:eastAsia="Times New Roman" w:hAnsi="Times New Roman" w:cs="Times New Roman"/>
-          <w:b/>
-          <w:bCs/>
-          <w:sz w:val="36"/>
-          <w:szCs w:val="36"/>
+        <w:t>influencers</w:t>
+      </w:r>
+      <w:proofErr w:type="spellEnd"/>
+      <w:r>
+        <w:t xml:space="preserve"> para aumentar la visibilidad de </w:t>
+      </w:r>
+      <w:proofErr w:type="spellStart"/>
+      <w:r>
+        <w:t>Rent</w:t>
+      </w:r>
+      <w:proofErr w:type="spellEnd"/>
+      <w:r>
+        <w:t xml:space="preserve"> Place y atraer nuevos usuarios.</w:t>
+      </w:r>
+    </w:p>
+    <w:p>
+      <w:r>
+        <w:t xml:space="preserve">. </w:t>
+      </w:r>
+      <w:r>
+        <w:t xml:space="preserve">Identificar </w:t>
+      </w:r>
+      <w:proofErr w:type="spellStart"/>
+      <w:r>
+        <w:t>influencers</w:t>
+      </w:r>
+      <w:proofErr w:type="spellEnd"/>
+      <w:r>
+        <w:t xml:space="preserve"> relacionados con turismo y alquileres.</w:t>
+      </w:r>
+    </w:p>
+    <w:p>
+      <w:r>
+        <w:t xml:space="preserve">. </w:t>
+      </w:r>
+      <w:r>
+        <w:t>Medir el retorno de inversión en seguidores y clientes.</w:t>
+      </w:r>
+    </w:p>
+    <w:p>
+      <w:pPr>
+        <w:rPr>
           <w:lang w:val="es-ES"/>
         </w:rPr>
-        <w:t>Story</w:t>
-      </w:r>
-      <w:proofErr w:type="spellEnd"/>
-      <w:r>
-        <w:rPr>
-          <w:rFonts w:ascii="Times New Roman" w:eastAsia="Times New Roman" w:hAnsi="Times New Roman" w:cs="Times New Roman"/>
-          <w:b/>
-          <w:bCs/>
-          <w:sz w:val="36"/>
-          <w:szCs w:val="36"/>
-          <w:lang w:val="es-ES"/>
-        </w:rPr>
-        <w:t xml:space="preserve"> </w:t>
-      </w:r>
-      <w:proofErr w:type="spellStart"/>
-      <w:r>
-        <w:rPr>
-          <w:rFonts w:ascii="Times New Roman" w:eastAsia="Times New Roman" w:hAnsi="Times New Roman" w:cs="Times New Roman"/>
-          <w:b/>
-          <w:bCs/>
-          <w:sz w:val="36"/>
-          <w:szCs w:val="36"/>
-          <w:lang w:val="es-ES"/>
-        </w:rPr>
-        <w:t>Mapping</w:t>
-      </w:r>
-      <w:proofErr w:type="spellEnd"/>
-      <w:r>
-        <w:rPr>
-          <w:rFonts w:ascii="Times New Roman" w:eastAsia="Times New Roman" w:hAnsi="Times New Roman" w:cs="Times New Roman"/>
-          <w:b/>
-          <w:bCs/>
-          <w:sz w:val="36"/>
-          <w:szCs w:val="36"/>
-          <w:lang w:val="es-ES"/>
-        </w:rPr>
-        <w:t xml:space="preserve">: </w:t>
-      </w:r>
-      <w:proofErr w:type="spellStart"/>
-      <w:r>
-        <w:rPr>
-          <w:rFonts w:ascii="Times New Roman" w:eastAsia="Times New Roman" w:hAnsi="Times New Roman" w:cs="Times New Roman"/>
-          <w:b/>
-          <w:bCs/>
-          <w:sz w:val="36"/>
-          <w:szCs w:val="36"/>
-          <w:lang w:val="es-ES"/>
-        </w:rPr>
-        <w:t>Rent</w:t>
-      </w:r>
-      <w:proofErr w:type="spellEnd"/>
-      <w:r>
-        <w:rPr>
-          <w:rFonts w:ascii="Times New Roman" w:eastAsia="Times New Roman" w:hAnsi="Times New Roman" w:cs="Times New Roman"/>
-          <w:b/>
-          <w:bCs/>
-          <w:sz w:val="36"/>
-          <w:szCs w:val="36"/>
-          <w:lang w:val="es-ES"/>
-        </w:rPr>
-        <w:t xml:space="preserve"> Place</w:t>
-      </w:r>
-    </w:p>
-    <w:p>
-      <w:pPr>
-        <w:spacing w:before="100" w:beforeAutospacing="1" w:after="100" w:afterAutospacing="1" w:line="240" w:lineRule="auto"/>
-        <w:outlineLvl w:val="2"/>
-        <w:rPr>
-          <w:rFonts w:ascii="Times New Roman" w:eastAsia="Times New Roman" w:hAnsi="Times New Roman" w:cs="Times New Roman"/>
-          <w:b/>
-          <w:bCs/>
-          <w:sz w:val="27"/>
-          <w:szCs w:val="27"/>
-          <w:lang w:val="es-ES"/>
-        </w:rPr>
-      </w:pPr>
-      <w:r>
-        <w:rPr>
-          <w:rFonts w:ascii="Times New Roman" w:eastAsia="Times New Roman" w:hAnsi="Times New Roman" w:cs="Times New Roman"/>
-          <w:b/>
-          <w:bCs/>
-          <w:sz w:val="27"/>
-          <w:szCs w:val="27"/>
-          <w:lang w:val="es-ES"/>
-        </w:rPr>
-        <w:t>1. Actividades principales (</w:t>
-      </w:r>
-      <w:proofErr w:type="spellStart"/>
-      <w:r>
-        <w:rPr>
-          <w:rFonts w:ascii="Times New Roman" w:eastAsia="Times New Roman" w:hAnsi="Times New Roman" w:cs="Times New Roman"/>
-          <w:b/>
-          <w:bCs/>
-          <w:sz w:val="27"/>
-          <w:szCs w:val="27"/>
-          <w:lang w:val="es-ES"/>
-        </w:rPr>
-        <w:t>Backbone</w:t>
-      </w:r>
-      <w:proofErr w:type="spellEnd"/>
-      <w:r>
-        <w:rPr>
-          <w:rFonts w:ascii="Times New Roman" w:eastAsia="Times New Roman" w:hAnsi="Times New Roman" w:cs="Times New Roman"/>
-          <w:b/>
-          <w:bCs/>
-          <w:sz w:val="27"/>
-          <w:szCs w:val="27"/>
-          <w:lang w:val="es-ES"/>
-        </w:rPr>
-        <w:t xml:space="preserve"> de la experiencia del usuario)</w:t>
-      </w:r>
-    </w:p>
-    <w:p>
-      <w:pPr>
-        <w:spacing w:before="100" w:beforeAutospacing="1" w:after="100" w:afterAutospacing="1" w:line="240" w:lineRule="auto"/>
-        <w:rPr>
-          <w:rFonts w:ascii="Times New Roman" w:eastAsia="Times New Roman" w:hAnsi="Times New Roman" w:cs="Times New Roman"/>
-          <w:sz w:val="24"/>
-          <w:szCs w:val="24"/>
-          <w:lang w:val="es-ES"/>
-        </w:rPr>
-      </w:pPr>
-      <w:r>
-        <w:rPr>
-          <w:rFonts w:ascii="Times New Roman" w:eastAsia="Times New Roman" w:hAnsi="Times New Roman" w:cs="Times New Roman"/>
-          <w:sz w:val="24"/>
-          <w:szCs w:val="24"/>
-          <w:lang w:val="es-ES"/>
-        </w:rPr>
-        <w:t>Estas son las etapas clave por las que pasan los usuarios en la plataforma:</w:t>
-      </w:r>
-    </w:p>
-    <w:p>
-      <w:pPr>
-        <w:numPr>
-          <w:ilvl w:val="0"/>
-          <w:numId w:val="1"/>
-        </w:numPr>
-        <w:spacing w:before="100" w:beforeAutospacing="1" w:after="100" w:afterAutospacing="1" w:line="240" w:lineRule="auto"/>
-        <w:rPr>
-          <w:rFonts w:ascii="Times New Roman" w:eastAsia="Times New Roman" w:hAnsi="Times New Roman" w:cs="Times New Roman"/>
-          <w:sz w:val="24"/>
-          <w:szCs w:val="24"/>
-          <w:lang w:val="es-ES"/>
-        </w:rPr>
-      </w:pPr>
-      <w:r>
-        <w:rPr>
-          <w:rFonts w:ascii="Times New Roman" w:eastAsia="Times New Roman" w:hAnsi="Times New Roman" w:cs="Times New Roman"/>
-          <w:b/>
-          <w:bCs/>
-          <w:sz w:val="24"/>
-          <w:szCs w:val="24"/>
-          <w:lang w:val="es-ES"/>
-        </w:rPr>
-        <w:t>Registro y configuración</w:t>
-      </w:r>
-      <w:r>
-        <w:rPr>
-          <w:rFonts w:ascii="Times New Roman" w:eastAsia="Times New Roman" w:hAnsi="Times New Roman" w:cs="Times New Roman"/>
-          <w:sz w:val="24"/>
-          <w:szCs w:val="24"/>
-          <w:lang w:val="es-ES"/>
-        </w:rPr>
-        <w:t xml:space="preserve"> → Los propietarios y huéspedes crean una cuenta.</w:t>
-      </w:r>
-    </w:p>
-    <w:p>
-      <w:pPr>
-        <w:numPr>
-          <w:ilvl w:val="0"/>
-          <w:numId w:val="1"/>
-        </w:numPr>
-        <w:spacing w:before="100" w:beforeAutospacing="1" w:after="100" w:afterAutospacing="1" w:line="240" w:lineRule="auto"/>
-        <w:rPr>
-          <w:rFonts w:ascii="Times New Roman" w:eastAsia="Times New Roman" w:hAnsi="Times New Roman" w:cs="Times New Roman"/>
-          <w:sz w:val="24"/>
-          <w:szCs w:val="24"/>
-          <w:lang w:val="es-ES"/>
-        </w:rPr>
-      </w:pPr>
-      <w:r>
-        <w:rPr>
-          <w:rFonts w:ascii="Times New Roman" w:eastAsia="Times New Roman" w:hAnsi="Times New Roman" w:cs="Times New Roman"/>
-          <w:b/>
-          <w:bCs/>
-          <w:sz w:val="24"/>
-          <w:szCs w:val="24"/>
-          <w:lang w:val="es-ES"/>
-        </w:rPr>
-        <w:t>Publicación de propiedades</w:t>
-      </w:r>
-      <w:r>
-        <w:rPr>
-          <w:rFonts w:ascii="Times New Roman" w:eastAsia="Times New Roman" w:hAnsi="Times New Roman" w:cs="Times New Roman"/>
-          <w:sz w:val="24"/>
-          <w:szCs w:val="24"/>
-          <w:lang w:val="es-ES"/>
-        </w:rPr>
-        <w:t xml:space="preserve"> → Los propietarios agregan sus alojamientos.</w:t>
-      </w:r>
-    </w:p>
-    <w:p>
-      <w:pPr>
-        <w:numPr>
-          <w:ilvl w:val="0"/>
-          <w:numId w:val="1"/>
-        </w:numPr>
-        <w:spacing w:before="100" w:beforeAutospacing="1" w:after="100" w:afterAutospacing="1" w:line="240" w:lineRule="auto"/>
-        <w:rPr>
-          <w:rFonts w:ascii="Times New Roman" w:eastAsia="Times New Roman" w:hAnsi="Times New Roman" w:cs="Times New Roman"/>
-          <w:sz w:val="24"/>
-          <w:szCs w:val="24"/>
-          <w:lang w:val="es-ES"/>
-        </w:rPr>
-      </w:pPr>
-      <w:r>
-        <w:rPr>
-          <w:rFonts w:ascii="Times New Roman" w:eastAsia="Times New Roman" w:hAnsi="Times New Roman" w:cs="Times New Roman"/>
-          <w:b/>
-          <w:bCs/>
-          <w:sz w:val="24"/>
-          <w:szCs w:val="24"/>
-          <w:lang w:val="es-ES"/>
-        </w:rPr>
-        <w:t>Búsqueda y exploración</w:t>
-      </w:r>
-      <w:r>
-        <w:rPr>
-          <w:rFonts w:ascii="Times New Roman" w:eastAsia="Times New Roman" w:hAnsi="Times New Roman" w:cs="Times New Roman"/>
-          <w:sz w:val="24"/>
-          <w:szCs w:val="24"/>
-          <w:lang w:val="es-ES"/>
-        </w:rPr>
-        <w:t xml:space="preserve"> → Los huéspedes buscan y filtran propiedades.</w:t>
-      </w:r>
-    </w:p>
-    <w:p>
-      <w:pPr>
-        <w:numPr>
-          <w:ilvl w:val="0"/>
-          <w:numId w:val="1"/>
-        </w:numPr>
-        <w:spacing w:before="100" w:beforeAutospacing="1" w:after="100" w:afterAutospacing="1" w:line="240" w:lineRule="auto"/>
-        <w:rPr>
-          <w:rFonts w:ascii="Times New Roman" w:eastAsia="Times New Roman" w:hAnsi="Times New Roman" w:cs="Times New Roman"/>
-          <w:sz w:val="24"/>
-          <w:szCs w:val="24"/>
-          <w:lang w:val="es-ES"/>
-        </w:rPr>
-      </w:pPr>
-      <w:r>
-        <w:rPr>
-          <w:rFonts w:ascii="Times New Roman" w:eastAsia="Times New Roman" w:hAnsi="Times New Roman" w:cs="Times New Roman"/>
-          <w:b/>
-          <w:bCs/>
-          <w:sz w:val="24"/>
-          <w:szCs w:val="24"/>
-          <w:lang w:val="es-ES"/>
-        </w:rPr>
-        <w:t>Reserva y pago</w:t>
-      </w:r>
-      <w:r>
-        <w:rPr>
-          <w:rFonts w:ascii="Times New Roman" w:eastAsia="Times New Roman" w:hAnsi="Times New Roman" w:cs="Times New Roman"/>
-          <w:sz w:val="24"/>
-          <w:szCs w:val="24"/>
-          <w:lang w:val="es-ES"/>
-        </w:rPr>
-        <w:t xml:space="preserve"> → Los huéspedes reservan un alojamiento.</w:t>
-      </w:r>
-    </w:p>
-    <w:p>
-      <w:pPr>
-        <w:numPr>
-          <w:ilvl w:val="0"/>
-          <w:numId w:val="1"/>
-        </w:numPr>
-        <w:spacing w:before="100" w:beforeAutospacing="1" w:after="100" w:afterAutospacing="1" w:line="240" w:lineRule="auto"/>
-        <w:rPr>
-          <w:rFonts w:ascii="Times New Roman" w:eastAsia="Times New Roman" w:hAnsi="Times New Roman" w:cs="Times New Roman"/>
-          <w:sz w:val="24"/>
-          <w:szCs w:val="24"/>
-          <w:lang w:val="es-ES"/>
-        </w:rPr>
-      </w:pPr>
-      <w:r>
-        <w:rPr>
-          <w:rFonts w:ascii="Times New Roman" w:eastAsia="Times New Roman" w:hAnsi="Times New Roman" w:cs="Times New Roman"/>
-          <w:b/>
-          <w:bCs/>
-          <w:sz w:val="24"/>
-          <w:szCs w:val="24"/>
-          <w:lang w:val="es-ES"/>
-        </w:rPr>
-        <w:t>Comunicación entre usuarios</w:t>
-      </w:r>
-      <w:r>
-        <w:rPr>
-          <w:rFonts w:ascii="Times New Roman" w:eastAsia="Times New Roman" w:hAnsi="Times New Roman" w:cs="Times New Roman"/>
-          <w:sz w:val="24"/>
-          <w:szCs w:val="24"/>
-          <w:lang w:val="es-ES"/>
-        </w:rPr>
-        <w:t xml:space="preserve"> → Mensajes entre propietarios y huéspedes.</w:t>
-      </w:r>
-    </w:p>
-    <w:p>
-      <w:pPr>
-        <w:numPr>
-          <w:ilvl w:val="0"/>
-          <w:numId w:val="1"/>
-        </w:numPr>
-        <w:spacing w:before="100" w:beforeAutospacing="1" w:after="100" w:afterAutospacing="1" w:line="240" w:lineRule="auto"/>
-        <w:rPr>
-          <w:rFonts w:ascii="Times New Roman" w:eastAsia="Times New Roman" w:hAnsi="Times New Roman" w:cs="Times New Roman"/>
-          <w:sz w:val="24"/>
-          <w:szCs w:val="24"/>
-          <w:lang w:val="es-ES"/>
-        </w:rPr>
-      </w:pPr>
-      <w:r>
-        <w:rPr>
-          <w:rFonts w:ascii="Times New Roman" w:eastAsia="Times New Roman" w:hAnsi="Times New Roman" w:cs="Times New Roman"/>
-          <w:b/>
-          <w:bCs/>
-          <w:sz w:val="24"/>
-          <w:szCs w:val="24"/>
-          <w:lang w:val="es-ES"/>
-        </w:rPr>
-        <w:t>Reseñas y calificaciones</w:t>
-      </w:r>
-      <w:r>
-        <w:rPr>
-          <w:rFonts w:ascii="Times New Roman" w:eastAsia="Times New Roman" w:hAnsi="Times New Roman" w:cs="Times New Roman"/>
-          <w:sz w:val="24"/>
-          <w:szCs w:val="24"/>
-          <w:lang w:val="es-ES"/>
-        </w:rPr>
-        <w:t xml:space="preserve"> → Los huéspedes dejan comentarios sobre su experiencia.</w:t>
-      </w:r>
-    </w:p>
-    <w:p>
-      <w:pPr>
-        <w:spacing w:after="0" w:line="240" w:lineRule="auto"/>
-        <w:rPr>
-          <w:rFonts w:ascii="Times New Roman" w:eastAsia="Times New Roman" w:hAnsi="Times New Roman" w:cs="Times New Roman"/>
-          <w:sz w:val="24"/>
-          <w:szCs w:val="24"/>
-          <w:lang w:val="en-US"/>
-        </w:rPr>
-      </w:pPr>
-      <w:r>
-        <w:rPr>
-          <w:rFonts w:ascii="Times New Roman" w:eastAsia="Times New Roman" w:hAnsi="Times New Roman" w:cs="Times New Roman"/>
-          <w:sz w:val="24"/>
-          <w:szCs w:val="24"/>
-          <w:lang w:val="en-US"/>
-        </w:rPr>
-        <w:pict w14:anchorId="298FBC28">
-          <v:rect id="_x0000_i1025" style="width:0;height:1.5pt" o:hralign="center" o:hrstd="t" o:hr="t" fillcolor="#a0a0a0" stroked="f"/>
-        </w:pict>
-      </w:r>
-    </w:p>
-    <w:p>
-      <w:pPr>
-        <w:spacing w:before="100" w:beforeAutospacing="1" w:after="100" w:afterAutospacing="1" w:line="240" w:lineRule="auto"/>
-        <w:outlineLvl w:val="2"/>
-        <w:rPr>
-          <w:rFonts w:ascii="Times New Roman" w:eastAsia="Times New Roman" w:hAnsi="Times New Roman" w:cs="Times New Roman"/>
-          <w:b/>
-          <w:bCs/>
-          <w:sz w:val="27"/>
-          <w:szCs w:val="27"/>
-          <w:lang w:val="es-ES"/>
-        </w:rPr>
-      </w:pPr>
-      <w:r>
-        <w:rPr>
-          <w:rFonts w:ascii="Times New Roman" w:eastAsia="Times New Roman" w:hAnsi="Times New Roman" w:cs="Times New Roman"/>
-          <w:b/>
-          <w:bCs/>
-          <w:sz w:val="27"/>
-          <w:szCs w:val="27"/>
-          <w:lang w:val="es-ES"/>
-        </w:rPr>
-        <w:t>2. Historias de usuario (</w:t>
-      </w:r>
-      <w:proofErr w:type="spellStart"/>
-      <w:r>
-        <w:rPr>
-          <w:rFonts w:ascii="Times New Roman" w:eastAsia="Times New Roman" w:hAnsi="Times New Roman" w:cs="Times New Roman"/>
-          <w:b/>
-          <w:bCs/>
-          <w:sz w:val="27"/>
-          <w:szCs w:val="27"/>
-          <w:lang w:val="es-ES"/>
-        </w:rPr>
-        <w:t>User</w:t>
-      </w:r>
-      <w:proofErr w:type="spellEnd"/>
-      <w:r>
-        <w:rPr>
-          <w:rFonts w:ascii="Times New Roman" w:eastAsia="Times New Roman" w:hAnsi="Times New Roman" w:cs="Times New Roman"/>
-          <w:b/>
-          <w:bCs/>
-          <w:sz w:val="27"/>
-          <w:szCs w:val="27"/>
-          <w:lang w:val="es-ES"/>
-        </w:rPr>
-        <w:t xml:space="preserve"> </w:t>
-      </w:r>
-      <w:proofErr w:type="spellStart"/>
-      <w:r>
-        <w:rPr>
-          <w:rFonts w:ascii="Times New Roman" w:eastAsia="Times New Roman" w:hAnsi="Times New Roman" w:cs="Times New Roman"/>
-          <w:b/>
-          <w:bCs/>
-          <w:sz w:val="27"/>
-          <w:szCs w:val="27"/>
-          <w:lang w:val="es-ES"/>
-        </w:rPr>
-        <w:t>Stories</w:t>
-      </w:r>
-      <w:proofErr w:type="spellEnd"/>
-      <w:r>
-        <w:rPr>
-          <w:rFonts w:ascii="Times New Roman" w:eastAsia="Times New Roman" w:hAnsi="Times New Roman" w:cs="Times New Roman"/>
-          <w:b/>
-          <w:bCs/>
-          <w:sz w:val="27"/>
-          <w:szCs w:val="27"/>
-          <w:lang w:val="es-ES"/>
-        </w:rPr>
-        <w:t>) para cada actividad</w:t>
-      </w:r>
-    </w:p>
-    <w:p>
-      <w:pPr>
-        <w:spacing w:before="100" w:beforeAutospacing="1" w:after="100" w:afterAutospacing="1" w:line="240" w:lineRule="auto"/>
-        <w:outlineLvl w:val="3"/>
-        <w:rPr>
-          <w:rFonts w:ascii="Times New Roman" w:eastAsia="Times New Roman" w:hAnsi="Times New Roman" w:cs="Times New Roman"/>
-          <w:b/>
-          <w:bCs/>
-          <w:sz w:val="24"/>
-          <w:szCs w:val="24"/>
-          <w:lang w:val="en-US"/>
-        </w:rPr>
-      </w:pPr>
-      <w:r>
-        <w:rPr>
-          <w:rFonts w:ascii="Times New Roman" w:eastAsia="Times New Roman" w:hAnsi="Times New Roman" w:cs="Times New Roman"/>
-          <w:b/>
-          <w:bCs/>
-          <w:sz w:val="24"/>
-          <w:szCs w:val="24"/>
-          <w:lang w:val="en-US"/>
-        </w:rPr>
-        <w:t xml:space="preserve">1. </w:t>
-      </w:r>
-      <w:proofErr w:type="spellStart"/>
-      <w:r>
-        <w:rPr>
-          <w:rFonts w:ascii="Times New Roman" w:eastAsia="Times New Roman" w:hAnsi="Times New Roman" w:cs="Times New Roman"/>
-          <w:b/>
-          <w:bCs/>
-          <w:sz w:val="24"/>
-          <w:szCs w:val="24"/>
-          <w:lang w:val="en-US"/>
-        </w:rPr>
-        <w:t>Registro</w:t>
-      </w:r>
-      <w:proofErr w:type="spellEnd"/>
-      <w:r>
-        <w:rPr>
-          <w:rFonts w:ascii="Times New Roman" w:eastAsia="Times New Roman" w:hAnsi="Times New Roman" w:cs="Times New Roman"/>
-          <w:b/>
-          <w:bCs/>
-          <w:sz w:val="24"/>
-          <w:szCs w:val="24"/>
-          <w:lang w:val="en-US"/>
-        </w:rPr>
-        <w:t xml:space="preserve"> y </w:t>
-      </w:r>
-      <w:proofErr w:type="spellStart"/>
-      <w:r>
-        <w:rPr>
-          <w:rFonts w:ascii="Times New Roman" w:eastAsia="Times New Roman" w:hAnsi="Times New Roman" w:cs="Times New Roman"/>
-          <w:b/>
-          <w:bCs/>
-          <w:sz w:val="24"/>
-          <w:szCs w:val="24"/>
-          <w:lang w:val="en-US"/>
-        </w:rPr>
-        <w:t>configuración</w:t>
-      </w:r>
-      <w:proofErr w:type="spellEnd"/>
-    </w:p>
-    <w:p>
-      <w:pPr>
-        <w:numPr>
-          <w:ilvl w:val="0"/>
-          <w:numId w:val="2"/>
-        </w:numPr>
-        <w:spacing w:before="100" w:beforeAutospacing="1" w:after="100" w:afterAutospacing="1" w:line="240" w:lineRule="auto"/>
-        <w:rPr>
-          <w:rFonts w:ascii="Times New Roman" w:eastAsia="Times New Roman" w:hAnsi="Times New Roman" w:cs="Times New Roman"/>
-          <w:sz w:val="24"/>
-          <w:szCs w:val="24"/>
-          <w:lang w:val="es-ES"/>
-        </w:rPr>
-      </w:pPr>
-      <w:r>
-        <w:rPr>
-          <w:rFonts w:ascii="Times New Roman" w:eastAsia="Times New Roman" w:hAnsi="Times New Roman" w:cs="Times New Roman"/>
-          <w:sz w:val="24"/>
-          <w:szCs w:val="24"/>
-          <w:lang w:val="es-ES"/>
-        </w:rPr>
-        <w:t xml:space="preserve">Como </w:t>
-      </w:r>
-      <w:r>
-        <w:rPr>
-          <w:rFonts w:ascii="Times New Roman" w:eastAsia="Times New Roman" w:hAnsi="Times New Roman" w:cs="Times New Roman"/>
-          <w:b/>
-          <w:bCs/>
-          <w:sz w:val="24"/>
-          <w:szCs w:val="24"/>
-          <w:lang w:val="es-ES"/>
-        </w:rPr>
-        <w:t>propietario</w:t>
-      </w:r>
-      <w:r>
-        <w:rPr>
-          <w:rFonts w:ascii="Times New Roman" w:eastAsia="Times New Roman" w:hAnsi="Times New Roman" w:cs="Times New Roman"/>
-          <w:sz w:val="24"/>
-          <w:szCs w:val="24"/>
-          <w:lang w:val="es-ES"/>
-        </w:rPr>
-        <w:t>, quiero poder registrarme con mi correo o Google/Facebook para empezar a publicar propiedades rápidamente.</w:t>
-      </w:r>
-    </w:p>
-    <w:p>
-      <w:pPr>
-        <w:numPr>
-          <w:ilvl w:val="0"/>
-          <w:numId w:val="2"/>
-        </w:numPr>
-        <w:spacing w:before="100" w:beforeAutospacing="1" w:after="100" w:afterAutospacing="1" w:line="240" w:lineRule="auto"/>
-        <w:rPr>
-          <w:rFonts w:ascii="Times New Roman" w:eastAsia="Times New Roman" w:hAnsi="Times New Roman" w:cs="Times New Roman"/>
-          <w:sz w:val="24"/>
-          <w:szCs w:val="24"/>
-          <w:lang w:val="es-ES"/>
-        </w:rPr>
-      </w:pPr>
-      <w:r>
-        <w:rPr>
-          <w:rFonts w:ascii="Times New Roman" w:eastAsia="Times New Roman" w:hAnsi="Times New Roman" w:cs="Times New Roman"/>
-          <w:sz w:val="24"/>
-          <w:szCs w:val="24"/>
-          <w:lang w:val="es-ES"/>
-        </w:rPr>
-        <w:t xml:space="preserve">Como </w:t>
-      </w:r>
-      <w:r>
-        <w:rPr>
-          <w:rFonts w:ascii="Times New Roman" w:eastAsia="Times New Roman" w:hAnsi="Times New Roman" w:cs="Times New Roman"/>
-          <w:b/>
-          <w:bCs/>
-          <w:sz w:val="24"/>
-          <w:szCs w:val="24"/>
-          <w:lang w:val="es-ES"/>
-        </w:rPr>
-        <w:t>huésped</w:t>
-      </w:r>
-      <w:r>
-        <w:rPr>
-          <w:rFonts w:ascii="Times New Roman" w:eastAsia="Times New Roman" w:hAnsi="Times New Roman" w:cs="Times New Roman"/>
-          <w:sz w:val="24"/>
-          <w:szCs w:val="24"/>
-          <w:lang w:val="es-ES"/>
-        </w:rPr>
-        <w:t>, quiero poder registrarme fácilmente para buscar y reservar alojamientos.</w:t>
-      </w:r>
-    </w:p>
-    <w:p>
-      <w:pPr>
-        <w:numPr>
-          <w:ilvl w:val="0"/>
-          <w:numId w:val="2"/>
-        </w:numPr>
-        <w:spacing w:before="100" w:beforeAutospacing="1" w:after="100" w:afterAutospacing="1" w:line="240" w:lineRule="auto"/>
-        <w:rPr>
-          <w:rFonts w:ascii="Times New Roman" w:eastAsia="Times New Roman" w:hAnsi="Times New Roman" w:cs="Times New Roman"/>
-          <w:sz w:val="24"/>
-          <w:szCs w:val="24"/>
-          <w:lang w:val="es-ES"/>
-        </w:rPr>
-      </w:pPr>
-      <w:r>
-        <w:rPr>
-          <w:rFonts w:ascii="Times New Roman" w:eastAsia="Times New Roman" w:hAnsi="Times New Roman" w:cs="Times New Roman"/>
-          <w:sz w:val="24"/>
-          <w:szCs w:val="24"/>
-          <w:lang w:val="es-ES"/>
-        </w:rPr>
-        <w:t xml:space="preserve">Como </w:t>
-      </w:r>
-      <w:r>
-        <w:rPr>
-          <w:rFonts w:ascii="Times New Roman" w:eastAsia="Times New Roman" w:hAnsi="Times New Roman" w:cs="Times New Roman"/>
-          <w:b/>
-          <w:bCs/>
-          <w:sz w:val="24"/>
-          <w:szCs w:val="24"/>
-          <w:lang w:val="es-ES"/>
-        </w:rPr>
-        <w:t>administrador</w:t>
-      </w:r>
-      <w:r>
-        <w:rPr>
-          <w:rFonts w:ascii="Times New Roman" w:eastAsia="Times New Roman" w:hAnsi="Times New Roman" w:cs="Times New Roman"/>
-          <w:sz w:val="24"/>
-          <w:szCs w:val="24"/>
-          <w:lang w:val="es-ES"/>
-        </w:rPr>
-        <w:t>, quiero verificar que los usuarios sean reales para evitar fraudes.</w:t>
-      </w:r>
-    </w:p>
-    <w:p>
-      <w:pPr>
-        <w:spacing w:before="100" w:beforeAutospacing="1" w:after="100" w:afterAutospacing="1" w:line="240" w:lineRule="auto"/>
-        <w:outlineLvl w:val="3"/>
-        <w:rPr>
-          <w:rFonts w:ascii="Times New Roman" w:eastAsia="Times New Roman" w:hAnsi="Times New Roman" w:cs="Times New Roman"/>
-          <w:b/>
-          <w:bCs/>
-          <w:sz w:val="24"/>
-          <w:szCs w:val="24"/>
-          <w:lang w:val="en-US"/>
-        </w:rPr>
-      </w:pPr>
-      <w:r>
-        <w:rPr>
-          <w:rFonts w:ascii="Times New Roman" w:eastAsia="Times New Roman" w:hAnsi="Times New Roman" w:cs="Times New Roman"/>
-          <w:b/>
-          <w:bCs/>
-          <w:sz w:val="24"/>
-          <w:szCs w:val="24"/>
-          <w:lang w:val="en-US"/>
-        </w:rPr>
-        <w:t xml:space="preserve">2. </w:t>
-      </w:r>
-      <w:proofErr w:type="spellStart"/>
-      <w:r>
-        <w:rPr>
-          <w:rFonts w:ascii="Times New Roman" w:eastAsia="Times New Roman" w:hAnsi="Times New Roman" w:cs="Times New Roman"/>
-          <w:b/>
-          <w:bCs/>
-          <w:sz w:val="24"/>
-          <w:szCs w:val="24"/>
-          <w:lang w:val="en-US"/>
-        </w:rPr>
-        <w:t>Publicación</w:t>
-      </w:r>
-      <w:proofErr w:type="spellEnd"/>
-      <w:r>
-        <w:rPr>
-          <w:rFonts w:ascii="Times New Roman" w:eastAsia="Times New Roman" w:hAnsi="Times New Roman" w:cs="Times New Roman"/>
-          <w:b/>
-          <w:bCs/>
-          <w:sz w:val="24"/>
-          <w:szCs w:val="24"/>
-          <w:lang w:val="en-US"/>
-        </w:rPr>
-        <w:t xml:space="preserve"> de </w:t>
-      </w:r>
-      <w:proofErr w:type="spellStart"/>
-      <w:r>
-        <w:rPr>
-          <w:rFonts w:ascii="Times New Roman" w:eastAsia="Times New Roman" w:hAnsi="Times New Roman" w:cs="Times New Roman"/>
-          <w:b/>
-          <w:bCs/>
-          <w:sz w:val="24"/>
-          <w:szCs w:val="24"/>
-          <w:lang w:val="en-US"/>
-        </w:rPr>
-        <w:t>propiedades</w:t>
-      </w:r>
-      <w:proofErr w:type="spellEnd"/>
-    </w:p>
-    <w:p>
-      <w:pPr>
-        <w:numPr>
-          <w:ilvl w:val="0"/>
-          <w:numId w:val="3"/>
-        </w:numPr>
-        <w:spacing w:before="100" w:beforeAutospacing="1" w:after="100" w:afterAutospacing="1" w:line="240" w:lineRule="auto"/>
-        <w:rPr>
-          <w:rFonts w:ascii="Times New Roman" w:eastAsia="Times New Roman" w:hAnsi="Times New Roman" w:cs="Times New Roman"/>
-          <w:sz w:val="24"/>
-          <w:szCs w:val="24"/>
-          <w:lang w:val="es-ES"/>
-        </w:rPr>
-      </w:pPr>
-      <w:r>
-        <w:rPr>
-          <w:rFonts w:ascii="Times New Roman" w:eastAsia="Times New Roman" w:hAnsi="Times New Roman" w:cs="Times New Roman"/>
-          <w:sz w:val="24"/>
-          <w:szCs w:val="24"/>
-          <w:lang w:val="es-ES"/>
-        </w:rPr>
-        <w:t xml:space="preserve">Como </w:t>
-      </w:r>
-      <w:r>
-        <w:rPr>
-          <w:rFonts w:ascii="Times New Roman" w:eastAsia="Times New Roman" w:hAnsi="Times New Roman" w:cs="Times New Roman"/>
-          <w:b/>
-          <w:bCs/>
-          <w:sz w:val="24"/>
-          <w:szCs w:val="24"/>
-          <w:lang w:val="es-ES"/>
-        </w:rPr>
-        <w:t>propietario</w:t>
-      </w:r>
-      <w:r>
-        <w:rPr>
-          <w:rFonts w:ascii="Times New Roman" w:eastAsia="Times New Roman" w:hAnsi="Times New Roman" w:cs="Times New Roman"/>
-          <w:sz w:val="24"/>
-          <w:szCs w:val="24"/>
-          <w:lang w:val="es-ES"/>
-        </w:rPr>
-        <w:t>, quiero agregar fotos, descripción y precio de mi alojamiento para atraer más huéspedes.</w:t>
-      </w:r>
-    </w:p>
-    <w:p>
-      <w:pPr>
-        <w:numPr>
-          <w:ilvl w:val="0"/>
-          <w:numId w:val="3"/>
-        </w:numPr>
-        <w:spacing w:before="100" w:beforeAutospacing="1" w:after="100" w:afterAutospacing="1" w:line="240" w:lineRule="auto"/>
-        <w:rPr>
-          <w:rFonts w:ascii="Times New Roman" w:eastAsia="Times New Roman" w:hAnsi="Times New Roman" w:cs="Times New Roman"/>
-          <w:sz w:val="24"/>
-          <w:szCs w:val="24"/>
-          <w:lang w:val="es-ES"/>
-        </w:rPr>
-      </w:pPr>
-      <w:r>
-        <w:rPr>
-          <w:rFonts w:ascii="Times New Roman" w:eastAsia="Times New Roman" w:hAnsi="Times New Roman" w:cs="Times New Roman"/>
-          <w:sz w:val="24"/>
-          <w:szCs w:val="24"/>
-          <w:lang w:val="es-ES"/>
-        </w:rPr>
-        <w:t xml:space="preserve">Como </w:t>
-      </w:r>
-      <w:r>
-        <w:rPr>
-          <w:rFonts w:ascii="Times New Roman" w:eastAsia="Times New Roman" w:hAnsi="Times New Roman" w:cs="Times New Roman"/>
-          <w:b/>
-          <w:bCs/>
-          <w:sz w:val="24"/>
-          <w:szCs w:val="24"/>
-          <w:lang w:val="es-ES"/>
-        </w:rPr>
-        <w:t>propietario</w:t>
-      </w:r>
-      <w:r>
-        <w:rPr>
-          <w:rFonts w:ascii="Times New Roman" w:eastAsia="Times New Roman" w:hAnsi="Times New Roman" w:cs="Times New Roman"/>
-          <w:sz w:val="24"/>
-          <w:szCs w:val="24"/>
-          <w:lang w:val="es-ES"/>
-        </w:rPr>
-        <w:t>, quiero gestionar la disponibilidad de mi propiedad para evitar reservas duplicadas.</w:t>
-      </w:r>
-    </w:p>
-    <w:p>
-      <w:pPr>
-        <w:spacing w:before="100" w:beforeAutospacing="1" w:after="100" w:afterAutospacing="1" w:line="240" w:lineRule="auto"/>
-        <w:outlineLvl w:val="3"/>
-        <w:rPr>
-          <w:rFonts w:ascii="Times New Roman" w:eastAsia="Times New Roman" w:hAnsi="Times New Roman" w:cs="Times New Roman"/>
-          <w:b/>
-          <w:bCs/>
-          <w:sz w:val="24"/>
-          <w:szCs w:val="24"/>
-          <w:lang w:val="en-US"/>
-        </w:rPr>
-      </w:pPr>
-      <w:r>
-        <w:rPr>
-          <w:rFonts w:ascii="Times New Roman" w:eastAsia="Times New Roman" w:hAnsi="Times New Roman" w:cs="Times New Roman"/>
-          <w:b/>
-          <w:bCs/>
-          <w:sz w:val="24"/>
-          <w:szCs w:val="24"/>
-          <w:lang w:val="en-US"/>
-        </w:rPr>
-        <w:t xml:space="preserve">3. </w:t>
-      </w:r>
-      <w:proofErr w:type="spellStart"/>
-      <w:r>
-        <w:rPr>
-          <w:rFonts w:ascii="Times New Roman" w:eastAsia="Times New Roman" w:hAnsi="Times New Roman" w:cs="Times New Roman"/>
-          <w:b/>
-          <w:bCs/>
-          <w:sz w:val="24"/>
-          <w:szCs w:val="24"/>
-          <w:lang w:val="en-US"/>
-        </w:rPr>
-        <w:t>Búsqueda</w:t>
-      </w:r>
-      <w:proofErr w:type="spellEnd"/>
-      <w:r>
-        <w:rPr>
-          <w:rFonts w:ascii="Times New Roman" w:eastAsia="Times New Roman" w:hAnsi="Times New Roman" w:cs="Times New Roman"/>
-          <w:b/>
-          <w:bCs/>
-          <w:sz w:val="24"/>
-          <w:szCs w:val="24"/>
-          <w:lang w:val="en-US"/>
-        </w:rPr>
-        <w:t xml:space="preserve"> y </w:t>
-      </w:r>
-      <w:proofErr w:type="spellStart"/>
-      <w:r>
-        <w:rPr>
-          <w:rFonts w:ascii="Times New Roman" w:eastAsia="Times New Roman" w:hAnsi="Times New Roman" w:cs="Times New Roman"/>
-          <w:b/>
-          <w:bCs/>
-          <w:sz w:val="24"/>
-          <w:szCs w:val="24"/>
-          <w:lang w:val="en-US"/>
-        </w:rPr>
-        <w:t>exploración</w:t>
-      </w:r>
-      <w:proofErr w:type="spellEnd"/>
-    </w:p>
-    <w:p>
-      <w:pPr>
-        <w:numPr>
-          <w:ilvl w:val="0"/>
-          <w:numId w:val="4"/>
-        </w:numPr>
-        <w:spacing w:before="100" w:beforeAutospacing="1" w:after="100" w:afterAutospacing="1" w:line="240" w:lineRule="auto"/>
-        <w:rPr>
-          <w:rFonts w:ascii="Times New Roman" w:eastAsia="Times New Roman" w:hAnsi="Times New Roman" w:cs="Times New Roman"/>
-          <w:sz w:val="24"/>
-          <w:szCs w:val="24"/>
-          <w:lang w:val="es-ES"/>
-        </w:rPr>
-      </w:pPr>
-      <w:r>
-        <w:rPr>
-          <w:rFonts w:ascii="Times New Roman" w:eastAsia="Times New Roman" w:hAnsi="Times New Roman" w:cs="Times New Roman"/>
-          <w:sz w:val="24"/>
-          <w:szCs w:val="24"/>
-          <w:lang w:val="es-ES"/>
-        </w:rPr>
-        <w:t xml:space="preserve">Como </w:t>
-      </w:r>
-      <w:r>
-        <w:rPr>
-          <w:rFonts w:ascii="Times New Roman" w:eastAsia="Times New Roman" w:hAnsi="Times New Roman" w:cs="Times New Roman"/>
-          <w:b/>
-          <w:bCs/>
-          <w:sz w:val="24"/>
-          <w:szCs w:val="24"/>
-          <w:lang w:val="es-ES"/>
-        </w:rPr>
-        <w:t>huésped</w:t>
-      </w:r>
-      <w:r>
-        <w:rPr>
-          <w:rFonts w:ascii="Times New Roman" w:eastAsia="Times New Roman" w:hAnsi="Times New Roman" w:cs="Times New Roman"/>
-          <w:sz w:val="24"/>
-          <w:szCs w:val="24"/>
-          <w:lang w:val="es-ES"/>
-        </w:rPr>
-        <w:t>, quiero filtrar por precio, ubicación y tipo de alojamiento para encontrar opciones que se ajusten a mis necesidades.</w:t>
-      </w:r>
-    </w:p>
-    <w:p>
-      <w:pPr>
-        <w:numPr>
-          <w:ilvl w:val="0"/>
-          <w:numId w:val="4"/>
-        </w:numPr>
-        <w:spacing w:before="100" w:beforeAutospacing="1" w:after="100" w:afterAutospacing="1" w:line="240" w:lineRule="auto"/>
-        <w:rPr>
-          <w:rFonts w:ascii="Times New Roman" w:eastAsia="Times New Roman" w:hAnsi="Times New Roman" w:cs="Times New Roman"/>
-          <w:sz w:val="24"/>
-          <w:szCs w:val="24"/>
-          <w:lang w:val="es-ES"/>
-        </w:rPr>
-      </w:pPr>
-      <w:r>
-        <w:rPr>
-          <w:rFonts w:ascii="Times New Roman" w:eastAsia="Times New Roman" w:hAnsi="Times New Roman" w:cs="Times New Roman"/>
-          <w:sz w:val="24"/>
-          <w:szCs w:val="24"/>
-          <w:lang w:val="es-ES"/>
-        </w:rPr>
-        <w:t xml:space="preserve">Como </w:t>
-      </w:r>
-      <w:r>
-        <w:rPr>
-          <w:rFonts w:ascii="Times New Roman" w:eastAsia="Times New Roman" w:hAnsi="Times New Roman" w:cs="Times New Roman"/>
-          <w:b/>
-          <w:bCs/>
-          <w:sz w:val="24"/>
-          <w:szCs w:val="24"/>
-          <w:lang w:val="es-ES"/>
-        </w:rPr>
-        <w:t>huésped</w:t>
-      </w:r>
-      <w:r>
-        <w:rPr>
-          <w:rFonts w:ascii="Times New Roman" w:eastAsia="Times New Roman" w:hAnsi="Times New Roman" w:cs="Times New Roman"/>
-          <w:sz w:val="24"/>
-          <w:szCs w:val="24"/>
-          <w:lang w:val="es-ES"/>
-        </w:rPr>
-        <w:t>, quiero ver reseñas de otros usuarios antes de tomar una decisión.</w:t>
-      </w:r>
-    </w:p>
-    <w:p>
-      <w:pPr>
-        <w:spacing w:before="100" w:beforeAutospacing="1" w:after="100" w:afterAutospacing="1" w:line="240" w:lineRule="auto"/>
-        <w:outlineLvl w:val="3"/>
-        <w:rPr>
-          <w:rFonts w:ascii="Times New Roman" w:eastAsia="Times New Roman" w:hAnsi="Times New Roman" w:cs="Times New Roman"/>
-          <w:b/>
-          <w:bCs/>
-          <w:sz w:val="24"/>
-          <w:szCs w:val="24"/>
-          <w:lang w:val="en-US"/>
-        </w:rPr>
-      </w:pPr>
-      <w:r>
-        <w:rPr>
-          <w:rFonts w:ascii="Times New Roman" w:eastAsia="Times New Roman" w:hAnsi="Times New Roman" w:cs="Times New Roman"/>
-          <w:b/>
-          <w:bCs/>
-          <w:sz w:val="24"/>
-          <w:szCs w:val="24"/>
-          <w:lang w:val="en-US"/>
-        </w:rPr>
-        <w:t xml:space="preserve">4. </w:t>
-      </w:r>
-      <w:proofErr w:type="spellStart"/>
-      <w:r>
-        <w:rPr>
-          <w:rFonts w:ascii="Times New Roman" w:eastAsia="Times New Roman" w:hAnsi="Times New Roman" w:cs="Times New Roman"/>
-          <w:b/>
-          <w:bCs/>
-          <w:sz w:val="24"/>
-          <w:szCs w:val="24"/>
-          <w:lang w:val="en-US"/>
-        </w:rPr>
-        <w:t>Reserva</w:t>
-      </w:r>
-      <w:proofErr w:type="spellEnd"/>
-      <w:r>
-        <w:rPr>
-          <w:rFonts w:ascii="Times New Roman" w:eastAsia="Times New Roman" w:hAnsi="Times New Roman" w:cs="Times New Roman"/>
-          <w:b/>
-          <w:bCs/>
-          <w:sz w:val="24"/>
-          <w:szCs w:val="24"/>
-          <w:lang w:val="en-US"/>
-        </w:rPr>
-        <w:t xml:space="preserve"> y </w:t>
-      </w:r>
-      <w:proofErr w:type="spellStart"/>
-      <w:r>
-        <w:rPr>
-          <w:rFonts w:ascii="Times New Roman" w:eastAsia="Times New Roman" w:hAnsi="Times New Roman" w:cs="Times New Roman"/>
-          <w:b/>
-          <w:bCs/>
-          <w:sz w:val="24"/>
-          <w:szCs w:val="24"/>
-          <w:lang w:val="en-US"/>
-        </w:rPr>
-        <w:t>pago</w:t>
-      </w:r>
-      <w:proofErr w:type="spellEnd"/>
-    </w:p>
-    <w:p>
-      <w:pPr>
-        <w:numPr>
-          <w:ilvl w:val="0"/>
-          <w:numId w:val="5"/>
-        </w:numPr>
-        <w:spacing w:before="100" w:beforeAutospacing="1" w:after="100" w:afterAutospacing="1" w:line="240" w:lineRule="auto"/>
-        <w:rPr>
-          <w:rFonts w:ascii="Times New Roman" w:eastAsia="Times New Roman" w:hAnsi="Times New Roman" w:cs="Times New Roman"/>
-          <w:sz w:val="24"/>
-          <w:szCs w:val="24"/>
-          <w:lang w:val="es-ES"/>
-        </w:rPr>
-      </w:pPr>
-      <w:r>
-        <w:rPr>
-          <w:rFonts w:ascii="Times New Roman" w:eastAsia="Times New Roman" w:hAnsi="Times New Roman" w:cs="Times New Roman"/>
-          <w:sz w:val="24"/>
-          <w:szCs w:val="24"/>
-          <w:lang w:val="es-ES"/>
-        </w:rPr>
-        <w:lastRenderedPageBreak/>
-        <w:t xml:space="preserve">Como </w:t>
-      </w:r>
-      <w:r>
-        <w:rPr>
-          <w:rFonts w:ascii="Times New Roman" w:eastAsia="Times New Roman" w:hAnsi="Times New Roman" w:cs="Times New Roman"/>
-          <w:b/>
-          <w:bCs/>
-          <w:sz w:val="24"/>
-          <w:szCs w:val="24"/>
-          <w:lang w:val="es-ES"/>
-        </w:rPr>
-        <w:t>huésped</w:t>
-      </w:r>
-      <w:r>
-        <w:rPr>
-          <w:rFonts w:ascii="Times New Roman" w:eastAsia="Times New Roman" w:hAnsi="Times New Roman" w:cs="Times New Roman"/>
-          <w:sz w:val="24"/>
-          <w:szCs w:val="24"/>
-          <w:lang w:val="es-ES"/>
-        </w:rPr>
-        <w:t>, quiero un proceso de reserva sencillo para confirmar rápidamente mi alojamiento.</w:t>
-      </w:r>
-    </w:p>
-    <w:p>
-      <w:pPr>
-        <w:numPr>
-          <w:ilvl w:val="0"/>
-          <w:numId w:val="5"/>
-        </w:numPr>
-        <w:spacing w:before="100" w:beforeAutospacing="1" w:after="100" w:afterAutospacing="1" w:line="240" w:lineRule="auto"/>
-        <w:rPr>
-          <w:rFonts w:ascii="Times New Roman" w:eastAsia="Times New Roman" w:hAnsi="Times New Roman" w:cs="Times New Roman"/>
-          <w:sz w:val="24"/>
-          <w:szCs w:val="24"/>
-          <w:lang w:val="es-ES"/>
-        </w:rPr>
-      </w:pPr>
-      <w:r>
-        <w:rPr>
-          <w:rFonts w:ascii="Times New Roman" w:eastAsia="Times New Roman" w:hAnsi="Times New Roman" w:cs="Times New Roman"/>
-          <w:sz w:val="24"/>
-          <w:szCs w:val="24"/>
-          <w:lang w:val="es-ES"/>
-        </w:rPr>
-        <w:t xml:space="preserve">Como </w:t>
-      </w:r>
-      <w:r>
-        <w:rPr>
-          <w:rFonts w:ascii="Times New Roman" w:eastAsia="Times New Roman" w:hAnsi="Times New Roman" w:cs="Times New Roman"/>
-          <w:b/>
-          <w:bCs/>
-          <w:sz w:val="24"/>
-          <w:szCs w:val="24"/>
-          <w:lang w:val="es-ES"/>
-        </w:rPr>
-        <w:t>huésped</w:t>
-      </w:r>
-      <w:r>
-        <w:rPr>
-          <w:rFonts w:ascii="Times New Roman" w:eastAsia="Times New Roman" w:hAnsi="Times New Roman" w:cs="Times New Roman"/>
-          <w:sz w:val="24"/>
-          <w:szCs w:val="24"/>
-          <w:lang w:val="es-ES"/>
-        </w:rPr>
-        <w:t>, quiero diferentes métodos de pago (tarjeta, PayPal, etc.) para elegir el que más me convenga.</w:t>
-      </w:r>
-    </w:p>
-    <w:p>
-      <w:pPr>
-        <w:spacing w:before="100" w:beforeAutospacing="1" w:after="100" w:afterAutospacing="1" w:line="240" w:lineRule="auto"/>
-        <w:outlineLvl w:val="3"/>
-        <w:rPr>
-          <w:rFonts w:ascii="Times New Roman" w:eastAsia="Times New Roman" w:hAnsi="Times New Roman" w:cs="Times New Roman"/>
-          <w:b/>
-          <w:bCs/>
-          <w:sz w:val="24"/>
-          <w:szCs w:val="24"/>
-          <w:lang w:val="en-US"/>
-        </w:rPr>
-      </w:pPr>
-      <w:r>
-        <w:rPr>
-          <w:rFonts w:ascii="Times New Roman" w:eastAsia="Times New Roman" w:hAnsi="Times New Roman" w:cs="Times New Roman"/>
-          <w:b/>
-          <w:bCs/>
-          <w:sz w:val="24"/>
-          <w:szCs w:val="24"/>
-          <w:lang w:val="en-US"/>
-        </w:rPr>
-        <w:t xml:space="preserve">5. </w:t>
-      </w:r>
-      <w:proofErr w:type="spellStart"/>
-      <w:r>
-        <w:rPr>
-          <w:rFonts w:ascii="Times New Roman" w:eastAsia="Times New Roman" w:hAnsi="Times New Roman" w:cs="Times New Roman"/>
-          <w:b/>
-          <w:bCs/>
-          <w:sz w:val="24"/>
-          <w:szCs w:val="24"/>
-          <w:lang w:val="en-US"/>
-        </w:rPr>
-        <w:t>Comunicación</w:t>
-      </w:r>
-      <w:proofErr w:type="spellEnd"/>
-      <w:r>
-        <w:rPr>
-          <w:rFonts w:ascii="Times New Roman" w:eastAsia="Times New Roman" w:hAnsi="Times New Roman" w:cs="Times New Roman"/>
-          <w:b/>
-          <w:bCs/>
-          <w:sz w:val="24"/>
-          <w:szCs w:val="24"/>
-          <w:lang w:val="en-US"/>
-        </w:rPr>
-        <w:t xml:space="preserve"> entre </w:t>
-      </w:r>
-      <w:proofErr w:type="spellStart"/>
-      <w:r>
-        <w:rPr>
-          <w:rFonts w:ascii="Times New Roman" w:eastAsia="Times New Roman" w:hAnsi="Times New Roman" w:cs="Times New Roman"/>
-          <w:b/>
-          <w:bCs/>
-          <w:sz w:val="24"/>
-          <w:szCs w:val="24"/>
-          <w:lang w:val="en-US"/>
-        </w:rPr>
-        <w:t>usuarios</w:t>
-      </w:r>
-      <w:proofErr w:type="spellEnd"/>
-    </w:p>
-    <w:p>
-      <w:pPr>
-        <w:numPr>
-          <w:ilvl w:val="0"/>
-          <w:numId w:val="6"/>
-        </w:numPr>
-        <w:spacing w:before="100" w:beforeAutospacing="1" w:after="100" w:afterAutospacing="1" w:line="240" w:lineRule="auto"/>
-        <w:rPr>
-          <w:rFonts w:ascii="Times New Roman" w:eastAsia="Times New Roman" w:hAnsi="Times New Roman" w:cs="Times New Roman"/>
-          <w:sz w:val="24"/>
-          <w:szCs w:val="24"/>
-          <w:lang w:val="es-ES"/>
-        </w:rPr>
-      </w:pPr>
-      <w:r>
-        <w:rPr>
-          <w:rFonts w:ascii="Times New Roman" w:eastAsia="Times New Roman" w:hAnsi="Times New Roman" w:cs="Times New Roman"/>
-          <w:sz w:val="24"/>
-          <w:szCs w:val="24"/>
-          <w:lang w:val="es-ES"/>
-        </w:rPr>
-        <w:t xml:space="preserve">Como </w:t>
-      </w:r>
-      <w:r>
-        <w:rPr>
-          <w:rFonts w:ascii="Times New Roman" w:eastAsia="Times New Roman" w:hAnsi="Times New Roman" w:cs="Times New Roman"/>
-          <w:b/>
-          <w:bCs/>
-          <w:sz w:val="24"/>
-          <w:szCs w:val="24"/>
-          <w:lang w:val="es-ES"/>
-        </w:rPr>
-        <w:t>huésped</w:t>
-      </w:r>
-      <w:r>
-        <w:rPr>
-          <w:rFonts w:ascii="Times New Roman" w:eastAsia="Times New Roman" w:hAnsi="Times New Roman" w:cs="Times New Roman"/>
-          <w:sz w:val="24"/>
-          <w:szCs w:val="24"/>
-          <w:lang w:val="es-ES"/>
-        </w:rPr>
-        <w:t>, quiero poder enviar mensajes al propietario antes de reservar para hacer preguntas sobre el alojamiento.</w:t>
-      </w:r>
-    </w:p>
-    <w:p>
-      <w:pPr>
-        <w:numPr>
-          <w:ilvl w:val="0"/>
-          <w:numId w:val="6"/>
-        </w:numPr>
-        <w:spacing w:before="100" w:beforeAutospacing="1" w:after="100" w:afterAutospacing="1" w:line="240" w:lineRule="auto"/>
-        <w:rPr>
-          <w:rFonts w:ascii="Times New Roman" w:eastAsia="Times New Roman" w:hAnsi="Times New Roman" w:cs="Times New Roman"/>
-          <w:sz w:val="24"/>
-          <w:szCs w:val="24"/>
-          <w:lang w:val="es-ES"/>
-        </w:rPr>
-      </w:pPr>
-      <w:r>
-        <w:rPr>
-          <w:rFonts w:ascii="Times New Roman" w:eastAsia="Times New Roman" w:hAnsi="Times New Roman" w:cs="Times New Roman"/>
-          <w:sz w:val="24"/>
-          <w:szCs w:val="24"/>
-          <w:lang w:val="es-ES"/>
-        </w:rPr>
-        <w:t xml:space="preserve">Como </w:t>
-      </w:r>
-      <w:r>
-        <w:rPr>
-          <w:rFonts w:ascii="Times New Roman" w:eastAsia="Times New Roman" w:hAnsi="Times New Roman" w:cs="Times New Roman"/>
-          <w:b/>
-          <w:bCs/>
-          <w:sz w:val="24"/>
-          <w:szCs w:val="24"/>
-          <w:lang w:val="es-ES"/>
-        </w:rPr>
-        <w:t>propietario</w:t>
-      </w:r>
-      <w:r>
-        <w:rPr>
-          <w:rFonts w:ascii="Times New Roman" w:eastAsia="Times New Roman" w:hAnsi="Times New Roman" w:cs="Times New Roman"/>
-          <w:sz w:val="24"/>
-          <w:szCs w:val="24"/>
-          <w:lang w:val="es-ES"/>
-        </w:rPr>
-        <w:t>, quiero recibir notificaciones cuando alguien me envíe un mensaje o haga una reserva.</w:t>
-      </w:r>
-    </w:p>
-    <w:p>
-      <w:pPr>
-        <w:spacing w:before="100" w:beforeAutospacing="1" w:after="100" w:afterAutospacing="1" w:line="240" w:lineRule="auto"/>
-        <w:outlineLvl w:val="3"/>
-        <w:rPr>
-          <w:rFonts w:ascii="Times New Roman" w:eastAsia="Times New Roman" w:hAnsi="Times New Roman" w:cs="Times New Roman"/>
-          <w:b/>
-          <w:bCs/>
-          <w:sz w:val="24"/>
-          <w:szCs w:val="24"/>
-          <w:lang w:val="en-US"/>
-        </w:rPr>
-      </w:pPr>
-      <w:r>
-        <w:rPr>
-          <w:rFonts w:ascii="Times New Roman" w:eastAsia="Times New Roman" w:hAnsi="Times New Roman" w:cs="Times New Roman"/>
-          <w:b/>
-          <w:bCs/>
-          <w:sz w:val="24"/>
-          <w:szCs w:val="24"/>
-          <w:lang w:val="en-US"/>
-        </w:rPr>
-        <w:t xml:space="preserve">6. </w:t>
-      </w:r>
-      <w:proofErr w:type="spellStart"/>
-      <w:r>
-        <w:rPr>
-          <w:rFonts w:ascii="Times New Roman" w:eastAsia="Times New Roman" w:hAnsi="Times New Roman" w:cs="Times New Roman"/>
-          <w:b/>
-          <w:bCs/>
-          <w:sz w:val="24"/>
-          <w:szCs w:val="24"/>
-          <w:lang w:val="en-US"/>
-        </w:rPr>
-        <w:t>Reseñas</w:t>
-      </w:r>
-      <w:proofErr w:type="spellEnd"/>
-      <w:r>
-        <w:rPr>
-          <w:rFonts w:ascii="Times New Roman" w:eastAsia="Times New Roman" w:hAnsi="Times New Roman" w:cs="Times New Roman"/>
-          <w:b/>
-          <w:bCs/>
-          <w:sz w:val="24"/>
-          <w:szCs w:val="24"/>
-          <w:lang w:val="en-US"/>
-        </w:rPr>
-        <w:t xml:space="preserve"> y </w:t>
-      </w:r>
-      <w:proofErr w:type="spellStart"/>
-      <w:r>
-        <w:rPr>
-          <w:rFonts w:ascii="Times New Roman" w:eastAsia="Times New Roman" w:hAnsi="Times New Roman" w:cs="Times New Roman"/>
-          <w:b/>
-          <w:bCs/>
-          <w:sz w:val="24"/>
-          <w:szCs w:val="24"/>
-          <w:lang w:val="en-US"/>
-        </w:rPr>
-        <w:t>calificaciones</w:t>
-      </w:r>
-      <w:proofErr w:type="spellEnd"/>
-    </w:p>
-    <w:p>
-      <w:pPr>
-        <w:numPr>
-          <w:ilvl w:val="0"/>
-          <w:numId w:val="7"/>
-        </w:numPr>
-        <w:spacing w:before="100" w:beforeAutospacing="1" w:after="100" w:afterAutospacing="1" w:line="240" w:lineRule="auto"/>
-        <w:rPr>
-          <w:rFonts w:ascii="Times New Roman" w:eastAsia="Times New Roman" w:hAnsi="Times New Roman" w:cs="Times New Roman"/>
-          <w:sz w:val="24"/>
-          <w:szCs w:val="24"/>
-          <w:lang w:val="es-ES"/>
-        </w:rPr>
-      </w:pPr>
-      <w:r>
-        <w:rPr>
-          <w:rFonts w:ascii="Times New Roman" w:eastAsia="Times New Roman" w:hAnsi="Times New Roman" w:cs="Times New Roman"/>
-          <w:sz w:val="24"/>
-          <w:szCs w:val="24"/>
-          <w:lang w:val="es-ES"/>
-        </w:rPr>
-        <w:t xml:space="preserve">Como </w:t>
-      </w:r>
-      <w:r>
-        <w:rPr>
-          <w:rFonts w:ascii="Times New Roman" w:eastAsia="Times New Roman" w:hAnsi="Times New Roman" w:cs="Times New Roman"/>
-          <w:b/>
-          <w:bCs/>
-          <w:sz w:val="24"/>
-          <w:szCs w:val="24"/>
-          <w:lang w:val="es-ES"/>
-        </w:rPr>
-        <w:t>huésped</w:t>
-      </w:r>
-      <w:r>
-        <w:rPr>
-          <w:rFonts w:ascii="Times New Roman" w:eastAsia="Times New Roman" w:hAnsi="Times New Roman" w:cs="Times New Roman"/>
-          <w:sz w:val="24"/>
-          <w:szCs w:val="24"/>
-          <w:lang w:val="es-ES"/>
-        </w:rPr>
-        <w:t>, quiero dejar una reseña después de mi estadía para ayudar a otros viajeros.</w:t>
-      </w:r>
-    </w:p>
-    <w:p>
-      <w:pPr>
-        <w:numPr>
-          <w:ilvl w:val="0"/>
-          <w:numId w:val="7"/>
-        </w:numPr>
-        <w:spacing w:before="100" w:beforeAutospacing="1" w:after="100" w:afterAutospacing="1" w:line="240" w:lineRule="auto"/>
-        <w:rPr>
-          <w:rFonts w:ascii="Times New Roman" w:eastAsia="Times New Roman" w:hAnsi="Times New Roman" w:cs="Times New Roman"/>
-          <w:sz w:val="24"/>
-          <w:szCs w:val="24"/>
-          <w:lang w:val="es-ES"/>
-        </w:rPr>
-      </w:pPr>
-      <w:r>
-        <w:rPr>
-          <w:rFonts w:ascii="Times New Roman" w:eastAsia="Times New Roman" w:hAnsi="Times New Roman" w:cs="Times New Roman"/>
-          <w:sz w:val="24"/>
-          <w:szCs w:val="24"/>
-          <w:lang w:val="es-ES"/>
-        </w:rPr>
-        <w:t xml:space="preserve">Como </w:t>
-      </w:r>
-      <w:r>
-        <w:rPr>
-          <w:rFonts w:ascii="Times New Roman" w:eastAsia="Times New Roman" w:hAnsi="Times New Roman" w:cs="Times New Roman"/>
-          <w:b/>
-          <w:bCs/>
-          <w:sz w:val="24"/>
-          <w:szCs w:val="24"/>
-          <w:lang w:val="es-ES"/>
-        </w:rPr>
-        <w:t>propietario</w:t>
-      </w:r>
-      <w:r>
-        <w:rPr>
-          <w:rFonts w:ascii="Times New Roman" w:eastAsia="Times New Roman" w:hAnsi="Times New Roman" w:cs="Times New Roman"/>
-          <w:sz w:val="24"/>
-          <w:szCs w:val="24"/>
-          <w:lang w:val="es-ES"/>
-        </w:rPr>
-        <w:t>, quiero responder a las reseñas para mejorar la confianza en mi alojamiento.</w:t>
-      </w:r>
-    </w:p>
-    <w:p>
-      <w:pPr>
-        <w:spacing w:after="0" w:line="240" w:lineRule="auto"/>
-        <w:rPr>
-          <w:rFonts w:ascii="Times New Roman" w:eastAsia="Times New Roman" w:hAnsi="Times New Roman" w:cs="Times New Roman"/>
-          <w:sz w:val="24"/>
-          <w:szCs w:val="24"/>
-          <w:lang w:val="en-US"/>
-        </w:rPr>
-      </w:pPr>
-      <w:r>
-        <w:rPr>
-          <w:rFonts w:ascii="Times New Roman" w:eastAsia="Times New Roman" w:hAnsi="Times New Roman" w:cs="Times New Roman"/>
-          <w:sz w:val="24"/>
-          <w:szCs w:val="24"/>
-          <w:lang w:val="en-US"/>
-        </w:rPr>
-        <w:pict w14:anchorId="0A321311">
-          <v:rect id="_x0000_i1026" style="width:0;height:1.5pt" o:hralign="center" o:hrstd="t" o:hr="t" fillcolor="#a0a0a0" stroked="f"/>
-        </w:pict>
-      </w:r>
-    </w:p>
-    <w:p>
-      <w:pPr>
-        <w:spacing w:before="100" w:beforeAutospacing="1" w:after="100" w:afterAutospacing="1" w:line="240" w:lineRule="auto"/>
-        <w:outlineLvl w:val="2"/>
-        <w:rPr>
-          <w:rFonts w:ascii="Times New Roman" w:eastAsia="Times New Roman" w:hAnsi="Times New Roman" w:cs="Times New Roman"/>
-          <w:b/>
-          <w:bCs/>
-          <w:sz w:val="27"/>
-          <w:szCs w:val="27"/>
-          <w:lang w:val="es-ES"/>
-        </w:rPr>
-      </w:pPr>
-      <w:r>
-        <w:rPr>
-          <w:rFonts w:ascii="Times New Roman" w:eastAsia="Times New Roman" w:hAnsi="Times New Roman" w:cs="Times New Roman"/>
-          <w:b/>
-          <w:bCs/>
-          <w:sz w:val="27"/>
-          <w:szCs w:val="27"/>
-          <w:lang w:val="es-ES"/>
-        </w:rPr>
-        <w:t>3. Priorización (Versión Inicial vs. Futuras Mejoras)</w:t>
-      </w:r>
-    </w:p>
-    <w:p>
-      <w:pPr>
-        <w:spacing w:before="100" w:beforeAutospacing="1" w:after="100" w:afterAutospacing="1" w:line="240" w:lineRule="auto"/>
-        <w:rPr>
-          <w:rFonts w:ascii="Times New Roman" w:eastAsia="Times New Roman" w:hAnsi="Times New Roman" w:cs="Times New Roman"/>
-          <w:sz w:val="24"/>
-          <w:szCs w:val="24"/>
-          <w:lang w:val="es-ES"/>
-        </w:rPr>
-      </w:pPr>
-      <w:r>
-        <w:rPr>
-          <w:rFonts w:ascii="Segoe UI Emoji" w:eastAsia="Times New Roman" w:hAnsi="Segoe UI Emoji" w:cs="Segoe UI Emoji"/>
-          <w:sz w:val="24"/>
-          <w:szCs w:val="24"/>
-          <w:lang w:val="es-ES"/>
-        </w:rPr>
-        <w:t>✅</w:t>
-      </w:r>
-      <w:r>
-        <w:rPr>
-          <w:rFonts w:ascii="Times New Roman" w:eastAsia="Times New Roman" w:hAnsi="Times New Roman" w:cs="Times New Roman"/>
-          <w:sz w:val="24"/>
-          <w:szCs w:val="24"/>
-          <w:lang w:val="es-ES"/>
-        </w:rPr>
-        <w:t xml:space="preserve"> </w:t>
-      </w:r>
-      <w:r>
-        <w:rPr>
-          <w:rFonts w:ascii="Times New Roman" w:eastAsia="Times New Roman" w:hAnsi="Times New Roman" w:cs="Times New Roman"/>
-          <w:b/>
-          <w:bCs/>
-          <w:sz w:val="24"/>
-          <w:szCs w:val="24"/>
-          <w:lang w:val="es-ES"/>
-        </w:rPr>
-        <w:t>Versión inicial (MVP - Lo básico para lanzar la plataforma)</w:t>
-      </w:r>
-    </w:p>
-    <w:p>
-      <w:pPr>
-        <w:numPr>
-          <w:ilvl w:val="0"/>
-          <w:numId w:val="8"/>
-        </w:numPr>
-        <w:spacing w:before="100" w:beforeAutospacing="1" w:after="100" w:afterAutospacing="1" w:line="240" w:lineRule="auto"/>
-        <w:rPr>
-          <w:rFonts w:ascii="Times New Roman" w:eastAsia="Times New Roman" w:hAnsi="Times New Roman" w:cs="Times New Roman"/>
-          <w:sz w:val="24"/>
-          <w:szCs w:val="24"/>
-          <w:lang w:val="es-ES"/>
-        </w:rPr>
-      </w:pPr>
-      <w:r>
-        <w:rPr>
-          <w:rFonts w:ascii="Times New Roman" w:eastAsia="Times New Roman" w:hAnsi="Times New Roman" w:cs="Times New Roman"/>
-          <w:sz w:val="24"/>
-          <w:szCs w:val="24"/>
-          <w:lang w:val="es-ES"/>
-        </w:rPr>
-        <w:t>Registro y acceso de usuarios.</w:t>
-      </w:r>
-    </w:p>
-    <w:p>
-      <w:pPr>
-        <w:numPr>
-          <w:ilvl w:val="0"/>
-          <w:numId w:val="8"/>
-        </w:numPr>
-        <w:spacing w:before="100" w:beforeAutospacing="1" w:after="100" w:afterAutospacing="1" w:line="240" w:lineRule="auto"/>
-        <w:rPr>
-          <w:rFonts w:ascii="Times New Roman" w:eastAsia="Times New Roman" w:hAnsi="Times New Roman" w:cs="Times New Roman"/>
-          <w:sz w:val="24"/>
-          <w:szCs w:val="24"/>
-          <w:lang w:val="es-ES"/>
-        </w:rPr>
-      </w:pPr>
-      <w:r>
-        <w:rPr>
-          <w:rFonts w:ascii="Times New Roman" w:eastAsia="Times New Roman" w:hAnsi="Times New Roman" w:cs="Times New Roman"/>
-          <w:sz w:val="24"/>
-          <w:szCs w:val="24"/>
-          <w:lang w:val="es-ES"/>
-        </w:rPr>
-        <w:t>Publicación de propiedades con fotos y descripciones.</w:t>
-      </w:r>
-    </w:p>
-    <w:p>
-      <w:pPr>
-        <w:numPr>
-          <w:ilvl w:val="0"/>
-          <w:numId w:val="8"/>
-        </w:numPr>
-        <w:spacing w:before="100" w:beforeAutospacing="1" w:after="100" w:afterAutospacing="1" w:line="240" w:lineRule="auto"/>
-        <w:rPr>
-          <w:rFonts w:ascii="Times New Roman" w:eastAsia="Times New Roman" w:hAnsi="Times New Roman" w:cs="Times New Roman"/>
-          <w:sz w:val="24"/>
-          <w:szCs w:val="24"/>
-          <w:lang w:val="en-US"/>
-        </w:rPr>
-      </w:pPr>
-      <w:proofErr w:type="spellStart"/>
-      <w:r>
-        <w:rPr>
-          <w:rFonts w:ascii="Times New Roman" w:eastAsia="Times New Roman" w:hAnsi="Times New Roman" w:cs="Times New Roman"/>
-          <w:sz w:val="24"/>
-          <w:szCs w:val="24"/>
-          <w:lang w:val="en-US"/>
-        </w:rPr>
-        <w:t>Búsqueda</w:t>
-      </w:r>
-      <w:proofErr w:type="spellEnd"/>
-      <w:r>
-        <w:rPr>
-          <w:rFonts w:ascii="Times New Roman" w:eastAsia="Times New Roman" w:hAnsi="Times New Roman" w:cs="Times New Roman"/>
-          <w:sz w:val="24"/>
-          <w:szCs w:val="24"/>
-          <w:lang w:val="en-US"/>
-        </w:rPr>
-        <w:t xml:space="preserve"> con </w:t>
-      </w:r>
-      <w:proofErr w:type="spellStart"/>
-      <w:r>
-        <w:rPr>
-          <w:rFonts w:ascii="Times New Roman" w:eastAsia="Times New Roman" w:hAnsi="Times New Roman" w:cs="Times New Roman"/>
-          <w:sz w:val="24"/>
-          <w:szCs w:val="24"/>
-          <w:lang w:val="en-US"/>
-        </w:rPr>
-        <w:t>filtros</w:t>
-      </w:r>
-      <w:proofErr w:type="spellEnd"/>
-      <w:r>
-        <w:rPr>
-          <w:rFonts w:ascii="Times New Roman" w:eastAsia="Times New Roman" w:hAnsi="Times New Roman" w:cs="Times New Roman"/>
-          <w:sz w:val="24"/>
-          <w:szCs w:val="24"/>
-          <w:lang w:val="en-US"/>
-        </w:rPr>
-        <w:t xml:space="preserve"> </w:t>
-      </w:r>
-      <w:proofErr w:type="spellStart"/>
-      <w:r>
-        <w:rPr>
-          <w:rFonts w:ascii="Times New Roman" w:eastAsia="Times New Roman" w:hAnsi="Times New Roman" w:cs="Times New Roman"/>
-          <w:sz w:val="24"/>
-          <w:szCs w:val="24"/>
-          <w:lang w:val="en-US"/>
-        </w:rPr>
-        <w:t>básicos</w:t>
-      </w:r>
-      <w:proofErr w:type="spellEnd"/>
-      <w:r>
-        <w:rPr>
-          <w:rFonts w:ascii="Times New Roman" w:eastAsia="Times New Roman" w:hAnsi="Times New Roman" w:cs="Times New Roman"/>
-          <w:sz w:val="24"/>
-          <w:szCs w:val="24"/>
-          <w:lang w:val="en-US"/>
-        </w:rPr>
-        <w:t>.</w:t>
-      </w:r>
-    </w:p>
-    <w:p>
-      <w:pPr>
-        <w:numPr>
-          <w:ilvl w:val="0"/>
-          <w:numId w:val="8"/>
-        </w:numPr>
-        <w:spacing w:before="100" w:beforeAutospacing="1" w:after="100" w:afterAutospacing="1" w:line="240" w:lineRule="auto"/>
-        <w:rPr>
-          <w:rFonts w:ascii="Times New Roman" w:eastAsia="Times New Roman" w:hAnsi="Times New Roman" w:cs="Times New Roman"/>
-          <w:sz w:val="24"/>
-          <w:szCs w:val="24"/>
-          <w:lang w:val="es-ES"/>
-        </w:rPr>
-      </w:pPr>
-      <w:r>
-        <w:rPr>
-          <w:rFonts w:ascii="Times New Roman" w:eastAsia="Times New Roman" w:hAnsi="Times New Roman" w:cs="Times New Roman"/>
-          <w:sz w:val="24"/>
-          <w:szCs w:val="24"/>
-          <w:lang w:val="es-ES"/>
-        </w:rPr>
-        <w:t>Proceso de reserva simple con confirmación.</w:t>
-      </w:r>
-    </w:p>
-    <w:p>
-      <w:pPr>
-        <w:numPr>
-          <w:ilvl w:val="0"/>
-          <w:numId w:val="8"/>
-        </w:numPr>
-        <w:spacing w:before="100" w:beforeAutospacing="1" w:after="100" w:afterAutospacing="1" w:line="240" w:lineRule="auto"/>
-        <w:rPr>
-          <w:rFonts w:ascii="Times New Roman" w:eastAsia="Times New Roman" w:hAnsi="Times New Roman" w:cs="Times New Roman"/>
-          <w:sz w:val="24"/>
-          <w:szCs w:val="24"/>
-          <w:lang w:val="es-ES"/>
-        </w:rPr>
-      </w:pPr>
-      <w:r>
-        <w:rPr>
-          <w:rFonts w:ascii="Times New Roman" w:eastAsia="Times New Roman" w:hAnsi="Times New Roman" w:cs="Times New Roman"/>
-          <w:sz w:val="24"/>
-          <w:szCs w:val="24"/>
-          <w:lang w:val="es-ES"/>
-        </w:rPr>
-        <w:t>Mensajería entre propietario y huésped.</w:t>
-      </w:r>
-    </w:p>
-    <w:p>
-      <w:pPr>
-        <w:spacing w:before="100" w:beforeAutospacing="1" w:after="100" w:afterAutospacing="1" w:line="240" w:lineRule="auto"/>
-        <w:rPr>
-          <w:rFonts w:ascii="Times New Roman" w:eastAsia="Times New Roman" w:hAnsi="Times New Roman" w:cs="Times New Roman"/>
-          <w:sz w:val="24"/>
-          <w:szCs w:val="24"/>
-          <w:lang w:val="en-US"/>
-        </w:rPr>
-      </w:pPr>
-      <w:r>
-        <w:rPr>
-          <w:rFonts w:ascii="Segoe UI Emoji" w:eastAsia="Times New Roman" w:hAnsi="Segoe UI Emoji" w:cs="Segoe UI Emoji"/>
-          <w:sz w:val="24"/>
-          <w:szCs w:val="24"/>
-          <w:lang w:val="en-US"/>
-        </w:rPr>
-        <w:t>🚀</w:t>
-      </w:r>
-      <w:r>
-        <w:rPr>
-          <w:rFonts w:ascii="Times New Roman" w:eastAsia="Times New Roman" w:hAnsi="Times New Roman" w:cs="Times New Roman"/>
-          <w:sz w:val="24"/>
-          <w:szCs w:val="24"/>
-          <w:lang w:val="en-US"/>
-        </w:rPr>
-        <w:t xml:space="preserve"> </w:t>
-      </w:r>
-      <w:proofErr w:type="spellStart"/>
-      <w:r>
-        <w:rPr>
-          <w:rFonts w:ascii="Times New Roman" w:eastAsia="Times New Roman" w:hAnsi="Times New Roman" w:cs="Times New Roman"/>
-          <w:b/>
-          <w:bCs/>
-          <w:sz w:val="24"/>
-          <w:szCs w:val="24"/>
-          <w:lang w:val="en-US"/>
-        </w:rPr>
-        <w:t>Futuras</w:t>
-      </w:r>
-      <w:proofErr w:type="spellEnd"/>
-      <w:r>
-        <w:rPr>
-          <w:rFonts w:ascii="Times New Roman" w:eastAsia="Times New Roman" w:hAnsi="Times New Roman" w:cs="Times New Roman"/>
-          <w:b/>
-          <w:bCs/>
-          <w:sz w:val="24"/>
-          <w:szCs w:val="24"/>
-          <w:lang w:val="en-US"/>
-        </w:rPr>
-        <w:t xml:space="preserve"> </w:t>
-      </w:r>
-      <w:proofErr w:type="spellStart"/>
-      <w:r>
-        <w:rPr>
-          <w:rFonts w:ascii="Times New Roman" w:eastAsia="Times New Roman" w:hAnsi="Times New Roman" w:cs="Times New Roman"/>
-          <w:b/>
-          <w:bCs/>
-          <w:sz w:val="24"/>
-          <w:szCs w:val="24"/>
-          <w:lang w:val="en-US"/>
-        </w:rPr>
-        <w:t>mejoras</w:t>
-      </w:r>
-      <w:proofErr w:type="spellEnd"/>
-    </w:p>
-    <w:p>
-      <w:pPr>
-        <w:numPr>
-          <w:ilvl w:val="0"/>
-          <w:numId w:val="9"/>
-        </w:numPr>
-        <w:spacing w:before="100" w:beforeAutospacing="1" w:after="100" w:afterAutospacing="1" w:line="240" w:lineRule="auto"/>
-        <w:rPr>
-          <w:rFonts w:ascii="Times New Roman" w:eastAsia="Times New Roman" w:hAnsi="Times New Roman" w:cs="Times New Roman"/>
-          <w:sz w:val="24"/>
-          <w:szCs w:val="24"/>
-          <w:lang w:val="en-US"/>
-        </w:rPr>
-      </w:pPr>
-      <w:r>
-        <w:rPr>
-          <w:rFonts w:ascii="Times New Roman" w:eastAsia="Times New Roman" w:hAnsi="Times New Roman" w:cs="Times New Roman"/>
-          <w:sz w:val="24"/>
-          <w:szCs w:val="24"/>
-          <w:lang w:val="en-US"/>
-        </w:rPr>
-        <w:t xml:space="preserve">Sistema de </w:t>
-      </w:r>
-      <w:proofErr w:type="spellStart"/>
-      <w:r>
-        <w:rPr>
-          <w:rFonts w:ascii="Times New Roman" w:eastAsia="Times New Roman" w:hAnsi="Times New Roman" w:cs="Times New Roman"/>
-          <w:sz w:val="24"/>
-          <w:szCs w:val="24"/>
-          <w:lang w:val="en-US"/>
-        </w:rPr>
-        <w:t>pagos</w:t>
-      </w:r>
-      <w:proofErr w:type="spellEnd"/>
-      <w:r>
-        <w:rPr>
-          <w:rFonts w:ascii="Times New Roman" w:eastAsia="Times New Roman" w:hAnsi="Times New Roman" w:cs="Times New Roman"/>
-          <w:sz w:val="24"/>
-          <w:szCs w:val="24"/>
-          <w:lang w:val="en-US"/>
-        </w:rPr>
-        <w:t xml:space="preserve"> </w:t>
-      </w:r>
-      <w:proofErr w:type="spellStart"/>
-      <w:r>
-        <w:rPr>
-          <w:rFonts w:ascii="Times New Roman" w:eastAsia="Times New Roman" w:hAnsi="Times New Roman" w:cs="Times New Roman"/>
-          <w:sz w:val="24"/>
-          <w:szCs w:val="24"/>
-          <w:lang w:val="en-US"/>
-        </w:rPr>
-        <w:t>automatizado</w:t>
-      </w:r>
-      <w:proofErr w:type="spellEnd"/>
-      <w:r>
-        <w:rPr>
-          <w:rFonts w:ascii="Times New Roman" w:eastAsia="Times New Roman" w:hAnsi="Times New Roman" w:cs="Times New Roman"/>
-          <w:sz w:val="24"/>
-          <w:szCs w:val="24"/>
-          <w:lang w:val="en-US"/>
-        </w:rPr>
-        <w:t>.</w:t>
-      </w:r>
-    </w:p>
-    <w:p>
-      <w:pPr>
-        <w:numPr>
-          <w:ilvl w:val="0"/>
-          <w:numId w:val="9"/>
-        </w:numPr>
-        <w:spacing w:before="100" w:beforeAutospacing="1" w:after="100" w:afterAutospacing="1" w:line="240" w:lineRule="auto"/>
-        <w:rPr>
-          <w:rFonts w:ascii="Times New Roman" w:eastAsia="Times New Roman" w:hAnsi="Times New Roman" w:cs="Times New Roman"/>
-          <w:sz w:val="24"/>
-          <w:szCs w:val="24"/>
-          <w:lang w:val="en-US"/>
-        </w:rPr>
-      </w:pPr>
-      <w:proofErr w:type="spellStart"/>
-      <w:r>
-        <w:rPr>
-          <w:rFonts w:ascii="Times New Roman" w:eastAsia="Times New Roman" w:hAnsi="Times New Roman" w:cs="Times New Roman"/>
-          <w:sz w:val="24"/>
-          <w:szCs w:val="24"/>
-          <w:lang w:val="en-US"/>
-        </w:rPr>
-        <w:t>Notificaciones</w:t>
-      </w:r>
-      <w:proofErr w:type="spellEnd"/>
-      <w:r>
-        <w:rPr>
-          <w:rFonts w:ascii="Times New Roman" w:eastAsia="Times New Roman" w:hAnsi="Times New Roman" w:cs="Times New Roman"/>
-          <w:sz w:val="24"/>
-          <w:szCs w:val="24"/>
-          <w:lang w:val="en-US"/>
-        </w:rPr>
-        <w:t xml:space="preserve"> </w:t>
-      </w:r>
-      <w:proofErr w:type="spellStart"/>
-      <w:r>
-        <w:rPr>
-          <w:rFonts w:ascii="Times New Roman" w:eastAsia="Times New Roman" w:hAnsi="Times New Roman" w:cs="Times New Roman"/>
-          <w:sz w:val="24"/>
-          <w:szCs w:val="24"/>
-          <w:lang w:val="en-US"/>
-        </w:rPr>
-        <w:t>en</w:t>
-      </w:r>
-      <w:proofErr w:type="spellEnd"/>
-      <w:r>
-        <w:rPr>
-          <w:rFonts w:ascii="Times New Roman" w:eastAsia="Times New Roman" w:hAnsi="Times New Roman" w:cs="Times New Roman"/>
-          <w:sz w:val="24"/>
-          <w:szCs w:val="24"/>
-          <w:lang w:val="en-US"/>
-        </w:rPr>
-        <w:t xml:space="preserve"> </w:t>
-      </w:r>
-      <w:proofErr w:type="spellStart"/>
-      <w:r>
-        <w:rPr>
-          <w:rFonts w:ascii="Times New Roman" w:eastAsia="Times New Roman" w:hAnsi="Times New Roman" w:cs="Times New Roman"/>
-          <w:sz w:val="24"/>
-          <w:szCs w:val="24"/>
-          <w:lang w:val="en-US"/>
-        </w:rPr>
-        <w:t>tiempo</w:t>
-      </w:r>
-      <w:proofErr w:type="spellEnd"/>
-      <w:r>
-        <w:rPr>
-          <w:rFonts w:ascii="Times New Roman" w:eastAsia="Times New Roman" w:hAnsi="Times New Roman" w:cs="Times New Roman"/>
-          <w:sz w:val="24"/>
-          <w:szCs w:val="24"/>
-          <w:lang w:val="en-US"/>
-        </w:rPr>
-        <w:t xml:space="preserve"> real.</w:t>
-      </w:r>
-    </w:p>
-    <w:p>
-      <w:pPr>
-        <w:numPr>
-          <w:ilvl w:val="0"/>
-          <w:numId w:val="9"/>
-        </w:numPr>
-        <w:spacing w:before="100" w:beforeAutospacing="1" w:after="100" w:afterAutospacing="1" w:line="240" w:lineRule="auto"/>
-        <w:rPr>
-          <w:rFonts w:ascii="Times New Roman" w:eastAsia="Times New Roman" w:hAnsi="Times New Roman" w:cs="Times New Roman"/>
-          <w:sz w:val="24"/>
-          <w:szCs w:val="24"/>
-          <w:lang w:val="en-US"/>
-        </w:rPr>
-      </w:pPr>
-      <w:proofErr w:type="spellStart"/>
-      <w:r>
-        <w:rPr>
-          <w:rFonts w:ascii="Times New Roman" w:eastAsia="Times New Roman" w:hAnsi="Times New Roman" w:cs="Times New Roman"/>
-          <w:sz w:val="24"/>
-          <w:szCs w:val="24"/>
-          <w:lang w:val="en-US"/>
-        </w:rPr>
-        <w:t>Descuentos</w:t>
-      </w:r>
-      <w:proofErr w:type="spellEnd"/>
-      <w:r>
-        <w:rPr>
-          <w:rFonts w:ascii="Times New Roman" w:eastAsia="Times New Roman" w:hAnsi="Times New Roman" w:cs="Times New Roman"/>
-          <w:sz w:val="24"/>
-          <w:szCs w:val="24"/>
-          <w:lang w:val="en-US"/>
-        </w:rPr>
-        <w:t xml:space="preserve"> y </w:t>
-      </w:r>
-      <w:proofErr w:type="spellStart"/>
-      <w:r>
-        <w:rPr>
-          <w:rFonts w:ascii="Times New Roman" w:eastAsia="Times New Roman" w:hAnsi="Times New Roman" w:cs="Times New Roman"/>
-          <w:sz w:val="24"/>
-          <w:szCs w:val="24"/>
-          <w:lang w:val="en-US"/>
-        </w:rPr>
-        <w:t>ofertas</w:t>
-      </w:r>
-      <w:proofErr w:type="spellEnd"/>
-      <w:r>
-        <w:rPr>
-          <w:rFonts w:ascii="Times New Roman" w:eastAsia="Times New Roman" w:hAnsi="Times New Roman" w:cs="Times New Roman"/>
-          <w:sz w:val="24"/>
-          <w:szCs w:val="24"/>
-          <w:lang w:val="en-US"/>
-        </w:rPr>
-        <w:t xml:space="preserve"> </w:t>
-      </w:r>
-      <w:proofErr w:type="spellStart"/>
-      <w:r>
-        <w:rPr>
-          <w:rFonts w:ascii="Times New Roman" w:eastAsia="Times New Roman" w:hAnsi="Times New Roman" w:cs="Times New Roman"/>
-          <w:sz w:val="24"/>
-          <w:szCs w:val="24"/>
-          <w:lang w:val="en-US"/>
-        </w:rPr>
-        <w:t>personalizadas</w:t>
-      </w:r>
-      <w:proofErr w:type="spellEnd"/>
-      <w:r>
-        <w:rPr>
-          <w:rFonts w:ascii="Times New Roman" w:eastAsia="Times New Roman" w:hAnsi="Times New Roman" w:cs="Times New Roman"/>
-          <w:sz w:val="24"/>
-          <w:szCs w:val="24"/>
-          <w:lang w:val="en-US"/>
-        </w:rPr>
-        <w:t>.</w:t>
-      </w:r>
-    </w:p>
-    <w:p>
-      <w:pPr>
-        <w:numPr>
-          <w:ilvl w:val="0"/>
-          <w:numId w:val="9"/>
-        </w:numPr>
-        <w:spacing w:before="100" w:beforeAutospacing="1" w:after="100" w:afterAutospacing="1" w:line="240" w:lineRule="auto"/>
-        <w:rPr>
-          <w:rFonts w:ascii="Times New Roman" w:eastAsia="Times New Roman" w:hAnsi="Times New Roman" w:cs="Times New Roman"/>
-          <w:sz w:val="24"/>
-          <w:szCs w:val="24"/>
-          <w:lang w:val="es-ES"/>
-        </w:rPr>
-      </w:pPr>
-      <w:r>
-        <w:rPr>
-          <w:rFonts w:ascii="Times New Roman" w:eastAsia="Times New Roman" w:hAnsi="Times New Roman" w:cs="Times New Roman"/>
-          <w:sz w:val="24"/>
-          <w:szCs w:val="24"/>
-          <w:lang w:val="es-ES"/>
-        </w:rPr>
-        <w:t>Soporte multilingüe y mejor experiencia móvil.</w:t>
-      </w:r>
-    </w:p>
+      </w:pPr>
+      <w:r>
+        <w:t xml:space="preserve">. </w:t>
+      </w:r>
+      <w:r>
+        <w:t>Contactar y negociar colaboraciones.</w:t>
+      </w:r>
+    </w:p>
+    <w:p/>
     <w:p>
       <w:pPr>
         <w:rPr>
@@ -4079,6 +2752,7 @@
     <w:lsdException w:name="HTML Sample" w:semiHidden="1" w:unhideWhenUsed="1"/>
     <w:lsdException w:name="HTML Typewriter" w:semiHidden="1" w:unhideWhenUsed="1"/>
     <w:lsdException w:name="HTML Variable" w:semiHidden="1" w:unhideWhenUsed="1"/>
+    <w:lsdException w:name="Normal Table" w:semiHidden="1" w:unhideWhenUsed="1"/>
     <w:lsdException w:name="annotation subject" w:semiHidden="1" w:unhideWhenUsed="1"/>
     <w:lsdException w:name="No List" w:semiHidden="1" w:unhideWhenUsed="1"/>
     <w:lsdException w:name="Outline List 1" w:semiHidden="1" w:unhideWhenUsed="1"/>
@@ -4125,8 +2799,10 @@
     <w:lsdException w:name="Table Subtle 2" w:semiHidden="1" w:unhideWhenUsed="1"/>
     <w:lsdException w:name="Table Web 1" w:semiHidden="1" w:unhideWhenUsed="1"/>
     <w:lsdException w:name="Table Web 2" w:semiHidden="1" w:unhideWhenUsed="1"/>
+    <w:lsdException w:name="Table Web 3" w:semiHidden="1" w:unhideWhenUsed="1"/>
     <w:lsdException w:name="Balloon Text" w:semiHidden="1" w:unhideWhenUsed="1"/>
     <w:lsdException w:name="Table Grid" w:uiPriority="39"/>
+    <w:lsdException w:name="Table Theme" w:semiHidden="1" w:unhideWhenUsed="1"/>
     <w:lsdException w:name="Placeholder Text" w:semiHidden="1"/>
     <w:lsdException w:name="No Spacing" w:uiPriority="1" w:qFormat="1"/>
     <w:lsdException w:name="Light Shading" w:uiPriority="60"/>
@@ -4512,6 +3188,17 @@
       <w:lang w:val="en-US"/>
     </w:rPr>
   </w:style>
+  <w:style w:type="character" w:styleId="nfasis">
+    <w:name w:val="Emphasis"/>
+    <w:basedOn w:val="Fuentedeprrafopredeter"/>
+    <w:uiPriority w:val="20"/>
+    <w:qFormat/>
+    <w:rsid w:val="00715F08"/>
+    <w:rPr>
+      <w:i/>
+      <w:iCs/>
+    </w:rPr>
+  </w:style>
 </w:styles>
 </file>
 

</xml_diff>

<commit_message>
se agregan las correciones necesarias
</commit_message>
<xml_diff>
--- a/Planeamineto.docx
+++ b/Planeamineto.docx
@@ -1,6 +1,6 @@
 
 <file path=word/document.xml><?xml version="1.0" encoding="utf-8"?>
-<w:document xmlns:wpc="http://schemas.microsoft.com/office/word/2010/wordprocessingCanvas" xmlns:cx="http://schemas.microsoft.com/office/drawing/2014/chartex" xmlns:cx1="http://schemas.microsoft.com/office/drawing/2015/9/8/chartex" xmlns:cx2="http://schemas.microsoft.com/office/drawing/2015/10/21/chartex" xmlns:cx3="http://schemas.microsoft.com/office/drawing/2016/5/9/chartex" xmlns:cx4="http://schemas.microsoft.com/office/drawing/2016/5/10/chartex" xmlns:cx5="http://schemas.microsoft.com/office/drawing/2016/5/11/chartex" xmlns:cx6="http://schemas.microsoft.com/office/drawing/2016/5/12/chartex" xmlns:cx7="http://schemas.microsoft.com/office/drawing/2016/5/13/chartex" xmlns:cx8="http://schemas.microsoft.com/office/drawing/2016/5/14/chartex" xmlns:mc="http://schemas.openxmlformats.org/markup-compatibility/2006" xmlns:aink="http://schemas.microsoft.com/office/drawing/2016/ink" xmlns:am3d="http://schemas.microsoft.com/office/drawing/2017/model3d" xmlns:o="urn:schemas-microsoft-com:office:office" xmlns:r="http://schemas.openxmlformats.org/officeDocument/2006/relationships" xmlns:m="http://schemas.openxmlformats.org/officeDocument/2006/math" xmlns:v="urn:schemas-microsoft-com:vml" xmlns:wp14="http://schemas.microsoft.com/office/word/2010/wordprocessingDrawing" xmlns:wp="http://schemas.openxmlformats.org/drawingml/2006/wordprocessingDrawing" xmlns:w10="urn:schemas-microsoft-com:office:word" xmlns:w="http://schemas.openxmlformats.org/wordprocessingml/2006/main" xmlns:w14="http://schemas.microsoft.com/office/word/2010/wordml" xmlns:w15="http://schemas.microsoft.com/office/word/2012/wordml" xmlns:w16cid="http://schemas.microsoft.com/office/word/2016/wordml/cid" xmlns:w16se="http://schemas.microsoft.com/office/word/2015/wordml/symex" xmlns:wpg="http://schemas.microsoft.com/office/word/2010/wordprocessingGroup" xmlns:wpi="http://schemas.microsoft.com/office/word/2010/wordprocessingInk" xmlns:wne="http://schemas.microsoft.com/office/word/2006/wordml" xmlns:wps="http://schemas.microsoft.com/office/word/2010/wordprocessingShape" mc:Ignorable="w14 w15 w16se w16cid wp14">
+<w:document xmlns:wpc="http://schemas.microsoft.com/office/word/2010/wordprocessingCanvas" xmlns:cx="http://schemas.microsoft.com/office/drawing/2014/chartex" xmlns:cx1="http://schemas.microsoft.com/office/drawing/2015/9/8/chartex" xmlns:cx2="http://schemas.microsoft.com/office/drawing/2015/10/21/chartex" xmlns:cx3="http://schemas.microsoft.com/office/drawing/2016/5/9/chartex" xmlns:cx4="http://schemas.microsoft.com/office/drawing/2016/5/10/chartex" xmlns:cx5="http://schemas.microsoft.com/office/drawing/2016/5/11/chartex" xmlns:cx6="http://schemas.microsoft.com/office/drawing/2016/5/12/chartex" xmlns:cx7="http://schemas.microsoft.com/office/drawing/2016/5/13/chartex" xmlns:cx8="http://schemas.microsoft.com/office/drawing/2016/5/14/chartex" xmlns:mc="http://schemas.openxmlformats.org/markup-compatibility/2006" xmlns:aink="http://schemas.microsoft.com/office/drawing/2016/ink" xmlns:am3d="http://schemas.microsoft.com/office/drawing/2017/model3d" xmlns:o="urn:schemas-microsoft-com:office:office" xmlns:r="http://schemas.openxmlformats.org/officeDocument/2006/relationships" xmlns:m="http://schemas.openxmlformats.org/officeDocument/2006/math" xmlns:v="urn:schemas-microsoft-com:vml" xmlns:wp14="http://schemas.microsoft.com/office/word/2010/wordprocessingDrawing" xmlns:wp="http://schemas.openxmlformats.org/drawingml/2006/wordprocessingDrawing" xmlns:w10="urn:schemas-microsoft-com:office:word" xmlns:w="http://schemas.openxmlformats.org/wordprocessingml/2006/main" xmlns:w14="http://schemas.microsoft.com/office/word/2010/wordml" xmlns:w15="http://schemas.microsoft.com/office/word/2012/wordml" xmlns:w16cex="http://schemas.microsoft.com/office/word/2018/wordml/cex" xmlns:w16cid="http://schemas.microsoft.com/office/word/2016/wordml/cid" xmlns:w16="http://schemas.microsoft.com/office/word/2018/wordml" xmlns:w16sdtdh="http://schemas.microsoft.com/office/word/2020/wordml/sdtdatahash" xmlns:w16se="http://schemas.microsoft.com/office/word/2015/wordml/symex" xmlns:wpg="http://schemas.microsoft.com/office/word/2010/wordprocessingGroup" xmlns:wpi="http://schemas.microsoft.com/office/word/2010/wordprocessingInk" xmlns:wne="http://schemas.microsoft.com/office/word/2006/wordml" xmlns:wps="http://schemas.microsoft.com/office/word/2010/wordprocessingShape" mc:Ignorable="w14 w15 w16se w16cid w16 w16cex w16sdtdh wp14">
   <w:body>
     <w:p>
       <w:pPr>
@@ -184,621 +184,25 @@
       </w:pPr>
       <w:r>
         <w:rPr>
-          <w:lang w:val="es-MX"/>
-        </w:rPr>
-        <w:t>Colores:</w:t>
-      </w:r>
-    </w:p>
-    <w:p>
-      <w:pPr>
-        <w:rPr>
-          <w:rFonts w:ascii="Times New Roman" w:eastAsia="Times New Roman" w:hAnsi="Times New Roman" w:cs="Times New Roman"/>
+          <w:rFonts w:ascii="Times New Roman" w:eastAsia="Times New Roman" w:hAnsi="Times New Roman" w:cs="Times New Roman"/>
+          <w:noProof/>
           <w:sz w:val="24"/>
           <w:szCs w:val="24"/>
           <w:lang w:eastAsia="es-CO"/>
         </w:rPr>
-      </w:pPr>
-      <w:r>
-        <w:rPr>
-          <w:rFonts w:hAnsi="Symbol"/>
-        </w:rPr>
-        <w:t xml:space="preserve"> </w:t>
-      </w:r>
-      <w:proofErr w:type="gramStart"/>
-      <w:r>
-        <w:rPr>
-          <w:rFonts w:ascii="Times New Roman" w:eastAsia="Times New Roman" w:hAnsi="Symbol" w:cs="Times New Roman"/>
-          <w:sz w:val="24"/>
-          <w:szCs w:val="24"/>
-          <w:lang w:eastAsia="es-CO"/>
-        </w:rPr>
-        <w:t></w:t>
-      </w:r>
-      <w:r>
-        <w:rPr>
-          <w:rFonts w:ascii="Times New Roman" w:eastAsia="Times New Roman" w:hAnsi="Times New Roman" w:cs="Times New Roman"/>
-          <w:sz w:val="24"/>
-          <w:szCs w:val="24"/>
-          <w:lang w:eastAsia="es-CO"/>
-        </w:rPr>
-        <w:t xml:space="preserve">  </w:t>
-      </w:r>
-      <w:r>
-        <w:rPr>
-          <w:rFonts w:ascii="Times New Roman" w:eastAsia="Times New Roman" w:hAnsi="Times New Roman" w:cs="Times New Roman"/>
-          <w:b/>
-          <w:bCs/>
-          <w:sz w:val="24"/>
-          <w:szCs w:val="24"/>
-          <w:lang w:eastAsia="es-CO"/>
-        </w:rPr>
-        <w:t>Verde</w:t>
-      </w:r>
-      <w:proofErr w:type="gramEnd"/>
-      <w:r>
-        <w:rPr>
-          <w:rFonts w:ascii="Times New Roman" w:eastAsia="Times New Roman" w:hAnsi="Times New Roman" w:cs="Times New Roman"/>
-          <w:b/>
-          <w:bCs/>
-          <w:sz w:val="24"/>
-          <w:szCs w:val="24"/>
-          <w:lang w:eastAsia="es-CO"/>
-        </w:rPr>
-        <w:t xml:space="preserve"> bosque</w:t>
-      </w:r>
-      <w:r>
-        <w:rPr>
-          <w:rFonts w:ascii="Times New Roman" w:eastAsia="Times New Roman" w:hAnsi="Times New Roman" w:cs="Times New Roman"/>
-          <w:sz w:val="24"/>
-          <w:szCs w:val="24"/>
-          <w:lang w:eastAsia="es-CO"/>
-        </w:rPr>
-        <w:t xml:space="preserve"> (#2E8B57) - Representa la naturaleza, vegetación y paisajes al aire libre.</w:t>
-      </w:r>
-    </w:p>
-    <w:p>
-      <w:pPr>
-        <w:spacing w:after="0" w:line="240" w:lineRule="auto"/>
-        <w:rPr>
-          <w:rFonts w:ascii="Times New Roman" w:eastAsia="Times New Roman" w:hAnsi="Times New Roman" w:cs="Times New Roman"/>
-          <w:sz w:val="24"/>
-          <w:szCs w:val="24"/>
-          <w:lang w:eastAsia="es-CO"/>
-        </w:rPr>
-      </w:pPr>
-      <w:proofErr w:type="gramStart"/>
-      <w:r>
-        <w:rPr>
-          <w:rFonts w:ascii="Times New Roman" w:eastAsia="Times New Roman" w:hAnsi="Symbol" w:cs="Times New Roman"/>
-          <w:sz w:val="24"/>
-          <w:szCs w:val="24"/>
-          <w:lang w:eastAsia="es-CO"/>
-        </w:rPr>
-        <w:t></w:t>
-      </w:r>
-      <w:r>
-        <w:rPr>
-          <w:rFonts w:ascii="Times New Roman" w:eastAsia="Times New Roman" w:hAnsi="Times New Roman" w:cs="Times New Roman"/>
-          <w:sz w:val="24"/>
-          <w:szCs w:val="24"/>
-          <w:lang w:eastAsia="es-CO"/>
-        </w:rPr>
-        <w:t xml:space="preserve">  </w:t>
-      </w:r>
-      <w:r>
-        <w:rPr>
-          <w:rFonts w:ascii="Times New Roman" w:eastAsia="Times New Roman" w:hAnsi="Times New Roman" w:cs="Times New Roman"/>
-          <w:b/>
-          <w:bCs/>
-          <w:sz w:val="24"/>
-          <w:szCs w:val="24"/>
-          <w:lang w:eastAsia="es-CO"/>
-        </w:rPr>
-        <w:t>Azul</w:t>
-      </w:r>
-      <w:proofErr w:type="gramEnd"/>
-      <w:r>
-        <w:rPr>
-          <w:rFonts w:ascii="Times New Roman" w:eastAsia="Times New Roman" w:hAnsi="Times New Roman" w:cs="Times New Roman"/>
-          <w:b/>
-          <w:bCs/>
-          <w:sz w:val="24"/>
-          <w:szCs w:val="24"/>
-          <w:lang w:eastAsia="es-CO"/>
-        </w:rPr>
-        <w:t xml:space="preserve"> cielo suave</w:t>
-      </w:r>
-      <w:r>
-        <w:rPr>
-          <w:rFonts w:ascii="Times New Roman" w:eastAsia="Times New Roman" w:hAnsi="Times New Roman" w:cs="Times New Roman"/>
-          <w:sz w:val="24"/>
-          <w:szCs w:val="24"/>
-          <w:lang w:eastAsia="es-CO"/>
-        </w:rPr>
-        <w:t xml:space="preserve"> (#A7C7E7) - Evoca cielos despejados y tranquilidad.</w:t>
-      </w:r>
-    </w:p>
-    <w:p>
-      <w:pPr>
-        <w:spacing w:after="0" w:line="240" w:lineRule="auto"/>
-        <w:rPr>
-          <w:rFonts w:ascii="Times New Roman" w:eastAsia="Times New Roman" w:hAnsi="Times New Roman" w:cs="Times New Roman"/>
-          <w:sz w:val="24"/>
-          <w:szCs w:val="24"/>
-          <w:lang w:eastAsia="es-CO"/>
-        </w:rPr>
-      </w:pPr>
-      <w:proofErr w:type="gramStart"/>
-      <w:r>
-        <w:rPr>
-          <w:rFonts w:ascii="Times New Roman" w:eastAsia="Times New Roman" w:hAnsi="Symbol" w:cs="Times New Roman"/>
-          <w:sz w:val="24"/>
-          <w:szCs w:val="24"/>
-          <w:lang w:eastAsia="es-CO"/>
-        </w:rPr>
-        <w:t></w:t>
-      </w:r>
-      <w:r>
-        <w:rPr>
-          <w:rFonts w:ascii="Times New Roman" w:eastAsia="Times New Roman" w:hAnsi="Times New Roman" w:cs="Times New Roman"/>
-          <w:sz w:val="24"/>
-          <w:szCs w:val="24"/>
-          <w:lang w:eastAsia="es-CO"/>
-        </w:rPr>
-        <w:t xml:space="preserve">  </w:t>
-      </w:r>
-      <w:r>
-        <w:rPr>
-          <w:rFonts w:ascii="Times New Roman" w:eastAsia="Times New Roman" w:hAnsi="Times New Roman" w:cs="Times New Roman"/>
-          <w:b/>
-          <w:bCs/>
-          <w:sz w:val="24"/>
-          <w:szCs w:val="24"/>
-          <w:lang w:eastAsia="es-CO"/>
-        </w:rPr>
-        <w:t>Beige</w:t>
-      </w:r>
-      <w:proofErr w:type="gramEnd"/>
-      <w:r>
-        <w:rPr>
-          <w:rFonts w:ascii="Times New Roman" w:eastAsia="Times New Roman" w:hAnsi="Times New Roman" w:cs="Times New Roman"/>
-          <w:b/>
-          <w:bCs/>
-          <w:sz w:val="24"/>
-          <w:szCs w:val="24"/>
-          <w:lang w:eastAsia="es-CO"/>
-        </w:rPr>
-        <w:t xml:space="preserve"> cálido</w:t>
-      </w:r>
-      <w:r>
-        <w:rPr>
-          <w:rFonts w:ascii="Times New Roman" w:eastAsia="Times New Roman" w:hAnsi="Times New Roman" w:cs="Times New Roman"/>
-          <w:sz w:val="24"/>
-          <w:szCs w:val="24"/>
-          <w:lang w:eastAsia="es-CO"/>
-        </w:rPr>
-        <w:t xml:space="preserve"> (#D6C9A7) - Un tono suave que recuerda la calidez del hogar y la madera.</w:t>
-      </w:r>
-    </w:p>
-    <w:p>
-      <w:pPr>
-        <w:spacing w:after="0" w:line="240" w:lineRule="auto"/>
-        <w:rPr>
-          <w:rFonts w:ascii="Times New Roman" w:eastAsia="Times New Roman" w:hAnsi="Times New Roman" w:cs="Times New Roman"/>
-          <w:sz w:val="24"/>
-          <w:szCs w:val="24"/>
-          <w:lang w:eastAsia="es-CO"/>
-        </w:rPr>
-      </w:pPr>
-      <w:proofErr w:type="gramStart"/>
-      <w:r>
-        <w:rPr>
-          <w:rFonts w:ascii="Times New Roman" w:eastAsia="Times New Roman" w:hAnsi="Symbol" w:cs="Times New Roman"/>
-          <w:sz w:val="24"/>
-          <w:szCs w:val="24"/>
-          <w:lang w:eastAsia="es-CO"/>
-        </w:rPr>
-        <w:t></w:t>
-      </w:r>
-      <w:r>
-        <w:rPr>
-          <w:rFonts w:ascii="Times New Roman" w:eastAsia="Times New Roman" w:hAnsi="Times New Roman" w:cs="Times New Roman"/>
-          <w:sz w:val="24"/>
-          <w:szCs w:val="24"/>
-          <w:lang w:eastAsia="es-CO"/>
-        </w:rPr>
-        <w:t xml:space="preserve">  </w:t>
-      </w:r>
-      <w:r>
-        <w:rPr>
-          <w:rFonts w:ascii="Times New Roman" w:eastAsia="Times New Roman" w:hAnsi="Times New Roman" w:cs="Times New Roman"/>
-          <w:b/>
-          <w:bCs/>
-          <w:sz w:val="24"/>
-          <w:szCs w:val="24"/>
-          <w:lang w:eastAsia="es-CO"/>
-        </w:rPr>
-        <w:t>Madera</w:t>
-      </w:r>
-      <w:proofErr w:type="gramEnd"/>
-      <w:r>
-        <w:rPr>
-          <w:rFonts w:ascii="Times New Roman" w:eastAsia="Times New Roman" w:hAnsi="Times New Roman" w:cs="Times New Roman"/>
-          <w:b/>
-          <w:bCs/>
-          <w:sz w:val="24"/>
-          <w:szCs w:val="24"/>
-          <w:lang w:eastAsia="es-CO"/>
-        </w:rPr>
-        <w:t xml:space="preserve"> clara</w:t>
-      </w:r>
-      <w:r>
-        <w:rPr>
-          <w:rFonts w:ascii="Times New Roman" w:eastAsia="Times New Roman" w:hAnsi="Times New Roman" w:cs="Times New Roman"/>
-          <w:sz w:val="24"/>
-          <w:szCs w:val="24"/>
-          <w:lang w:eastAsia="es-CO"/>
-        </w:rPr>
-        <w:t xml:space="preserve"> (#C19A6B) - Para dar un toque orgánico y rústico que se asocia a las casas de campo.</w:t>
-      </w:r>
-    </w:p>
-    <w:p>
-      <w:pPr>
-        <w:spacing w:after="0" w:line="240" w:lineRule="auto"/>
-        <w:rPr>
-          <w:rFonts w:ascii="Times New Roman" w:eastAsia="Times New Roman" w:hAnsi="Times New Roman" w:cs="Times New Roman"/>
-          <w:sz w:val="24"/>
-          <w:szCs w:val="24"/>
-          <w:lang w:eastAsia="es-CO"/>
-        </w:rPr>
-      </w:pPr>
-      <w:proofErr w:type="gramStart"/>
-      <w:r>
-        <w:rPr>
-          <w:rFonts w:ascii="Times New Roman" w:eastAsia="Times New Roman" w:hAnsi="Symbol" w:cs="Times New Roman"/>
-          <w:sz w:val="24"/>
-          <w:szCs w:val="24"/>
-          <w:lang w:eastAsia="es-CO"/>
-        </w:rPr>
-        <w:t></w:t>
-      </w:r>
-      <w:r>
-        <w:rPr>
-          <w:rFonts w:ascii="Times New Roman" w:eastAsia="Times New Roman" w:hAnsi="Times New Roman" w:cs="Times New Roman"/>
-          <w:sz w:val="24"/>
-          <w:szCs w:val="24"/>
-          <w:lang w:eastAsia="es-CO"/>
-        </w:rPr>
-        <w:t xml:space="preserve">  </w:t>
-      </w:r>
-      <w:r>
-        <w:rPr>
-          <w:rFonts w:ascii="Times New Roman" w:eastAsia="Times New Roman" w:hAnsi="Times New Roman" w:cs="Times New Roman"/>
-          <w:b/>
-          <w:bCs/>
-          <w:sz w:val="24"/>
-          <w:szCs w:val="24"/>
-          <w:lang w:eastAsia="es-CO"/>
-        </w:rPr>
-        <w:t>Blanco</w:t>
-      </w:r>
-      <w:proofErr w:type="gramEnd"/>
-      <w:r>
-        <w:rPr>
-          <w:rFonts w:ascii="Times New Roman" w:eastAsia="Times New Roman" w:hAnsi="Times New Roman" w:cs="Times New Roman"/>
-          <w:b/>
-          <w:bCs/>
-          <w:sz w:val="24"/>
-          <w:szCs w:val="24"/>
-          <w:lang w:eastAsia="es-CO"/>
-        </w:rPr>
-        <w:t xml:space="preserve"> puro</w:t>
-      </w:r>
-      <w:r>
-        <w:rPr>
-          <w:rFonts w:ascii="Times New Roman" w:eastAsia="Times New Roman" w:hAnsi="Times New Roman" w:cs="Times New Roman"/>
-          <w:sz w:val="24"/>
-          <w:szCs w:val="24"/>
-          <w:lang w:eastAsia="es-CO"/>
-        </w:rPr>
-        <w:t xml:space="preserve"> (#FFFFFF) - Un color limpio que da frescura y claridad, ideal para el fondo </w:t>
-      </w:r>
-      <w:bookmarkStart w:id="0" w:name="_GoBack"/>
-      <w:r>
-        <w:rPr>
-          <w:rFonts w:ascii="Times New Roman" w:eastAsia="Times New Roman" w:hAnsi="Times New Roman" w:cs="Times New Roman"/>
-          <w:sz w:val="24"/>
-          <w:szCs w:val="24"/>
-          <w:lang w:eastAsia="es-CO"/>
-        </w:rPr>
-        <w:t>y el contraste.</w:t>
-      </w:r>
-    </w:p>
-    <w:bookmarkEnd w:id="0"/>
-    <w:p>
-      <w:pPr>
-        <w:rPr>
-          <w:rFonts w:ascii="Times New Roman" w:eastAsia="Times New Roman" w:hAnsi="Times New Roman" w:cs="Times New Roman"/>
-          <w:sz w:val="24"/>
-          <w:szCs w:val="24"/>
-          <w:lang w:eastAsia="es-CO"/>
-        </w:rPr>
-      </w:pPr>
-      <w:proofErr w:type="gramStart"/>
-      <w:r>
-        <w:rPr>
-          <w:rFonts w:ascii="Times New Roman" w:eastAsia="Times New Roman" w:hAnsi="Symbol" w:cs="Times New Roman"/>
-          <w:sz w:val="24"/>
-          <w:szCs w:val="24"/>
-          <w:lang w:eastAsia="es-CO"/>
-        </w:rPr>
-        <w:t></w:t>
-      </w:r>
-      <w:r>
-        <w:rPr>
-          <w:rFonts w:ascii="Times New Roman" w:eastAsia="Times New Roman" w:hAnsi="Times New Roman" w:cs="Times New Roman"/>
-          <w:sz w:val="24"/>
-          <w:szCs w:val="24"/>
-          <w:lang w:eastAsia="es-CO"/>
-        </w:rPr>
-        <w:t xml:space="preserve">  </w:t>
-      </w:r>
-      <w:r>
-        <w:rPr>
-          <w:rFonts w:ascii="Times New Roman" w:eastAsia="Times New Roman" w:hAnsi="Times New Roman" w:cs="Times New Roman"/>
-          <w:b/>
-          <w:bCs/>
-          <w:sz w:val="24"/>
-          <w:szCs w:val="24"/>
-          <w:lang w:eastAsia="es-CO"/>
-        </w:rPr>
-        <w:t>Amarillo</w:t>
-      </w:r>
-      <w:proofErr w:type="gramEnd"/>
-      <w:r>
-        <w:rPr>
-          <w:rFonts w:ascii="Times New Roman" w:eastAsia="Times New Roman" w:hAnsi="Times New Roman" w:cs="Times New Roman"/>
-          <w:b/>
-          <w:bCs/>
-          <w:sz w:val="24"/>
-          <w:szCs w:val="24"/>
-          <w:lang w:eastAsia="es-CO"/>
-        </w:rPr>
-        <w:t xml:space="preserve"> suave</w:t>
-      </w:r>
-      <w:r>
-        <w:rPr>
-          <w:rFonts w:ascii="Times New Roman" w:eastAsia="Times New Roman" w:hAnsi="Times New Roman" w:cs="Times New Roman"/>
-          <w:sz w:val="24"/>
-          <w:szCs w:val="24"/>
-          <w:lang w:eastAsia="es-CO"/>
-        </w:rPr>
-        <w:t xml:space="preserve"> (#F7E6A0) - Evoca luz, sol y sensación de bienvenida.</w:t>
-      </w:r>
-    </w:p>
-    <w:p>
-      <w:pPr>
-        <w:rPr>
-          <w:rFonts w:ascii="Times New Roman" w:eastAsia="Times New Roman" w:hAnsi="Times New Roman" w:cs="Times New Roman"/>
-          <w:sz w:val="24"/>
-          <w:szCs w:val="24"/>
-          <w:lang w:eastAsia="es-CO"/>
-        </w:rPr>
-      </w:pPr>
-    </w:p>
-    <w:p>
-      <w:pPr>
-        <w:rPr>
-          <w:rFonts w:ascii="Times New Roman" w:eastAsia="Times New Roman" w:hAnsi="Times New Roman" w:cs="Times New Roman"/>
-          <w:color w:val="FF0000"/>
-          <w:sz w:val="24"/>
-          <w:szCs w:val="24"/>
-          <w:lang w:eastAsia="es-CO"/>
-        </w:rPr>
-      </w:pPr>
-      <w:r>
-        <w:rPr>
-          <w:rFonts w:ascii="Times New Roman" w:eastAsia="Times New Roman" w:hAnsi="Times New Roman" w:cs="Times New Roman"/>
-          <w:color w:val="FF0000"/>
-          <w:sz w:val="24"/>
-          <w:szCs w:val="24"/>
-          <w:lang w:eastAsia="es-CO"/>
-        </w:rPr>
-        <w:t xml:space="preserve">Arreglar </w:t>
-      </w:r>
-      <w:proofErr w:type="gramStart"/>
-      <w:r>
-        <w:rPr>
-          <w:rFonts w:ascii="Times New Roman" w:eastAsia="Times New Roman" w:hAnsi="Times New Roman" w:cs="Times New Roman"/>
-          <w:color w:val="FF0000"/>
-          <w:sz w:val="24"/>
-          <w:szCs w:val="24"/>
-          <w:lang w:eastAsia="es-CO"/>
-        </w:rPr>
-        <w:t>paleta  de</w:t>
-      </w:r>
-      <w:proofErr w:type="gramEnd"/>
-      <w:r>
-        <w:rPr>
-          <w:rFonts w:ascii="Times New Roman" w:eastAsia="Times New Roman" w:hAnsi="Times New Roman" w:cs="Times New Roman"/>
-          <w:color w:val="FF0000"/>
-          <w:sz w:val="24"/>
-          <w:szCs w:val="24"/>
-          <w:lang w:eastAsia="es-CO"/>
-        </w:rPr>
-        <w:t xml:space="preserve"> colores</w:t>
-      </w:r>
-    </w:p>
-    <w:p>
-      <w:pPr>
-        <w:rPr>
-          <w:lang w:val="es-MX"/>
-        </w:rPr>
-      </w:pPr>
-    </w:p>
-    <w:p>
-      <w:pPr>
-        <w:rPr>
-          <w:lang w:val="es-MX"/>
-        </w:rPr>
-      </w:pPr>
-      <w:r>
-        <w:rPr>
-          <w:lang w:val="es-MX"/>
-        </w:rPr>
-        <w:t>Misión:</w:t>
-      </w:r>
-      <w:r>
-        <w:t xml:space="preserve"> </w:t>
-      </w:r>
-      <w:r>
-        <w:rPr>
-          <w:lang w:val="es-MX"/>
-        </w:rPr>
-        <w:t xml:space="preserve">"En </w:t>
-      </w:r>
-      <w:proofErr w:type="spellStart"/>
-      <w:r>
-        <w:rPr>
-          <w:lang w:val="es-MX"/>
-        </w:rPr>
-        <w:t>Rent</w:t>
-      </w:r>
-      <w:proofErr w:type="spellEnd"/>
-      <w:r>
-        <w:rPr>
-          <w:lang w:val="es-MX"/>
-        </w:rPr>
-        <w:t xml:space="preserve"> Place</w:t>
-      </w:r>
-      <w:r>
-        <w:rPr>
-          <w:lang w:val="es-MX"/>
-        </w:rPr>
-        <w:t xml:space="preserve">, nuestra misión es ofrecer a </w:t>
-      </w:r>
-      <w:r>
-        <w:rPr>
-          <w:lang w:val="es-MX"/>
-        </w:rPr>
-        <w:t>los usuarios de la página</w:t>
-      </w:r>
-      <w:r>
-        <w:rPr>
-          <w:lang w:val="es-MX"/>
-        </w:rPr>
-        <w:t xml:space="preserve"> un hogar lejos de casa donde puedan disfrutar de una experiencia auténtica y acogedora. Nos comprometemos a proporcionar un ambiente cómodo y limpio, con atención al detalle y un servicio excepcional que refleje la calidez de nuestra comunidad local. Aspiramos a crear recuerdos inolvidables para cada viajero que elija hospedarse con </w:t>
-      </w:r>
-      <w:r>
-        <w:rPr>
-          <w:lang w:val="es-MX"/>
-        </w:rPr>
-        <w:t xml:space="preserve">alguno de </w:t>
-      </w:r>
-      <w:proofErr w:type="gramStart"/>
-      <w:r>
-        <w:rPr>
-          <w:lang w:val="es-MX"/>
-        </w:rPr>
-        <w:t>nuestros  socio</w:t>
-      </w:r>
-      <w:r>
-        <w:rPr>
-          <w:lang w:val="es-MX"/>
-        </w:rPr>
-        <w:t>s</w:t>
-      </w:r>
-      <w:proofErr w:type="gramEnd"/>
-      <w:r>
-        <w:rPr>
-          <w:lang w:val="es-MX"/>
-        </w:rPr>
-        <w:t>."</w:t>
-      </w:r>
-    </w:p>
-    <w:p>
-      <w:pPr>
-        <w:rPr>
-          <w:lang w:val="es-MX"/>
-        </w:rPr>
-      </w:pPr>
-      <w:r>
-        <w:rPr>
-          <w:lang w:val="es-MX"/>
-        </w:rPr>
-        <w:t>Visión:</w:t>
-      </w:r>
-      <w:r>
-        <w:t xml:space="preserve"> </w:t>
-      </w:r>
-      <w:r>
-        <w:rPr>
-          <w:lang w:val="es-MX"/>
-        </w:rPr>
-        <w:t xml:space="preserve">En </w:t>
-      </w:r>
-      <w:proofErr w:type="spellStart"/>
-      <w:r>
-        <w:rPr>
-          <w:lang w:val="es-MX"/>
-        </w:rPr>
-        <w:t>Rent</w:t>
-      </w:r>
-      <w:proofErr w:type="spellEnd"/>
-      <w:r>
-        <w:rPr>
-          <w:lang w:val="es-MX"/>
-        </w:rPr>
-        <w:t xml:space="preserve"> Place</w:t>
-      </w:r>
-      <w:r>
-        <w:rPr>
-          <w:lang w:val="es-MX"/>
-        </w:rPr>
-        <w:t xml:space="preserve">, nuestra visión es ser reconocidos como </w:t>
-      </w:r>
-      <w:r>
-        <w:rPr>
-          <w:lang w:val="es-MX"/>
-        </w:rPr>
-        <w:t xml:space="preserve">la opción </w:t>
-      </w:r>
-      <w:r>
-        <w:rPr>
-          <w:lang w:val="es-MX"/>
-        </w:rPr>
-        <w:t>preferid</w:t>
-      </w:r>
-      <w:r>
-        <w:rPr>
-          <w:lang w:val="es-MX"/>
-        </w:rPr>
-        <w:t>a</w:t>
-      </w:r>
-      <w:r>
-        <w:rPr>
-          <w:lang w:val="es-MX"/>
-        </w:rPr>
-        <w:t xml:space="preserve"> para viajeros que buscan una experiencia auténtica y memorable. Aspiramos a establecer un estándar de excelencia en hospitalidad sostenible, donde cada huésped se sienta como parte de nuestra comunidad y se lleve consigo no solo recuerdos imborrables, sino también un aprecio por la cultura local y el entorno natural."</w:t>
-      </w:r>
-    </w:p>
-    <w:p>
-      <w:pPr>
-        <w:rPr>
-          <w:lang w:val="es-MX"/>
-        </w:rPr>
-      </w:pPr>
-      <w:r>
-        <w:rPr>
-          <w:noProof/>
-          <w:lang w:val="es-MX"/>
-        </w:rPr>
-        <w:lastRenderedPageBreak/>
         <w:drawing>
-          <wp:inline distT="0" distB="0" distL="0" distR="0" wp14:anchorId="303F65F6" wp14:editId="227B9445">
-            <wp:extent cx="5612130" cy="2170430"/>
-            <wp:effectExtent l="0" t="0" r="7620" b="1270"/>
-            <wp:docPr id="5" name="Imagen 5"/>
+          <wp:anchor distT="0" distB="0" distL="114300" distR="114300" simplePos="0" relativeHeight="251660288" behindDoc="0" locked="0" layoutInCell="1" allowOverlap="1" wp14:anchorId="243A0460" wp14:editId="4E9C427E">
+            <wp:simplePos x="0" y="0"/>
+            <wp:positionH relativeFrom="margin">
+              <wp:align>center</wp:align>
+            </wp:positionH>
+            <wp:positionV relativeFrom="paragraph">
+              <wp:posOffset>250825</wp:posOffset>
+            </wp:positionV>
+            <wp:extent cx="3820301" cy="1790700"/>
+            <wp:effectExtent l="0" t="0" r="8890" b="0"/>
+            <wp:wrapNone/>
+            <wp:docPr id="1" name="Imagen 1"/>
             <wp:cNvGraphicFramePr>
               <a:graphicFrameLocks xmlns:a="http://schemas.openxmlformats.org/drawingml/2006/main" noChangeAspect="1"/>
             </wp:cNvGraphicFramePr>
@@ -806,7 +210,7 @@
               <a:graphicData uri="http://schemas.openxmlformats.org/drawingml/2006/picture">
                 <pic:pic xmlns:pic="http://schemas.openxmlformats.org/drawingml/2006/picture">
                   <pic:nvPicPr>
-                    <pic:cNvPr id="5" name="impact mapping new2.drawio.png"/>
+                    <pic:cNvPr id="1" name="Imagen 1"/>
                     <pic:cNvPicPr/>
                   </pic:nvPicPr>
                   <pic:blipFill>
@@ -824,7 +228,7 @@
                   <pic:spPr>
                     <a:xfrm>
                       <a:off x="0" y="0"/>
-                      <a:ext cx="5612130" cy="2170430"/>
+                      <a:ext cx="3820301" cy="1790700"/>
                     </a:xfrm>
                     <a:prstGeom prst="rect">
                       <a:avLst/>
@@ -833,36 +237,299 @@
                 </pic:pic>
               </a:graphicData>
             </a:graphic>
-          </wp:inline>
+            <wp14:sizeRelH relativeFrom="margin">
+              <wp14:pctWidth>0</wp14:pctWidth>
+            </wp14:sizeRelH>
+            <wp14:sizeRelV relativeFrom="margin">
+              <wp14:pctHeight>0</wp14:pctHeight>
+            </wp14:sizeRelV>
+          </wp:anchor>
         </w:drawing>
       </w:r>
-    </w:p>
-    <w:p>
-      <w:pPr>
+      <w:r>
+        <w:rPr>
+          <w:lang w:val="es-MX"/>
+        </w:rPr>
+        <w:t>Colores:</w:t>
+      </w:r>
+    </w:p>
+    <w:p>
+      <w:pPr>
+        <w:rPr>
+          <w:rFonts w:ascii="Times New Roman" w:eastAsia="Times New Roman" w:hAnsi="Symbol" w:cs="Times New Roman"/>
+          <w:sz w:val="24"/>
+          <w:szCs w:val="24"/>
+          <w:lang w:eastAsia="es-CO"/>
+        </w:rPr>
+      </w:pPr>
+      <w:r>
+        <w:rPr>
+          <w:rFonts w:hAnsi="Symbol"/>
+        </w:rPr>
+        <w:t xml:space="preserve"> </w:t>
+      </w:r>
+    </w:p>
+    <w:p>
+      <w:pPr>
+        <w:rPr>
+          <w:rFonts w:ascii="Times New Roman" w:eastAsia="Times New Roman" w:hAnsi="Symbol" w:cs="Times New Roman"/>
+          <w:sz w:val="24"/>
+          <w:szCs w:val="24"/>
+          <w:lang w:eastAsia="es-CO"/>
+        </w:rPr>
+      </w:pPr>
+    </w:p>
+    <w:p>
+      <w:pPr>
+        <w:rPr>
+          <w:rFonts w:ascii="Times New Roman" w:eastAsia="Times New Roman" w:hAnsi="Symbol" w:cs="Times New Roman"/>
+          <w:sz w:val="24"/>
+          <w:szCs w:val="24"/>
+          <w:lang w:eastAsia="es-CO"/>
+        </w:rPr>
+      </w:pPr>
+    </w:p>
+    <w:p>
+      <w:pPr>
+        <w:rPr>
+          <w:rFonts w:ascii="Times New Roman" w:eastAsia="Times New Roman" w:hAnsi="Times New Roman" w:cs="Times New Roman"/>
+          <w:sz w:val="24"/>
+          <w:szCs w:val="24"/>
+          <w:lang w:eastAsia="es-CO"/>
+        </w:rPr>
+      </w:pPr>
+    </w:p>
+    <w:p>
+      <w:pPr>
+        <w:rPr>
+          <w:rFonts w:ascii="Times New Roman" w:eastAsia="Times New Roman" w:hAnsi="Times New Roman" w:cs="Times New Roman"/>
+          <w:sz w:val="24"/>
+          <w:szCs w:val="24"/>
+          <w:lang w:eastAsia="es-CO"/>
+        </w:rPr>
+      </w:pPr>
+    </w:p>
+    <w:p>
+      <w:pPr>
+        <w:rPr>
+          <w:rFonts w:ascii="Times New Roman" w:eastAsia="Times New Roman" w:hAnsi="Times New Roman" w:cs="Times New Roman"/>
+          <w:color w:val="FF0000"/>
+          <w:sz w:val="24"/>
+          <w:szCs w:val="24"/>
+          <w:lang w:eastAsia="es-CO"/>
+        </w:rPr>
+      </w:pPr>
+    </w:p>
+    <w:p>
+      <w:pPr>
+        <w:rPr>
+          <w:rFonts w:ascii="Times New Roman" w:eastAsia="Times New Roman" w:hAnsi="Times New Roman" w:cs="Times New Roman"/>
+          <w:color w:val="FF0000"/>
+          <w:sz w:val="24"/>
+          <w:szCs w:val="24"/>
+          <w:lang w:eastAsia="es-CO"/>
+        </w:rPr>
+      </w:pPr>
+    </w:p>
+    <w:p>
+      <w:pPr>
+        <w:rPr>
+          <w:lang w:val="es-MX"/>
+        </w:rPr>
+      </w:pPr>
+      <w:r>
+        <w:rPr>
+          <w:lang w:val="es-MX"/>
+        </w:rPr>
+        <w:t>Misión:</w:t>
+      </w:r>
+      <w:r>
+        <w:t xml:space="preserve"> </w:t>
+      </w:r>
+      <w:r>
+        <w:rPr>
+          <w:lang w:val="es-MX"/>
+        </w:rPr>
+        <w:t xml:space="preserve">"En </w:t>
+      </w:r>
+      <w:proofErr w:type="spellStart"/>
+      <w:r>
+        <w:rPr>
+          <w:lang w:val="es-MX"/>
+        </w:rPr>
+        <w:t>Rent</w:t>
+      </w:r>
+      <w:proofErr w:type="spellEnd"/>
+      <w:r>
+        <w:rPr>
+          <w:lang w:val="es-MX"/>
+        </w:rPr>
+        <w:t xml:space="preserve"> Place</w:t>
+      </w:r>
+      <w:r>
+        <w:rPr>
+          <w:lang w:val="es-MX"/>
+        </w:rPr>
+        <w:t xml:space="preserve">, nuestra misión es ofrecer a </w:t>
+      </w:r>
+      <w:r>
+        <w:rPr>
+          <w:lang w:val="es-MX"/>
+        </w:rPr>
+        <w:t>los usuarios de la página</w:t>
+      </w:r>
+      <w:r>
+        <w:rPr>
+          <w:lang w:val="es-MX"/>
+        </w:rPr>
+        <w:t xml:space="preserve"> un hogar lejos de casa donde puedan disfrutar de una experiencia auténtica y acogedora. Nos comprometemos a proporcionar un ambiente cómodo y limpio, con atención al detalle y un servicio excepcional que refleje la calidez de nuestra comunidad local. Aspiramos a crear recuerdos inolvidables para cada viajero que elija hospedarse con </w:t>
+      </w:r>
+      <w:r>
+        <w:rPr>
+          <w:lang w:val="es-MX"/>
+        </w:rPr>
+        <w:t xml:space="preserve">alguno de </w:t>
+      </w:r>
+      <w:proofErr w:type="gramStart"/>
+      <w:r>
+        <w:rPr>
+          <w:lang w:val="es-MX"/>
+        </w:rPr>
+        <w:t>nuestros  socio</w:t>
+      </w:r>
+      <w:r>
+        <w:rPr>
+          <w:lang w:val="es-MX"/>
+        </w:rPr>
+        <w:t>s</w:t>
+      </w:r>
+      <w:proofErr w:type="gramEnd"/>
+      <w:r>
+        <w:rPr>
+          <w:lang w:val="es-MX"/>
+        </w:rPr>
+        <w:t>."</w:t>
+      </w:r>
+    </w:p>
+    <w:p>
+      <w:pPr>
+        <w:rPr>
+          <w:lang w:val="es-MX"/>
+        </w:rPr>
+      </w:pPr>
+      <w:r>
+        <w:rPr>
+          <w:lang w:val="es-MX"/>
+        </w:rPr>
+        <w:t>Visión:</w:t>
+      </w:r>
+      <w:r>
+        <w:t xml:space="preserve"> </w:t>
+      </w:r>
+      <w:r>
+        <w:rPr>
+          <w:lang w:val="es-MX"/>
+        </w:rPr>
+        <w:t xml:space="preserve">En </w:t>
+      </w:r>
+      <w:proofErr w:type="spellStart"/>
+      <w:r>
+        <w:rPr>
+          <w:lang w:val="es-MX"/>
+        </w:rPr>
+        <w:t>Rent</w:t>
+      </w:r>
+      <w:proofErr w:type="spellEnd"/>
+      <w:r>
+        <w:rPr>
+          <w:lang w:val="es-MX"/>
+        </w:rPr>
+        <w:t xml:space="preserve"> Place</w:t>
+      </w:r>
+      <w:r>
+        <w:rPr>
+          <w:lang w:val="es-MX"/>
+        </w:rPr>
+        <w:t xml:space="preserve">, nuestra visión es ser reconocidos como </w:t>
+      </w:r>
+      <w:r>
+        <w:rPr>
+          <w:lang w:val="es-MX"/>
+        </w:rPr>
+        <w:t xml:space="preserve">la opción </w:t>
+      </w:r>
+      <w:r>
+        <w:rPr>
+          <w:lang w:val="es-MX"/>
+        </w:rPr>
+        <w:t>preferid</w:t>
+      </w:r>
+      <w:r>
+        <w:rPr>
+          <w:lang w:val="es-MX"/>
+        </w:rPr>
+        <w:t>a</w:t>
+      </w:r>
+      <w:r>
+        <w:rPr>
+          <w:lang w:val="es-MX"/>
+        </w:rPr>
+        <w:t xml:space="preserve"> para viajeros que buscan una experiencia auténtica y memorable. Aspiramos a establecer un estándar de excelencia en hospitalidad sostenible, donde cada huésped se sienta como parte de nuestra comunidad y se lleve consigo no solo recuerdos imborrables, sino también un aprecio por la cultura local y el entorno natural."</w:t>
+      </w:r>
+    </w:p>
+    <w:p>
+      <w:pPr>
+        <w:rPr>
+          <w:lang w:val="es-MX"/>
+        </w:rPr>
+      </w:pPr>
+    </w:p>
+    <w:p>
+      <w:pPr>
+        <w:rPr>
+          <w:lang w:val="es-MX"/>
+        </w:rPr>
+      </w:pPr>
+    </w:p>
+    <w:p>
+      <w:pPr>
+        <w:rPr>
+          <w:lang w:val="es-MX"/>
+        </w:rPr>
+      </w:pPr>
+    </w:p>
+    <w:p>
+      <w:pPr>
+        <w:rPr>
+          <w:lang w:val="es-MX"/>
+        </w:rPr>
+      </w:pPr>
+    </w:p>
+    <w:p>
+      <w:pPr>
+        <w:rPr>
+          <w:lang w:val="es-MX"/>
+        </w:rPr>
+      </w:pPr>
+      <w:r>
         <w:rPr>
           <w:noProof/>
-          <w:lang w:val="es-ES"/>
-        </w:rPr>
-      </w:pPr>
-      <w:r>
-        <w:rPr>
-          <w:noProof/>
-          <w:color w:val="FF0000"/>
-          <w:lang w:val="es-ES"/>
-        </w:rPr>
+          <w:lang w:val="es-MX"/>
+        </w:rPr>
+        <w:lastRenderedPageBreak/>
         <w:drawing>
-          <wp:anchor distT="0" distB="0" distL="114300" distR="114300" simplePos="0" relativeHeight="251658240" behindDoc="0" locked="0" layoutInCell="1" allowOverlap="1" wp14:anchorId="11115423" wp14:editId="00174FE3">
+          <wp:anchor distT="0" distB="0" distL="114300" distR="114300" simplePos="0" relativeHeight="251661312" behindDoc="0" locked="0" layoutInCell="1" allowOverlap="1" wp14:anchorId="60923295" wp14:editId="6176A9E8">
             <wp:simplePos x="0" y="0"/>
-            <wp:positionH relativeFrom="margin">
-              <wp:align>center</wp:align>
+            <wp:positionH relativeFrom="column">
+              <wp:posOffset>4386</wp:posOffset>
             </wp:positionH>
             <wp:positionV relativeFrom="paragraph">
-              <wp:posOffset>351839</wp:posOffset>
+              <wp:posOffset>3972</wp:posOffset>
             </wp:positionV>
-            <wp:extent cx="7647123" cy="1809750"/>
-            <wp:effectExtent l="0" t="0" r="0" b="0"/>
+            <wp:extent cx="5612130" cy="2576195"/>
+            <wp:effectExtent l="0" t="0" r="7620" b="0"/>
             <wp:wrapNone/>
-            <wp:docPr id="2" name="Imagen 2"/>
+            <wp:docPr id="4" name="Imagen 4"/>
             <wp:cNvGraphicFramePr>
               <a:graphicFrameLocks xmlns:a="http://schemas.openxmlformats.org/drawingml/2006/main" noChangeAspect="1"/>
             </wp:cNvGraphicFramePr>
@@ -870,7 +537,7 @@
               <a:graphicData uri="http://schemas.openxmlformats.org/drawingml/2006/picture">
                 <pic:pic xmlns:pic="http://schemas.openxmlformats.org/drawingml/2006/picture">
                   <pic:nvPicPr>
-                    <pic:cNvPr id="2" name="Imagen 2"/>
+                    <pic:cNvPr id="4" name="Imagen 4"/>
                     <pic:cNvPicPr/>
                   </pic:nvPicPr>
                   <pic:blipFill>
@@ -888,7 +555,118 @@
                   <pic:spPr>
                     <a:xfrm>
                       <a:off x="0" y="0"/>
-                      <a:ext cx="7647123" cy="1809750"/>
+                      <a:ext cx="5612130" cy="2576195"/>
+                    </a:xfrm>
+                    <a:prstGeom prst="rect">
+                      <a:avLst/>
+                    </a:prstGeom>
+                  </pic:spPr>
+                </pic:pic>
+              </a:graphicData>
+            </a:graphic>
+          </wp:anchor>
+        </w:drawing>
+      </w:r>
+    </w:p>
+    <w:p>
+      <w:pPr>
+        <w:rPr>
+          <w:lang w:val="es-ES"/>
+        </w:rPr>
+      </w:pPr>
+    </w:p>
+    <w:p>
+      <w:pPr>
+        <w:rPr>
+          <w:lang w:val="es-ES"/>
+        </w:rPr>
+      </w:pPr>
+    </w:p>
+    <w:p>
+      <w:pPr>
+        <w:rPr>
+          <w:lang w:val="es-ES"/>
+        </w:rPr>
+      </w:pPr>
+    </w:p>
+    <w:p>
+      <w:pPr>
+        <w:rPr>
+          <w:lang w:val="es-ES"/>
+        </w:rPr>
+      </w:pPr>
+    </w:p>
+    <w:p>
+      <w:pPr>
+        <w:rPr>
+          <w:lang w:val="es-ES"/>
+        </w:rPr>
+      </w:pPr>
+    </w:p>
+    <w:p>
+      <w:pPr>
+        <w:rPr>
+          <w:lang w:val="es-ES"/>
+        </w:rPr>
+      </w:pPr>
+    </w:p>
+    <w:p>
+      <w:pPr>
+        <w:rPr>
+          <w:lang w:val="es-ES"/>
+        </w:rPr>
+      </w:pPr>
+    </w:p>
+    <w:p>
+      <w:pPr>
+        <w:rPr>
+          <w:lang w:val="es-ES"/>
+        </w:rPr>
+      </w:pPr>
+      <w:r>
+        <w:rPr>
+          <w:noProof/>
+          <w:lang w:val="es-ES"/>
+        </w:rPr>
+        <w:drawing>
+          <wp:anchor distT="0" distB="0" distL="114300" distR="114300" simplePos="0" relativeHeight="251662336" behindDoc="0" locked="0" layoutInCell="1" allowOverlap="1" wp14:anchorId="6EAEE4D4" wp14:editId="1E6B87B9">
+            <wp:simplePos x="0" y="0"/>
+            <wp:positionH relativeFrom="page">
+              <wp:align>right</wp:align>
+            </wp:positionH>
+            <wp:positionV relativeFrom="paragraph">
+              <wp:posOffset>353169</wp:posOffset>
+            </wp:positionV>
+            <wp:extent cx="7745216" cy="978011"/>
+            <wp:effectExtent l="0" t="0" r="8255" b="0"/>
+            <wp:wrapNone/>
+            <wp:docPr id="7" name="Imagen 7"/>
+            <wp:cNvGraphicFramePr>
+              <a:graphicFrameLocks xmlns:a="http://schemas.openxmlformats.org/drawingml/2006/main" noChangeAspect="1"/>
+            </wp:cNvGraphicFramePr>
+            <a:graphic xmlns:a="http://schemas.openxmlformats.org/drawingml/2006/main">
+              <a:graphicData uri="http://schemas.openxmlformats.org/drawingml/2006/picture">
+                <pic:pic xmlns:pic="http://schemas.openxmlformats.org/drawingml/2006/picture">
+                  <pic:nvPicPr>
+                    <pic:cNvPr id="7" name="Imagen 7"/>
+                    <pic:cNvPicPr/>
+                  </pic:nvPicPr>
+                  <pic:blipFill>
+                    <a:blip r:embed="rId9" cstate="print">
+                      <a:extLst>
+                        <a:ext uri="{28A0092B-C50C-407E-A947-70E740481C1C}">
+                          <a14:useLocalDpi xmlns:a14="http://schemas.microsoft.com/office/drawing/2010/main" val="0"/>
+                        </a:ext>
+                      </a:extLst>
+                    </a:blip>
+                    <a:stretch>
+                      <a:fillRect/>
+                    </a:stretch>
+                  </pic:blipFill>
+                  <pic:spPr>
+                    <a:xfrm>
+                      <a:off x="0" y="0"/>
+                      <a:ext cx="7745216" cy="978011"/>
                     </a:xfrm>
                     <a:prstGeom prst="rect">
                       <a:avLst/>
@@ -906,68 +684,46 @@
           </wp:anchor>
         </w:drawing>
       </w:r>
-      <w:r>
-        <w:rPr>
-          <w:noProof/>
-          <w:color w:val="FF0000"/>
-          <w:lang w:val="es-ES"/>
-        </w:rPr>
-        <w:t>Añadir modulo de pagos</w:t>
-      </w:r>
-    </w:p>
-    <w:p>
-      <w:pPr>
-        <w:rPr>
-          <w:lang w:val="es-MX"/>
-        </w:rPr>
-      </w:pPr>
-    </w:p>
-    <w:p>
-      <w:pPr>
-        <w:rPr>
-          <w:lang w:val="es-MX"/>
-        </w:rPr>
-      </w:pPr>
-    </w:p>
-    <w:p>
-      <w:pPr>
-        <w:rPr>
-          <w:lang w:val="es-MX"/>
-        </w:rPr>
-      </w:pPr>
-    </w:p>
-    <w:p>
-      <w:pPr>
-        <w:rPr>
-          <w:lang w:val="es-MX"/>
-        </w:rPr>
-      </w:pPr>
-    </w:p>
-    <w:p>
-      <w:pPr>
-        <w:rPr>
-          <w:lang w:val="es-ES"/>
-        </w:rPr>
-      </w:pPr>
-    </w:p>
-    <w:p>
-      <w:pPr>
-        <w:rPr>
-          <w:lang w:val="es-ES"/>
-        </w:rPr>
-      </w:pPr>
-    </w:p>
-    <w:p>
-      <w:pPr>
-        <w:rPr>
-          <w:lang w:val="es-ES"/>
-        </w:rPr>
-      </w:pPr>
-    </w:p>
-    <w:p>
-      <w:pPr>
-        <w:rPr>
-          <w:lang w:val="es-ES"/>
+    </w:p>
+    <w:p>
+      <w:pPr>
+        <w:rPr>
+          <w:lang w:val="es-ES"/>
+        </w:rPr>
+      </w:pPr>
+    </w:p>
+    <w:p>
+      <w:pPr>
+        <w:rPr>
+          <w:lang w:val="es-ES"/>
+        </w:rPr>
+      </w:pPr>
+    </w:p>
+    <w:p>
+      <w:pPr>
+        <w:rPr>
+          <w:lang w:val="es-ES"/>
+        </w:rPr>
+      </w:pPr>
+    </w:p>
+    <w:p>
+      <w:pPr>
+        <w:rPr>
+          <w:lang w:val="es-ES"/>
+        </w:rPr>
+      </w:pPr>
+    </w:p>
+    <w:p>
+      <w:pPr>
+        <w:rPr>
+          <w:lang w:val="es-ES"/>
+        </w:rPr>
+      </w:pPr>
+    </w:p>
+    <w:p>
+      <w:pPr>
+        <w:rPr>
+          <w:lang w:val="en-US"/>
         </w:rPr>
       </w:pPr>
     </w:p>
@@ -1051,6 +807,907 @@
       </w:r>
     </w:p>
     <w:p>
+      <w:r>
+        <w:rPr>
+          <w:rStyle w:val="Textoennegrita"/>
+          <w:b w:val="0"/>
+          <w:bCs w:val="0"/>
+        </w:rPr>
+        <w:t>Como</w:t>
+      </w:r>
+      <w:r>
+        <w:t xml:space="preserve"> usuario que ingresa por primera vez,</w:t>
+      </w:r>
+      <w:r>
+        <w:t xml:space="preserve"> </w:t>
+      </w:r>
+      <w:r>
+        <w:rPr>
+          <w:rStyle w:val="Textoennegrita"/>
+          <w:b w:val="0"/>
+          <w:bCs w:val="0"/>
+        </w:rPr>
+        <w:t>quiero</w:t>
+      </w:r>
+      <w:r>
+        <w:t xml:space="preserve"> una página clara y fácil de entender,</w:t>
+      </w:r>
+      <w:r>
+        <w:br/>
+      </w:r>
+      <w:r>
+        <w:rPr>
+          <w:rStyle w:val="Textoennegrita"/>
+          <w:b w:val="0"/>
+          <w:bCs w:val="0"/>
+        </w:rPr>
+        <w:t>para</w:t>
+      </w:r>
+      <w:r>
+        <w:t xml:space="preserve"> navegar</w:t>
+      </w:r>
+      <w:r>
+        <w:t xml:space="preserve"> sin problemas y encontrar lo que busco rápidamente.</w:t>
+      </w:r>
+    </w:p>
+    <w:p>
+      <w:pPr>
+        <w:spacing w:after="0" w:line="240" w:lineRule="auto"/>
+        <w:rPr>
+          <w:rFonts w:ascii="Times New Roman" w:eastAsia="Times New Roman" w:hAnsi="Times New Roman" w:cs="Times New Roman"/>
+          <w:sz w:val="24"/>
+          <w:szCs w:val="24"/>
+          <w:lang w:val="es-ES"/>
+        </w:rPr>
+      </w:pPr>
+      <w:proofErr w:type="gramStart"/>
+      <w:r>
+        <w:rPr>
+          <w:rFonts w:ascii="Times New Roman" w:eastAsia="Times New Roman" w:hAnsi="Symbol" w:cs="Times New Roman"/>
+          <w:sz w:val="24"/>
+          <w:szCs w:val="24"/>
+          <w:lang w:val="en-US"/>
+        </w:rPr>
+        <w:t></w:t>
+      </w:r>
+      <w:r>
+        <w:rPr>
+          <w:rFonts w:ascii="Times New Roman" w:eastAsia="Times New Roman" w:hAnsi="Times New Roman" w:cs="Times New Roman"/>
+          <w:sz w:val="24"/>
+          <w:szCs w:val="24"/>
+          <w:lang w:val="es-ES"/>
+        </w:rPr>
+        <w:t xml:space="preserve">  Diseñar</w:t>
+      </w:r>
+      <w:proofErr w:type="gramEnd"/>
+      <w:r>
+        <w:rPr>
+          <w:rFonts w:ascii="Times New Roman" w:eastAsia="Times New Roman" w:hAnsi="Times New Roman" w:cs="Times New Roman"/>
+          <w:sz w:val="24"/>
+          <w:szCs w:val="24"/>
+          <w:lang w:val="es-ES"/>
+        </w:rPr>
+        <w:t xml:space="preserve"> una página de inicio con información clara y atractiva. </w:t>
+      </w:r>
+    </w:p>
+    <w:p>
+      <w:pPr>
+        <w:rPr>
+          <w:color w:val="FF0000"/>
+          <w:lang w:val="es-ES"/>
+        </w:rPr>
+      </w:pPr>
+      <w:proofErr w:type="gramStart"/>
+      <w:r>
+        <w:rPr>
+          <w:rFonts w:ascii="Times New Roman" w:eastAsia="Times New Roman" w:hAnsi="Symbol" w:cs="Times New Roman"/>
+          <w:sz w:val="24"/>
+          <w:szCs w:val="24"/>
+          <w:lang w:val="en-US"/>
+        </w:rPr>
+        <w:t></w:t>
+      </w:r>
+      <w:r>
+        <w:rPr>
+          <w:rFonts w:ascii="Times New Roman" w:eastAsia="Times New Roman" w:hAnsi="Times New Roman" w:cs="Times New Roman"/>
+          <w:sz w:val="24"/>
+          <w:szCs w:val="24"/>
+          <w:lang w:val="es-ES"/>
+        </w:rPr>
+        <w:t xml:space="preserve">  Incluir</w:t>
+      </w:r>
+      <w:proofErr w:type="gramEnd"/>
+      <w:r>
+        <w:rPr>
+          <w:rFonts w:ascii="Times New Roman" w:eastAsia="Times New Roman" w:hAnsi="Times New Roman" w:cs="Times New Roman"/>
+          <w:sz w:val="24"/>
+          <w:szCs w:val="24"/>
+          <w:lang w:val="es-ES"/>
+        </w:rPr>
+        <w:t xml:space="preserve"> botones de acción bien visibles (Buscar, Registrarse, Publicar).</w:t>
+      </w:r>
+    </w:p>
+    <w:p>
+      <w:r>
+        <w:rPr>
+          <w:rStyle w:val="Textoennegrita"/>
+          <w:b w:val="0"/>
+          <w:bCs w:val="0"/>
+        </w:rPr>
+        <w:t>Como</w:t>
+      </w:r>
+      <w:r>
+        <w:t xml:space="preserve"> usuario que busca una propiedad,</w:t>
+      </w:r>
+      <w:r>
+        <w:t xml:space="preserve"> </w:t>
+      </w:r>
+      <w:r>
+        <w:rPr>
+          <w:rStyle w:val="Textoennegrita"/>
+          <w:b w:val="0"/>
+          <w:bCs w:val="0"/>
+        </w:rPr>
+        <w:t>quiero</w:t>
+      </w:r>
+      <w:r>
+        <w:t xml:space="preserve"> una interfaz visualmente atractiva y sencilla,</w:t>
+      </w:r>
+      <w:r>
+        <w:br/>
+      </w:r>
+      <w:r>
+        <w:rPr>
+          <w:rStyle w:val="Textoennegrita"/>
+          <w:b w:val="0"/>
+          <w:bCs w:val="0"/>
+        </w:rPr>
+        <w:t>para</w:t>
+      </w:r>
+      <w:r>
+        <w:t xml:space="preserve"> disfrutar de una mejor experiencia de navegación.</w:t>
+      </w:r>
+    </w:p>
+    <w:p>
+      <w:pPr>
+        <w:spacing w:after="0" w:line="240" w:lineRule="auto"/>
+        <w:rPr>
+          <w:rFonts w:ascii="Times New Roman" w:eastAsia="Times New Roman" w:hAnsi="Times New Roman" w:cs="Times New Roman"/>
+          <w:sz w:val="24"/>
+          <w:szCs w:val="24"/>
+          <w:lang w:val="es-ES"/>
+        </w:rPr>
+      </w:pPr>
+      <w:proofErr w:type="gramStart"/>
+      <w:r>
+        <w:rPr>
+          <w:rFonts w:ascii="Times New Roman" w:eastAsia="Times New Roman" w:hAnsi="Symbol" w:cs="Times New Roman"/>
+          <w:sz w:val="24"/>
+          <w:szCs w:val="24"/>
+          <w:lang w:val="en-US"/>
+        </w:rPr>
+        <w:t></w:t>
+      </w:r>
+      <w:r>
+        <w:rPr>
+          <w:rFonts w:ascii="Times New Roman" w:eastAsia="Times New Roman" w:hAnsi="Times New Roman" w:cs="Times New Roman"/>
+          <w:sz w:val="24"/>
+          <w:szCs w:val="24"/>
+          <w:lang w:val="es-ES"/>
+        </w:rPr>
+        <w:t xml:space="preserve">  Usar</w:t>
+      </w:r>
+      <w:proofErr w:type="gramEnd"/>
+      <w:r>
+        <w:rPr>
+          <w:rFonts w:ascii="Times New Roman" w:eastAsia="Times New Roman" w:hAnsi="Times New Roman" w:cs="Times New Roman"/>
+          <w:sz w:val="24"/>
+          <w:szCs w:val="24"/>
+          <w:lang w:val="es-ES"/>
+        </w:rPr>
+        <w:t xml:space="preserve"> colores y tipografía agradables y accesibles. </w:t>
+      </w:r>
+    </w:p>
+    <w:p>
+      <w:pPr>
+        <w:spacing w:after="0" w:line="240" w:lineRule="auto"/>
+        <w:rPr>
+          <w:rFonts w:ascii="Times New Roman" w:eastAsia="Times New Roman" w:hAnsi="Times New Roman" w:cs="Times New Roman"/>
+          <w:sz w:val="24"/>
+          <w:szCs w:val="24"/>
+          <w:lang w:val="es-ES"/>
+        </w:rPr>
+      </w:pPr>
+      <w:proofErr w:type="gramStart"/>
+      <w:r>
+        <w:rPr>
+          <w:rFonts w:ascii="Times New Roman" w:eastAsia="Times New Roman" w:hAnsi="Symbol" w:cs="Times New Roman"/>
+          <w:sz w:val="24"/>
+          <w:szCs w:val="24"/>
+          <w:lang w:val="en-US"/>
+        </w:rPr>
+        <w:t></w:t>
+      </w:r>
+      <w:r>
+        <w:rPr>
+          <w:rFonts w:ascii="Times New Roman" w:eastAsia="Times New Roman" w:hAnsi="Times New Roman" w:cs="Times New Roman"/>
+          <w:sz w:val="24"/>
+          <w:szCs w:val="24"/>
+          <w:lang w:val="es-ES"/>
+        </w:rPr>
+        <w:t xml:space="preserve">  Asegurar</w:t>
+      </w:r>
+      <w:proofErr w:type="gramEnd"/>
+      <w:r>
+        <w:rPr>
+          <w:rFonts w:ascii="Times New Roman" w:eastAsia="Times New Roman" w:hAnsi="Times New Roman" w:cs="Times New Roman"/>
+          <w:sz w:val="24"/>
+          <w:szCs w:val="24"/>
+          <w:lang w:val="es-ES"/>
+        </w:rPr>
+        <w:t xml:space="preserve"> que los botones sean intuitivos y fáciles de encontrar. </w:t>
+      </w:r>
+    </w:p>
+    <w:p>
+      <w:pPr>
+        <w:spacing w:after="0" w:line="240" w:lineRule="auto"/>
+        <w:rPr>
+          <w:rFonts w:ascii="Times New Roman" w:eastAsia="Times New Roman" w:hAnsi="Times New Roman" w:cs="Times New Roman"/>
+          <w:sz w:val="24"/>
+          <w:szCs w:val="24"/>
+          <w:lang w:val="es-ES"/>
+        </w:rPr>
+      </w:pPr>
+      <w:proofErr w:type="gramStart"/>
+      <w:r>
+        <w:rPr>
+          <w:rFonts w:ascii="Times New Roman" w:eastAsia="Times New Roman" w:hAnsi="Symbol" w:cs="Times New Roman"/>
+          <w:sz w:val="24"/>
+          <w:szCs w:val="24"/>
+          <w:lang w:val="en-US"/>
+        </w:rPr>
+        <w:t></w:t>
+      </w:r>
+      <w:r>
+        <w:rPr>
+          <w:rFonts w:ascii="Times New Roman" w:eastAsia="Times New Roman" w:hAnsi="Times New Roman" w:cs="Times New Roman"/>
+          <w:sz w:val="24"/>
+          <w:szCs w:val="24"/>
+          <w:lang w:val="es-ES"/>
+        </w:rPr>
+        <w:t xml:space="preserve">  Implementar</w:t>
+      </w:r>
+      <w:proofErr w:type="gramEnd"/>
+      <w:r>
+        <w:rPr>
+          <w:rFonts w:ascii="Times New Roman" w:eastAsia="Times New Roman" w:hAnsi="Times New Roman" w:cs="Times New Roman"/>
+          <w:sz w:val="24"/>
+          <w:szCs w:val="24"/>
+          <w:lang w:val="es-ES"/>
+        </w:rPr>
+        <w:t xml:space="preserve"> animaciones sutiles para mejorar la experiencia. </w:t>
+      </w:r>
+    </w:p>
+    <w:p>
+      <w:pPr>
+        <w:rPr>
+          <w:rFonts w:ascii="Times New Roman" w:eastAsia="Times New Roman" w:hAnsi="Times New Roman" w:cs="Times New Roman"/>
+          <w:sz w:val="24"/>
+          <w:szCs w:val="24"/>
+          <w:lang w:val="es-ES"/>
+        </w:rPr>
+      </w:pPr>
+      <w:proofErr w:type="gramStart"/>
+      <w:r>
+        <w:rPr>
+          <w:rFonts w:ascii="Times New Roman" w:eastAsia="Times New Roman" w:hAnsi="Symbol" w:cs="Times New Roman"/>
+          <w:sz w:val="24"/>
+          <w:szCs w:val="24"/>
+          <w:lang w:val="en-US"/>
+        </w:rPr>
+        <w:t></w:t>
+      </w:r>
+      <w:r>
+        <w:rPr>
+          <w:rFonts w:ascii="Times New Roman" w:eastAsia="Times New Roman" w:hAnsi="Times New Roman" w:cs="Times New Roman"/>
+          <w:sz w:val="24"/>
+          <w:szCs w:val="24"/>
+          <w:lang w:val="es-ES"/>
+        </w:rPr>
+        <w:t xml:space="preserve">  Probar</w:t>
+      </w:r>
+      <w:proofErr w:type="gramEnd"/>
+      <w:r>
+        <w:rPr>
+          <w:rFonts w:ascii="Times New Roman" w:eastAsia="Times New Roman" w:hAnsi="Times New Roman" w:cs="Times New Roman"/>
+          <w:sz w:val="24"/>
+          <w:szCs w:val="24"/>
+          <w:lang w:val="es-ES"/>
+        </w:rPr>
+        <w:t xml:space="preserve"> el diseño con usuarios para validar su facilidad de uso.</w:t>
+      </w:r>
+    </w:p>
+    <w:p>
+      <w:r>
+        <w:rPr>
+          <w:rStyle w:val="Textoennegrita"/>
+          <w:b w:val="0"/>
+          <w:bCs w:val="0"/>
+        </w:rPr>
+        <w:lastRenderedPageBreak/>
+        <w:t>Como</w:t>
+      </w:r>
+      <w:r>
+        <w:t xml:space="preserve"> usuario nuevo en la plataforma,</w:t>
+      </w:r>
+      <w:r>
+        <w:t xml:space="preserve"> </w:t>
+      </w:r>
+      <w:r>
+        <w:rPr>
+          <w:rStyle w:val="Textoennegrita"/>
+          <w:b w:val="0"/>
+          <w:bCs w:val="0"/>
+        </w:rPr>
+        <w:t>quiero</w:t>
+      </w:r>
+      <w:r>
+        <w:t xml:space="preserve"> que la navegación sea fluida y lógica,</w:t>
+      </w:r>
+      <w:r>
+        <w:br/>
+      </w:r>
+      <w:r>
+        <w:rPr>
+          <w:rStyle w:val="Textoennegrita"/>
+          <w:b w:val="0"/>
+          <w:bCs w:val="0"/>
+        </w:rPr>
+        <w:t>para</w:t>
+      </w:r>
+      <w:r>
+        <w:t xml:space="preserve"> encontrar propiedades o publicar sin dificultad.</w:t>
+      </w:r>
+    </w:p>
+    <w:p>
+      <w:pPr>
+        <w:spacing w:after="0" w:line="240" w:lineRule="auto"/>
+        <w:rPr>
+          <w:rFonts w:ascii="Times New Roman" w:eastAsia="Times New Roman" w:hAnsi="Times New Roman" w:cs="Times New Roman"/>
+          <w:sz w:val="24"/>
+          <w:szCs w:val="24"/>
+          <w:lang w:val="es-ES"/>
+        </w:rPr>
+      </w:pPr>
+      <w:proofErr w:type="gramStart"/>
+      <w:r>
+        <w:rPr>
+          <w:rFonts w:ascii="Times New Roman" w:eastAsia="Times New Roman" w:hAnsi="Symbol" w:cs="Times New Roman"/>
+          <w:sz w:val="24"/>
+          <w:szCs w:val="24"/>
+          <w:lang w:val="en-US"/>
+        </w:rPr>
+        <w:t></w:t>
+      </w:r>
+      <w:r>
+        <w:rPr>
+          <w:rFonts w:ascii="Times New Roman" w:eastAsia="Times New Roman" w:hAnsi="Times New Roman" w:cs="Times New Roman"/>
+          <w:sz w:val="24"/>
+          <w:szCs w:val="24"/>
+          <w:lang w:val="es-ES"/>
+        </w:rPr>
+        <w:t xml:space="preserve">  Organizar</w:t>
+      </w:r>
+      <w:proofErr w:type="gramEnd"/>
+      <w:r>
+        <w:rPr>
+          <w:rFonts w:ascii="Times New Roman" w:eastAsia="Times New Roman" w:hAnsi="Times New Roman" w:cs="Times New Roman"/>
+          <w:sz w:val="24"/>
+          <w:szCs w:val="24"/>
+          <w:lang w:val="es-ES"/>
+        </w:rPr>
+        <w:t xml:space="preserve"> los menús de forma clara y lógica. </w:t>
+      </w:r>
+    </w:p>
+    <w:p>
+      <w:pPr>
+        <w:spacing w:after="0" w:line="240" w:lineRule="auto"/>
+        <w:rPr>
+          <w:rFonts w:ascii="Times New Roman" w:eastAsia="Times New Roman" w:hAnsi="Times New Roman" w:cs="Times New Roman"/>
+          <w:sz w:val="24"/>
+          <w:szCs w:val="24"/>
+          <w:lang w:val="es-ES"/>
+        </w:rPr>
+      </w:pPr>
+      <w:proofErr w:type="gramStart"/>
+      <w:r>
+        <w:rPr>
+          <w:rFonts w:ascii="Times New Roman" w:eastAsia="Times New Roman" w:hAnsi="Symbol" w:cs="Times New Roman"/>
+          <w:sz w:val="24"/>
+          <w:szCs w:val="24"/>
+          <w:lang w:val="en-US"/>
+        </w:rPr>
+        <w:t></w:t>
+      </w:r>
+      <w:r>
+        <w:rPr>
+          <w:rFonts w:ascii="Times New Roman" w:eastAsia="Times New Roman" w:hAnsi="Times New Roman" w:cs="Times New Roman"/>
+          <w:sz w:val="24"/>
+          <w:szCs w:val="24"/>
+          <w:lang w:val="es-ES"/>
+        </w:rPr>
+        <w:t xml:space="preserve">  Agregar</w:t>
+      </w:r>
+      <w:proofErr w:type="gramEnd"/>
+      <w:r>
+        <w:rPr>
+          <w:rFonts w:ascii="Times New Roman" w:eastAsia="Times New Roman" w:hAnsi="Times New Roman" w:cs="Times New Roman"/>
+          <w:sz w:val="24"/>
+          <w:szCs w:val="24"/>
+          <w:lang w:val="es-ES"/>
+        </w:rPr>
+        <w:t xml:space="preserve"> iconos representativos para cada función. </w:t>
+      </w:r>
+    </w:p>
+    <w:p>
+      <w:pPr>
+        <w:spacing w:after="0" w:line="240" w:lineRule="auto"/>
+        <w:rPr>
+          <w:rFonts w:ascii="Times New Roman" w:eastAsia="Times New Roman" w:hAnsi="Times New Roman" w:cs="Times New Roman"/>
+          <w:sz w:val="24"/>
+          <w:szCs w:val="24"/>
+          <w:lang w:val="es-ES"/>
+        </w:rPr>
+      </w:pPr>
+      <w:proofErr w:type="gramStart"/>
+      <w:r>
+        <w:rPr>
+          <w:rFonts w:ascii="Times New Roman" w:eastAsia="Times New Roman" w:hAnsi="Symbol" w:cs="Times New Roman"/>
+          <w:sz w:val="24"/>
+          <w:szCs w:val="24"/>
+          <w:lang w:val="en-US"/>
+        </w:rPr>
+        <w:t></w:t>
+      </w:r>
+      <w:r>
+        <w:rPr>
+          <w:rFonts w:ascii="Times New Roman" w:eastAsia="Times New Roman" w:hAnsi="Times New Roman" w:cs="Times New Roman"/>
+          <w:sz w:val="24"/>
+          <w:szCs w:val="24"/>
+          <w:lang w:val="es-ES"/>
+        </w:rPr>
+        <w:t xml:space="preserve">  Proporcionar</w:t>
+      </w:r>
+      <w:proofErr w:type="gramEnd"/>
+      <w:r>
+        <w:rPr>
+          <w:rFonts w:ascii="Times New Roman" w:eastAsia="Times New Roman" w:hAnsi="Times New Roman" w:cs="Times New Roman"/>
+          <w:sz w:val="24"/>
+          <w:szCs w:val="24"/>
+          <w:lang w:val="es-ES"/>
+        </w:rPr>
+        <w:t xml:space="preserve"> instrucciones o pequeños tutoriales interactivos. </w:t>
+      </w:r>
+    </w:p>
+    <w:p>
+      <w:pPr>
+        <w:rPr>
+          <w:lang w:val="es-ES"/>
+        </w:rPr>
+      </w:pPr>
+      <w:proofErr w:type="gramStart"/>
+      <w:r>
+        <w:rPr>
+          <w:rFonts w:ascii="Times New Roman" w:eastAsia="Times New Roman" w:hAnsi="Symbol" w:cs="Times New Roman"/>
+          <w:sz w:val="24"/>
+          <w:szCs w:val="24"/>
+          <w:lang w:val="en-US"/>
+        </w:rPr>
+        <w:t></w:t>
+      </w:r>
+      <w:r>
+        <w:rPr>
+          <w:rFonts w:ascii="Times New Roman" w:eastAsia="Times New Roman" w:hAnsi="Times New Roman" w:cs="Times New Roman"/>
+          <w:sz w:val="24"/>
+          <w:szCs w:val="24"/>
+          <w:lang w:val="es-ES"/>
+        </w:rPr>
+        <w:t xml:space="preserve">  Implementar</w:t>
+      </w:r>
+      <w:proofErr w:type="gramEnd"/>
+      <w:r>
+        <w:rPr>
+          <w:rFonts w:ascii="Times New Roman" w:eastAsia="Times New Roman" w:hAnsi="Times New Roman" w:cs="Times New Roman"/>
+          <w:sz w:val="24"/>
+          <w:szCs w:val="24"/>
+          <w:lang w:val="es-ES"/>
+        </w:rPr>
+        <w:t xml:space="preserve"> un buscador eficiente con autocompletado.</w:t>
+      </w:r>
+    </w:p>
+    <w:p>
+      <w:pPr>
+        <w:rPr>
+          <w:color w:val="FF0000"/>
+          <w:lang w:val="es-ES"/>
+        </w:rPr>
+      </w:pPr>
+    </w:p>
+    <w:p>
+      <w:r>
+        <w:rPr>
+          <w:rStyle w:val="Textoennegrita"/>
+          <w:b w:val="0"/>
+          <w:bCs w:val="0"/>
+        </w:rPr>
+        <w:t>Como</w:t>
+      </w:r>
+      <w:r>
+        <w:t xml:space="preserve"> usuario que quiere reservar una </w:t>
+      </w:r>
+      <w:proofErr w:type="spellStart"/>
+      <w:proofErr w:type="gramStart"/>
+      <w:r>
+        <w:t>propiedad,</w:t>
+      </w:r>
+      <w:r>
+        <w:rPr>
+          <w:rStyle w:val="Textoennegrita"/>
+          <w:b w:val="0"/>
+          <w:bCs w:val="0"/>
+        </w:rPr>
+        <w:t>quiero</w:t>
+      </w:r>
+      <w:proofErr w:type="spellEnd"/>
+      <w:proofErr w:type="gramEnd"/>
+      <w:r>
+        <w:t xml:space="preserve"> un sistema de pagos rápido y seguro,</w:t>
+      </w:r>
+      <w:r>
+        <w:br/>
+      </w:r>
+      <w:r>
+        <w:rPr>
+          <w:rStyle w:val="Textoennegrita"/>
+          <w:b w:val="0"/>
+          <w:bCs w:val="0"/>
+        </w:rPr>
+        <w:t>para</w:t>
+      </w:r>
+      <w:r>
+        <w:t xml:space="preserve"> completar mi reserva sin problemas ni demoras.</w:t>
+      </w:r>
+    </w:p>
+    <w:p>
+      <w:pPr>
+        <w:numPr>
+          <w:ilvl w:val="0"/>
+          <w:numId w:val="10"/>
+        </w:numPr>
+        <w:spacing w:before="100" w:beforeAutospacing="1" w:after="100" w:afterAutospacing="1" w:line="240" w:lineRule="auto"/>
+        <w:rPr>
+          <w:rFonts w:ascii="Times New Roman" w:eastAsia="Times New Roman" w:hAnsi="Times New Roman" w:cs="Times New Roman"/>
+          <w:sz w:val="24"/>
+          <w:szCs w:val="24"/>
+          <w:lang w:val="es-ES"/>
+        </w:rPr>
+      </w:pPr>
+      <w:r>
+        <w:rPr>
+          <w:rFonts w:ascii="Times New Roman" w:eastAsia="Times New Roman" w:hAnsi="Times New Roman" w:cs="Times New Roman"/>
+          <w:sz w:val="24"/>
+          <w:szCs w:val="24"/>
+          <w:lang w:val="es-ES"/>
+        </w:rPr>
+        <w:t xml:space="preserve">Integrar una pasarela de pago segura (ejemplo: </w:t>
+      </w:r>
+      <w:proofErr w:type="spellStart"/>
+      <w:r>
+        <w:rPr>
+          <w:rFonts w:ascii="Times New Roman" w:eastAsia="Times New Roman" w:hAnsi="Times New Roman" w:cs="Times New Roman"/>
+          <w:sz w:val="24"/>
+          <w:szCs w:val="24"/>
+          <w:lang w:val="es-ES"/>
+        </w:rPr>
+        <w:t>Stripe</w:t>
+      </w:r>
+      <w:proofErr w:type="spellEnd"/>
+      <w:r>
+        <w:rPr>
+          <w:rFonts w:ascii="Times New Roman" w:eastAsia="Times New Roman" w:hAnsi="Times New Roman" w:cs="Times New Roman"/>
+          <w:sz w:val="24"/>
+          <w:szCs w:val="24"/>
+          <w:lang w:val="es-ES"/>
+        </w:rPr>
+        <w:t>, PayPal).</w:t>
+      </w:r>
+    </w:p>
+    <w:p>
+      <w:pPr>
+        <w:numPr>
+          <w:ilvl w:val="0"/>
+          <w:numId w:val="10"/>
+        </w:numPr>
+        <w:spacing w:before="100" w:beforeAutospacing="1" w:after="100" w:afterAutospacing="1" w:line="240" w:lineRule="auto"/>
+        <w:rPr>
+          <w:rFonts w:ascii="Times New Roman" w:eastAsia="Times New Roman" w:hAnsi="Times New Roman" w:cs="Times New Roman"/>
+          <w:sz w:val="24"/>
+          <w:szCs w:val="24"/>
+          <w:lang w:val="es-ES"/>
+        </w:rPr>
+      </w:pPr>
+      <w:r>
+        <w:rPr>
+          <w:rFonts w:ascii="Times New Roman" w:eastAsia="Times New Roman" w:hAnsi="Times New Roman" w:cs="Times New Roman"/>
+          <w:sz w:val="24"/>
+          <w:szCs w:val="24"/>
+          <w:lang w:val="es-ES"/>
+        </w:rPr>
+        <w:t>Permitir múltiples métodos de pago (tarjeta, transferencia, etc.).</w:t>
+      </w:r>
+    </w:p>
+    <w:p>
+      <w:pPr>
+        <w:numPr>
+          <w:ilvl w:val="0"/>
+          <w:numId w:val="10"/>
+        </w:numPr>
+        <w:spacing w:before="100" w:beforeAutospacing="1" w:after="100" w:afterAutospacing="1" w:line="240" w:lineRule="auto"/>
+        <w:rPr>
+          <w:rFonts w:ascii="Times New Roman" w:eastAsia="Times New Roman" w:hAnsi="Times New Roman" w:cs="Times New Roman"/>
+          <w:sz w:val="24"/>
+          <w:szCs w:val="24"/>
+          <w:lang w:val="es-ES"/>
+        </w:rPr>
+      </w:pPr>
+      <w:r>
+        <w:rPr>
+          <w:rFonts w:ascii="Times New Roman" w:eastAsia="Times New Roman" w:hAnsi="Times New Roman" w:cs="Times New Roman"/>
+          <w:sz w:val="24"/>
+          <w:szCs w:val="24"/>
+          <w:lang w:val="es-ES"/>
+        </w:rPr>
+        <w:t>Confirmación automática de pago exitoso.</w:t>
+      </w:r>
+    </w:p>
+    <w:p>
+      <w:pPr>
+        <w:numPr>
+          <w:ilvl w:val="0"/>
+          <w:numId w:val="10"/>
+        </w:numPr>
+        <w:spacing w:before="100" w:beforeAutospacing="1" w:after="100" w:afterAutospacing="1" w:line="240" w:lineRule="auto"/>
+        <w:rPr>
+          <w:rFonts w:ascii="Times New Roman" w:eastAsia="Times New Roman" w:hAnsi="Times New Roman" w:cs="Times New Roman"/>
+          <w:sz w:val="24"/>
+          <w:szCs w:val="24"/>
+          <w:lang w:val="es-ES"/>
+        </w:rPr>
+      </w:pPr>
+      <w:r>
+        <w:rPr>
+          <w:rFonts w:ascii="Times New Roman" w:eastAsia="Times New Roman" w:hAnsi="Times New Roman" w:cs="Times New Roman"/>
+          <w:sz w:val="24"/>
+          <w:szCs w:val="24"/>
+          <w:lang w:val="es-ES"/>
+        </w:rPr>
+        <w:t>Opción de guardar métodos de pago para futuras reservas.</w:t>
+      </w:r>
+    </w:p>
+    <w:p>
+      <w:pPr>
+        <w:rPr>
+          <w:color w:val="FF0000"/>
+          <w:lang w:val="es-ES"/>
+        </w:rPr>
+      </w:pPr>
+    </w:p>
+    <w:p>
+      <w:pPr>
+        <w:rPr>
+          <w:color w:val="FF0000"/>
+          <w:lang w:val="es-ES"/>
+        </w:rPr>
+      </w:pPr>
+    </w:p>
+    <w:p>
+      <w:r>
+        <w:rPr>
+          <w:rStyle w:val="Textoennegrita"/>
+          <w:b w:val="0"/>
+          <w:bCs w:val="0"/>
+        </w:rPr>
+        <w:t>Como</w:t>
+      </w:r>
+      <w:r>
+        <w:t xml:space="preserve"> propietario que publica una propiedad,</w:t>
+      </w:r>
+      <w:r>
+        <w:t xml:space="preserve"> </w:t>
+      </w:r>
+      <w:r>
+        <w:rPr>
+          <w:rStyle w:val="Textoennegrita"/>
+          <w:b w:val="0"/>
+          <w:bCs w:val="0"/>
+        </w:rPr>
+        <w:t>quiero</w:t>
+      </w:r>
+      <w:r>
+        <w:t xml:space="preserve"> ver claramente cuánto recibiré después de comisiones,</w:t>
+      </w:r>
+      <w:r>
+        <w:t xml:space="preserve"> </w:t>
+      </w:r>
+      <w:r>
+        <w:rPr>
+          <w:rStyle w:val="Textoennegrita"/>
+          <w:b w:val="0"/>
+          <w:bCs w:val="0"/>
+        </w:rPr>
+        <w:t>para</w:t>
+      </w:r>
+      <w:r>
+        <w:t xml:space="preserve"> entender mis ingresos y evitar confusiones.</w:t>
+      </w:r>
+    </w:p>
+    <w:p>
+      <w:pPr>
+        <w:spacing w:after="0" w:line="240" w:lineRule="auto"/>
+        <w:rPr>
+          <w:rFonts w:ascii="Times New Roman" w:eastAsia="Times New Roman" w:hAnsi="Times New Roman" w:cs="Times New Roman"/>
+          <w:sz w:val="24"/>
+          <w:szCs w:val="24"/>
+          <w:lang w:val="es-ES"/>
+        </w:rPr>
+      </w:pPr>
+      <w:proofErr w:type="gramStart"/>
+      <w:r>
+        <w:rPr>
+          <w:rFonts w:ascii="Times New Roman" w:eastAsia="Times New Roman" w:hAnsi="Times New Roman" w:cs="Times New Roman"/>
+          <w:sz w:val="24"/>
+          <w:szCs w:val="24"/>
+          <w:lang w:val="es-ES"/>
+        </w:rPr>
+        <w:t>.</w:t>
+      </w:r>
+      <w:r>
+        <w:rPr>
+          <w:rFonts w:ascii="Times New Roman" w:eastAsia="Times New Roman" w:hAnsi="Times New Roman" w:cs="Times New Roman"/>
+          <w:sz w:val="24"/>
+          <w:szCs w:val="24"/>
+          <w:lang w:val="es-ES"/>
+        </w:rPr>
+        <w:t>Calcular</w:t>
+      </w:r>
+      <w:proofErr w:type="gramEnd"/>
+      <w:r>
+        <w:rPr>
+          <w:rFonts w:ascii="Times New Roman" w:eastAsia="Times New Roman" w:hAnsi="Times New Roman" w:cs="Times New Roman"/>
+          <w:sz w:val="24"/>
+          <w:szCs w:val="24"/>
+          <w:lang w:val="es-ES"/>
+        </w:rPr>
+        <w:t xml:space="preserve"> y mostrar automáticamente la comisión antes de confirmar la publicación. </w:t>
+      </w:r>
+    </w:p>
+    <w:p>
+      <w:pPr>
+        <w:spacing w:after="0" w:line="240" w:lineRule="auto"/>
+        <w:rPr>
+          <w:rFonts w:ascii="Times New Roman" w:eastAsia="Times New Roman" w:hAnsi="Times New Roman" w:cs="Times New Roman"/>
+          <w:sz w:val="24"/>
+          <w:szCs w:val="24"/>
+          <w:lang w:val="es-ES"/>
+        </w:rPr>
+      </w:pPr>
+      <w:proofErr w:type="gramStart"/>
+      <w:r>
+        <w:rPr>
+          <w:rFonts w:ascii="Times New Roman" w:eastAsia="Times New Roman" w:hAnsi="Times New Roman" w:cs="Times New Roman"/>
+          <w:sz w:val="24"/>
+          <w:szCs w:val="24"/>
+          <w:lang w:val="es-ES"/>
+        </w:rPr>
+        <w:t>.</w:t>
+      </w:r>
+      <w:r>
+        <w:rPr>
+          <w:rFonts w:ascii="Times New Roman" w:eastAsia="Times New Roman" w:hAnsi="Times New Roman" w:cs="Times New Roman"/>
+          <w:sz w:val="24"/>
+          <w:szCs w:val="24"/>
+          <w:lang w:val="es-ES"/>
+        </w:rPr>
+        <w:t>Desglosar</w:t>
+      </w:r>
+      <w:proofErr w:type="gramEnd"/>
+      <w:r>
+        <w:rPr>
+          <w:rFonts w:ascii="Times New Roman" w:eastAsia="Times New Roman" w:hAnsi="Times New Roman" w:cs="Times New Roman"/>
+          <w:sz w:val="24"/>
+          <w:szCs w:val="24"/>
+          <w:lang w:val="es-ES"/>
+        </w:rPr>
+        <w:t xml:space="preserve"> costos y comisiones en la página de pago. </w:t>
+      </w:r>
+    </w:p>
+    <w:p>
+      <w:pPr>
+        <w:spacing w:after="0" w:line="240" w:lineRule="auto"/>
+        <w:rPr>
+          <w:rFonts w:ascii="Times New Roman" w:eastAsia="Times New Roman" w:hAnsi="Times New Roman" w:cs="Times New Roman"/>
+          <w:sz w:val="24"/>
+          <w:szCs w:val="24"/>
+          <w:lang w:val="es-ES"/>
+        </w:rPr>
+      </w:pPr>
+      <w:proofErr w:type="gramStart"/>
+      <w:r>
+        <w:rPr>
+          <w:rFonts w:ascii="Times New Roman" w:eastAsia="Times New Roman" w:hAnsi="Times New Roman" w:cs="Times New Roman"/>
+          <w:sz w:val="24"/>
+          <w:szCs w:val="24"/>
+          <w:lang w:val="es-ES"/>
+        </w:rPr>
+        <w:t>.</w:t>
+      </w:r>
+      <w:r>
+        <w:rPr>
+          <w:rFonts w:ascii="Times New Roman" w:eastAsia="Times New Roman" w:hAnsi="Times New Roman" w:cs="Times New Roman"/>
+          <w:sz w:val="24"/>
+          <w:szCs w:val="24"/>
+          <w:lang w:val="es-ES"/>
+        </w:rPr>
+        <w:t>Enviar</w:t>
+      </w:r>
+      <w:proofErr w:type="gramEnd"/>
+      <w:r>
+        <w:rPr>
+          <w:rFonts w:ascii="Times New Roman" w:eastAsia="Times New Roman" w:hAnsi="Times New Roman" w:cs="Times New Roman"/>
+          <w:sz w:val="24"/>
+          <w:szCs w:val="24"/>
+          <w:lang w:val="es-ES"/>
+        </w:rPr>
+        <w:t xml:space="preserve"> notificación con detalles de transacción al propietario. </w:t>
+      </w:r>
+    </w:p>
+    <w:p>
+      <w:pPr>
+        <w:rPr>
+          <w:lang w:val="es-ES"/>
+        </w:rPr>
+      </w:pPr>
+      <w:proofErr w:type="gramStart"/>
+      <w:r>
+        <w:rPr>
+          <w:rFonts w:ascii="Times New Roman" w:eastAsia="Times New Roman" w:hAnsi="Times New Roman" w:cs="Times New Roman"/>
+          <w:sz w:val="24"/>
+          <w:szCs w:val="24"/>
+          <w:lang w:val="es-ES"/>
+        </w:rPr>
+        <w:t>.</w:t>
+      </w:r>
+      <w:r>
+        <w:rPr>
+          <w:rFonts w:ascii="Times New Roman" w:eastAsia="Times New Roman" w:hAnsi="Times New Roman" w:cs="Times New Roman"/>
+          <w:sz w:val="24"/>
+          <w:szCs w:val="24"/>
+          <w:lang w:val="es-ES"/>
+        </w:rPr>
+        <w:t>Incluir</w:t>
+      </w:r>
+      <w:proofErr w:type="gramEnd"/>
+      <w:r>
+        <w:rPr>
+          <w:rFonts w:ascii="Times New Roman" w:eastAsia="Times New Roman" w:hAnsi="Times New Roman" w:cs="Times New Roman"/>
+          <w:sz w:val="24"/>
+          <w:szCs w:val="24"/>
+          <w:lang w:val="es-ES"/>
+        </w:rPr>
+        <w:t xml:space="preserve"> opción de descarga de comprobante de pago.</w:t>
+      </w:r>
+    </w:p>
+    <w:p>
       <w:pPr>
         <w:rPr>
           <w:lang w:val="es-ES"/>
@@ -1091,36 +1748,36 @@
     </w:p>
     <w:p>
       <w:r>
+        <w:t xml:space="preserve">. </w:t>
+      </w:r>
+      <w:proofErr w:type="spellStart"/>
+      <w:r>
+        <w:t>Confirmacion</w:t>
+      </w:r>
+      <w:proofErr w:type="spellEnd"/>
+      <w:r>
+        <w:t xml:space="preserve"> de registro exitoso</w:t>
+      </w:r>
+    </w:p>
+    <w:p/>
+    <w:p>
+      <w:r>
+        <w:t>Como propietario, quiero poder crear una cuenta y registrar mis propiedades para alquilarlas a los clientes.</w:t>
+      </w:r>
+    </w:p>
+    <w:p>
+      <w:r>
+        <w:t>. Formulario de registro para propietarios.</w:t>
+      </w:r>
+    </w:p>
+    <w:p>
+      <w:r>
+        <w:t>. Validación de identidad o verificación de propiedad.</w:t>
+      </w:r>
+    </w:p>
+    <w:p>
+      <w:r>
         <w:lastRenderedPageBreak/>
-        <w:t xml:space="preserve">. </w:t>
-      </w:r>
-      <w:proofErr w:type="spellStart"/>
-      <w:r>
-        <w:t>Confirmacion</w:t>
-      </w:r>
-      <w:proofErr w:type="spellEnd"/>
-      <w:r>
-        <w:t xml:space="preserve"> de registro exitoso</w:t>
-      </w:r>
-    </w:p>
-    <w:p/>
-    <w:p>
-      <w:r>
-        <w:t>Como propietario, quiero poder crear una cuenta y registrar mis propiedades para alquilarlas a los clientes.</w:t>
-      </w:r>
-    </w:p>
-    <w:p>
-      <w:r>
-        <w:t>. Formulario de registro para propietarios.</w:t>
-      </w:r>
-    </w:p>
-    <w:p>
-      <w:r>
-        <w:t>. Validación de identidad o verificación de propiedad.</w:t>
-      </w:r>
-    </w:p>
-    <w:p>
-      <w:r>
         <w:t>. Sección para agregar información de contacto.</w:t>
       </w:r>
     </w:p>
@@ -1256,6 +1913,7 @@
     </w:p>
     <w:p>
       <w:r>
+        <w:lastRenderedPageBreak/>
         <w:t>. Mostrar el monto ahorrado en la factura final</w:t>
       </w:r>
     </w:p>
@@ -1377,7 +2035,6 @@
     </w:p>
     <w:p>
       <w:r>
-        <w:lastRenderedPageBreak/>
         <w:t>.</w:t>
       </w:r>
       <w:r>
@@ -1451,6 +2108,7 @@
         </w:rPr>
       </w:pPr>
       <w:r>
+        <w:lastRenderedPageBreak/>
         <w:t>.</w:t>
       </w:r>
       <w:r>
@@ -1599,7 +2257,7 @@
 </file>
 
 <file path=word/numbering.xml><?xml version="1.0" encoding="utf-8"?>
-<w:numbering xmlns:wpc="http://schemas.microsoft.com/office/word/2010/wordprocessingCanvas" xmlns:cx="http://schemas.microsoft.com/office/drawing/2014/chartex" xmlns:cx1="http://schemas.microsoft.com/office/drawing/2015/9/8/chartex" xmlns:cx2="http://schemas.microsoft.com/office/drawing/2015/10/21/chartex" xmlns:cx3="http://schemas.microsoft.com/office/drawing/2016/5/9/chartex" xmlns:cx4="http://schemas.microsoft.com/office/drawing/2016/5/10/chartex" xmlns:cx5="http://schemas.microsoft.com/office/drawing/2016/5/11/chartex" xmlns:cx6="http://schemas.microsoft.com/office/drawing/2016/5/12/chartex" xmlns:cx7="http://schemas.microsoft.com/office/drawing/2016/5/13/chartex" xmlns:cx8="http://schemas.microsoft.com/office/drawing/2016/5/14/chartex" xmlns:mc="http://schemas.openxmlformats.org/markup-compatibility/2006" xmlns:aink="http://schemas.microsoft.com/office/drawing/2016/ink" xmlns:am3d="http://schemas.microsoft.com/office/drawing/2017/model3d" xmlns:o="urn:schemas-microsoft-com:office:office" xmlns:r="http://schemas.openxmlformats.org/officeDocument/2006/relationships" xmlns:m="http://schemas.openxmlformats.org/officeDocument/2006/math" xmlns:v="urn:schemas-microsoft-com:vml" xmlns:wp14="http://schemas.microsoft.com/office/word/2010/wordprocessingDrawing" xmlns:wp="http://schemas.openxmlformats.org/drawingml/2006/wordprocessingDrawing" xmlns:w10="urn:schemas-microsoft-com:office:word" xmlns:w="http://schemas.openxmlformats.org/wordprocessingml/2006/main" xmlns:w14="http://schemas.microsoft.com/office/word/2010/wordml" xmlns:w15="http://schemas.microsoft.com/office/word/2012/wordml" xmlns:w16cid="http://schemas.microsoft.com/office/word/2016/wordml/cid" xmlns:w16se="http://schemas.microsoft.com/office/word/2015/wordml/symex" xmlns:wpg="http://schemas.microsoft.com/office/word/2010/wordprocessingGroup" xmlns:wpi="http://schemas.microsoft.com/office/word/2010/wordprocessingInk" xmlns:wne="http://schemas.microsoft.com/office/word/2006/wordml" xmlns:wps="http://schemas.microsoft.com/office/word/2010/wordprocessingShape" mc:Ignorable="w14 w15 w16se w16cid wp14">
+<w:numbering xmlns:wpc="http://schemas.microsoft.com/office/word/2010/wordprocessingCanvas" xmlns:cx="http://schemas.microsoft.com/office/drawing/2014/chartex" xmlns:cx1="http://schemas.microsoft.com/office/drawing/2015/9/8/chartex" xmlns:cx2="http://schemas.microsoft.com/office/drawing/2015/10/21/chartex" xmlns:cx3="http://schemas.microsoft.com/office/drawing/2016/5/9/chartex" xmlns:cx4="http://schemas.microsoft.com/office/drawing/2016/5/10/chartex" xmlns:cx5="http://schemas.microsoft.com/office/drawing/2016/5/11/chartex" xmlns:cx6="http://schemas.microsoft.com/office/drawing/2016/5/12/chartex" xmlns:cx7="http://schemas.microsoft.com/office/drawing/2016/5/13/chartex" xmlns:cx8="http://schemas.microsoft.com/office/drawing/2016/5/14/chartex" xmlns:mc="http://schemas.openxmlformats.org/markup-compatibility/2006" xmlns:aink="http://schemas.microsoft.com/office/drawing/2016/ink" xmlns:am3d="http://schemas.microsoft.com/office/drawing/2017/model3d" xmlns:o="urn:schemas-microsoft-com:office:office" xmlns:r="http://schemas.openxmlformats.org/officeDocument/2006/relationships" xmlns:m="http://schemas.openxmlformats.org/officeDocument/2006/math" xmlns:v="urn:schemas-microsoft-com:vml" xmlns:wp14="http://schemas.microsoft.com/office/word/2010/wordprocessingDrawing" xmlns:wp="http://schemas.openxmlformats.org/drawingml/2006/wordprocessingDrawing" xmlns:w10="urn:schemas-microsoft-com:office:word" xmlns:w="http://schemas.openxmlformats.org/wordprocessingml/2006/main" xmlns:w14="http://schemas.microsoft.com/office/word/2010/wordml" xmlns:w15="http://schemas.microsoft.com/office/word/2012/wordml" xmlns:w16cex="http://schemas.microsoft.com/office/word/2018/wordml/cex" xmlns:w16cid="http://schemas.microsoft.com/office/word/2016/wordml/cid" xmlns:w16="http://schemas.microsoft.com/office/word/2018/wordml" xmlns:w16sdtdh="http://schemas.microsoft.com/office/word/2020/wordml/sdtdatahash" xmlns:w16se="http://schemas.microsoft.com/office/word/2015/wordml/symex" xmlns:wpg="http://schemas.microsoft.com/office/word/2010/wordprocessingGroup" xmlns:wpi="http://schemas.microsoft.com/office/word/2010/wordprocessingInk" xmlns:wne="http://schemas.microsoft.com/office/word/2006/wordml" xmlns:wps="http://schemas.microsoft.com/office/word/2010/wordprocessingShape" mc:Ignorable="w14 w15 w16se w16cid w16 w16cex w16sdtdh wp14">
   <w:abstractNum w:abstractNumId="0" w15:restartNumberingAfterBreak="0">
     <w:nsid w:val="069B070C"/>
     <w:multiLevelType w:val="multilevel"/>
@@ -1750,6 +2408,119 @@
     </w:lvl>
   </w:abstractNum>
   <w:abstractNum w:abstractNumId="1" w15:restartNumberingAfterBreak="0">
+    <w:nsid w:val="079355C2"/>
+    <w:multiLevelType w:val="hybridMultilevel"/>
+    <w:tmpl w:val="69B85318"/>
+    <w:lvl w:ilvl="0" w:tplc="04090001">
+      <w:start w:val="1"/>
+      <w:numFmt w:val="bullet"/>
+      <w:lvlText w:val=""/>
+      <w:lvlJc w:val="left"/>
+      <w:pPr>
+        <w:ind w:left="720" w:hanging="360"/>
+      </w:pPr>
+      <w:rPr>
+        <w:rFonts w:ascii="Symbol" w:hAnsi="Symbol" w:hint="default"/>
+      </w:rPr>
+    </w:lvl>
+    <w:lvl w:ilvl="1" w:tplc="04090003" w:tentative="1">
+      <w:start w:val="1"/>
+      <w:numFmt w:val="bullet"/>
+      <w:lvlText w:val="o"/>
+      <w:lvlJc w:val="left"/>
+      <w:pPr>
+        <w:ind w:left="1440" w:hanging="360"/>
+      </w:pPr>
+      <w:rPr>
+        <w:rFonts w:ascii="Courier New" w:hAnsi="Courier New" w:cs="Courier New" w:hint="default"/>
+      </w:rPr>
+    </w:lvl>
+    <w:lvl w:ilvl="2" w:tplc="04090005" w:tentative="1">
+      <w:start w:val="1"/>
+      <w:numFmt w:val="bullet"/>
+      <w:lvlText w:val=""/>
+      <w:lvlJc w:val="left"/>
+      <w:pPr>
+        <w:ind w:left="2160" w:hanging="360"/>
+      </w:pPr>
+      <w:rPr>
+        <w:rFonts w:ascii="Wingdings" w:hAnsi="Wingdings" w:hint="default"/>
+      </w:rPr>
+    </w:lvl>
+    <w:lvl w:ilvl="3" w:tplc="04090001" w:tentative="1">
+      <w:start w:val="1"/>
+      <w:numFmt w:val="bullet"/>
+      <w:lvlText w:val=""/>
+      <w:lvlJc w:val="left"/>
+      <w:pPr>
+        <w:ind w:left="2880" w:hanging="360"/>
+      </w:pPr>
+      <w:rPr>
+        <w:rFonts w:ascii="Symbol" w:hAnsi="Symbol" w:hint="default"/>
+      </w:rPr>
+    </w:lvl>
+    <w:lvl w:ilvl="4" w:tplc="04090003" w:tentative="1">
+      <w:start w:val="1"/>
+      <w:numFmt w:val="bullet"/>
+      <w:lvlText w:val="o"/>
+      <w:lvlJc w:val="left"/>
+      <w:pPr>
+        <w:ind w:left="3600" w:hanging="360"/>
+      </w:pPr>
+      <w:rPr>
+        <w:rFonts w:ascii="Courier New" w:hAnsi="Courier New" w:cs="Courier New" w:hint="default"/>
+      </w:rPr>
+    </w:lvl>
+    <w:lvl w:ilvl="5" w:tplc="04090005" w:tentative="1">
+      <w:start w:val="1"/>
+      <w:numFmt w:val="bullet"/>
+      <w:lvlText w:val=""/>
+      <w:lvlJc w:val="left"/>
+      <w:pPr>
+        <w:ind w:left="4320" w:hanging="360"/>
+      </w:pPr>
+      <w:rPr>
+        <w:rFonts w:ascii="Wingdings" w:hAnsi="Wingdings" w:hint="default"/>
+      </w:rPr>
+    </w:lvl>
+    <w:lvl w:ilvl="6" w:tplc="04090001" w:tentative="1">
+      <w:start w:val="1"/>
+      <w:numFmt w:val="bullet"/>
+      <w:lvlText w:val=""/>
+      <w:lvlJc w:val="left"/>
+      <w:pPr>
+        <w:ind w:left="5040" w:hanging="360"/>
+      </w:pPr>
+      <w:rPr>
+        <w:rFonts w:ascii="Symbol" w:hAnsi="Symbol" w:hint="default"/>
+      </w:rPr>
+    </w:lvl>
+    <w:lvl w:ilvl="7" w:tplc="04090003" w:tentative="1">
+      <w:start w:val="1"/>
+      <w:numFmt w:val="bullet"/>
+      <w:lvlText w:val="o"/>
+      <w:lvlJc w:val="left"/>
+      <w:pPr>
+        <w:ind w:left="5760" w:hanging="360"/>
+      </w:pPr>
+      <w:rPr>
+        <w:rFonts w:ascii="Courier New" w:hAnsi="Courier New" w:cs="Courier New" w:hint="default"/>
+      </w:rPr>
+    </w:lvl>
+    <w:lvl w:ilvl="8" w:tplc="04090005" w:tentative="1">
+      <w:start w:val="1"/>
+      <w:numFmt w:val="bullet"/>
+      <w:lvlText w:val=""/>
+      <w:lvlJc w:val="left"/>
+      <w:pPr>
+        <w:ind w:left="6480" w:hanging="360"/>
+      </w:pPr>
+      <w:rPr>
+        <w:rFonts w:ascii="Wingdings" w:hAnsi="Wingdings" w:hint="default"/>
+      </w:rPr>
+    </w:lvl>
+  </w:abstractNum>
+  <w:abstractNum w:abstractNumId="2" w15:restartNumberingAfterBreak="0">
     <w:nsid w:val="08A02548"/>
     <w:multiLevelType w:val="multilevel"/>
     <w:tmpl w:val="F768FA7A"/>
@@ -1898,7 +2669,7 @@
       </w:rPr>
     </w:lvl>
   </w:abstractNum>
-  <w:abstractNum w:abstractNumId="2" w15:restartNumberingAfterBreak="0">
+  <w:abstractNum w:abstractNumId="3" w15:restartNumberingAfterBreak="0">
     <w:nsid w:val="0C86200C"/>
     <w:multiLevelType w:val="multilevel"/>
     <w:tmpl w:val="6E540A8E"/>
@@ -2047,7 +2818,7 @@
       </w:rPr>
     </w:lvl>
   </w:abstractNum>
-  <w:abstractNum w:abstractNumId="3" w15:restartNumberingAfterBreak="0">
+  <w:abstractNum w:abstractNumId="4" w15:restartNumberingAfterBreak="0">
     <w:nsid w:val="179600D5"/>
     <w:multiLevelType w:val="multilevel"/>
     <w:tmpl w:val="1CC2AC8E"/>
@@ -2196,7 +2967,7 @@
       </w:rPr>
     </w:lvl>
   </w:abstractNum>
-  <w:abstractNum w:abstractNumId="4" w15:restartNumberingAfterBreak="0">
+  <w:abstractNum w:abstractNumId="5" w15:restartNumberingAfterBreak="0">
     <w:nsid w:val="21672948"/>
     <w:multiLevelType w:val="multilevel"/>
     <w:tmpl w:val="BFAE0FF8"/>
@@ -2345,7 +3116,7 @@
       </w:rPr>
     </w:lvl>
   </w:abstractNum>
-  <w:abstractNum w:abstractNumId="5" w15:restartNumberingAfterBreak="0">
+  <w:abstractNum w:abstractNumId="6" w15:restartNumberingAfterBreak="0">
     <w:nsid w:val="364D6412"/>
     <w:multiLevelType w:val="multilevel"/>
     <w:tmpl w:val="A8044E64"/>
@@ -2494,7 +3265,7 @@
       </w:rPr>
     </w:lvl>
   </w:abstractNum>
-  <w:abstractNum w:abstractNumId="6" w15:restartNumberingAfterBreak="0">
+  <w:abstractNum w:abstractNumId="7" w15:restartNumberingAfterBreak="0">
     <w:nsid w:val="3D715865"/>
     <w:multiLevelType w:val="multilevel"/>
     <w:tmpl w:val="D4EAA464"/>
@@ -2607,7 +3378,7 @@
       </w:pPr>
     </w:lvl>
   </w:abstractNum>
-  <w:abstractNum w:abstractNumId="7" w15:restartNumberingAfterBreak="0">
+  <w:abstractNum w:abstractNumId="8" w15:restartNumberingAfterBreak="0">
     <w:nsid w:val="61AC46B9"/>
     <w:multiLevelType w:val="multilevel"/>
     <w:tmpl w:val="D6E81F88"/>
@@ -2756,7 +3527,7 @@
       </w:rPr>
     </w:lvl>
   </w:abstractNum>
-  <w:abstractNum w:abstractNumId="8" w15:restartNumberingAfterBreak="0">
+  <w:abstractNum w:abstractNumId="9" w15:restartNumberingAfterBreak="0">
     <w:nsid w:val="68C80252"/>
     <w:multiLevelType w:val="multilevel"/>
     <w:tmpl w:val="4AFAA9C4"/>
@@ -2905,38 +3676,193 @@
       </w:rPr>
     </w:lvl>
   </w:abstractNum>
+  <w:abstractNum w:abstractNumId="10" w15:restartNumberingAfterBreak="0">
+    <w:nsid w:val="6ED94DCD"/>
+    <w:multiLevelType w:val="multilevel"/>
+    <w:tmpl w:val="05306CEA"/>
+    <w:lvl w:ilvl="0">
+      <w:start w:val="1"/>
+      <w:numFmt w:val="bullet"/>
+      <w:lvlText w:val=""/>
+      <w:lvlJc w:val="left"/>
+      <w:pPr>
+        <w:tabs>
+          <w:tab w:val="num" w:pos="720"/>
+        </w:tabs>
+        <w:ind w:left="720" w:hanging="360"/>
+      </w:pPr>
+      <w:rPr>
+        <w:rFonts w:ascii="Symbol" w:hAnsi="Symbol" w:hint="default"/>
+        <w:sz w:val="20"/>
+      </w:rPr>
+    </w:lvl>
+    <w:lvl w:ilvl="1" w:tentative="1">
+      <w:start w:val="1"/>
+      <w:numFmt w:val="bullet"/>
+      <w:lvlText w:val="o"/>
+      <w:lvlJc w:val="left"/>
+      <w:pPr>
+        <w:tabs>
+          <w:tab w:val="num" w:pos="1440"/>
+        </w:tabs>
+        <w:ind w:left="1440" w:hanging="360"/>
+      </w:pPr>
+      <w:rPr>
+        <w:rFonts w:ascii="Courier New" w:hAnsi="Courier New" w:hint="default"/>
+        <w:sz w:val="20"/>
+      </w:rPr>
+    </w:lvl>
+    <w:lvl w:ilvl="2" w:tentative="1">
+      <w:start w:val="1"/>
+      <w:numFmt w:val="bullet"/>
+      <w:lvlText w:val=""/>
+      <w:lvlJc w:val="left"/>
+      <w:pPr>
+        <w:tabs>
+          <w:tab w:val="num" w:pos="2160"/>
+        </w:tabs>
+        <w:ind w:left="2160" w:hanging="360"/>
+      </w:pPr>
+      <w:rPr>
+        <w:rFonts w:ascii="Wingdings" w:hAnsi="Wingdings" w:hint="default"/>
+        <w:sz w:val="20"/>
+      </w:rPr>
+    </w:lvl>
+    <w:lvl w:ilvl="3" w:tentative="1">
+      <w:start w:val="1"/>
+      <w:numFmt w:val="bullet"/>
+      <w:lvlText w:val=""/>
+      <w:lvlJc w:val="left"/>
+      <w:pPr>
+        <w:tabs>
+          <w:tab w:val="num" w:pos="2880"/>
+        </w:tabs>
+        <w:ind w:left="2880" w:hanging="360"/>
+      </w:pPr>
+      <w:rPr>
+        <w:rFonts w:ascii="Wingdings" w:hAnsi="Wingdings" w:hint="default"/>
+        <w:sz w:val="20"/>
+      </w:rPr>
+    </w:lvl>
+    <w:lvl w:ilvl="4" w:tentative="1">
+      <w:start w:val="1"/>
+      <w:numFmt w:val="bullet"/>
+      <w:lvlText w:val=""/>
+      <w:lvlJc w:val="left"/>
+      <w:pPr>
+        <w:tabs>
+          <w:tab w:val="num" w:pos="3600"/>
+        </w:tabs>
+        <w:ind w:left="3600" w:hanging="360"/>
+      </w:pPr>
+      <w:rPr>
+        <w:rFonts w:ascii="Wingdings" w:hAnsi="Wingdings" w:hint="default"/>
+        <w:sz w:val="20"/>
+      </w:rPr>
+    </w:lvl>
+    <w:lvl w:ilvl="5" w:tentative="1">
+      <w:start w:val="1"/>
+      <w:numFmt w:val="bullet"/>
+      <w:lvlText w:val=""/>
+      <w:lvlJc w:val="left"/>
+      <w:pPr>
+        <w:tabs>
+          <w:tab w:val="num" w:pos="4320"/>
+        </w:tabs>
+        <w:ind w:left="4320" w:hanging="360"/>
+      </w:pPr>
+      <w:rPr>
+        <w:rFonts w:ascii="Wingdings" w:hAnsi="Wingdings" w:hint="default"/>
+        <w:sz w:val="20"/>
+      </w:rPr>
+    </w:lvl>
+    <w:lvl w:ilvl="6" w:tentative="1">
+      <w:start w:val="1"/>
+      <w:numFmt w:val="bullet"/>
+      <w:lvlText w:val=""/>
+      <w:lvlJc w:val="left"/>
+      <w:pPr>
+        <w:tabs>
+          <w:tab w:val="num" w:pos="5040"/>
+        </w:tabs>
+        <w:ind w:left="5040" w:hanging="360"/>
+      </w:pPr>
+      <w:rPr>
+        <w:rFonts w:ascii="Wingdings" w:hAnsi="Wingdings" w:hint="default"/>
+        <w:sz w:val="20"/>
+      </w:rPr>
+    </w:lvl>
+    <w:lvl w:ilvl="7" w:tentative="1">
+      <w:start w:val="1"/>
+      <w:numFmt w:val="bullet"/>
+      <w:lvlText w:val=""/>
+      <w:lvlJc w:val="left"/>
+      <w:pPr>
+        <w:tabs>
+          <w:tab w:val="num" w:pos="5760"/>
+        </w:tabs>
+        <w:ind w:left="5760" w:hanging="360"/>
+      </w:pPr>
+      <w:rPr>
+        <w:rFonts w:ascii="Wingdings" w:hAnsi="Wingdings" w:hint="default"/>
+        <w:sz w:val="20"/>
+      </w:rPr>
+    </w:lvl>
+    <w:lvl w:ilvl="8" w:tentative="1">
+      <w:start w:val="1"/>
+      <w:numFmt w:val="bullet"/>
+      <w:lvlText w:val=""/>
+      <w:lvlJc w:val="left"/>
+      <w:pPr>
+        <w:tabs>
+          <w:tab w:val="num" w:pos="6480"/>
+        </w:tabs>
+        <w:ind w:left="6480" w:hanging="360"/>
+      </w:pPr>
+      <w:rPr>
+        <w:rFonts w:ascii="Wingdings" w:hAnsi="Wingdings" w:hint="default"/>
+        <w:sz w:val="20"/>
+      </w:rPr>
+    </w:lvl>
+  </w:abstractNum>
   <w:num w:numId="1">
-    <w:abstractNumId w:val="6"/>
+    <w:abstractNumId w:val="7"/>
   </w:num>
   <w:num w:numId="2">
     <w:abstractNumId w:val="0"/>
   </w:num>
   <w:num w:numId="3">
+    <w:abstractNumId w:val="3"/>
+  </w:num>
+  <w:num w:numId="4">
+    <w:abstractNumId w:val="4"/>
+  </w:num>
+  <w:num w:numId="5">
+    <w:abstractNumId w:val="5"/>
+  </w:num>
+  <w:num w:numId="6">
     <w:abstractNumId w:val="2"/>
   </w:num>
-  <w:num w:numId="4">
-    <w:abstractNumId w:val="3"/>
+  <w:num w:numId="7">
+    <w:abstractNumId w:val="9"/>
   </w:num>
-  <w:num w:numId="5">
-    <w:abstractNumId w:val="4"/>
+  <w:num w:numId="8">
+    <w:abstractNumId w:val="6"/>
   </w:num>
-  <w:num w:numId="6">
-    <w:abstractNumId w:val="1"/>
-  </w:num>
-  <w:num w:numId="7">
+  <w:num w:numId="9">
     <w:abstractNumId w:val="8"/>
   </w:num>
-  <w:num w:numId="8">
-    <w:abstractNumId w:val="5"/>
+  <w:num w:numId="10">
+    <w:abstractNumId w:val="10"/>
   </w:num>
-  <w:num w:numId="9">
-    <w:abstractNumId w:val="7"/>
+  <w:num w:numId="11">
+    <w:abstractNumId w:val="1"/>
   </w:num>
 </w:numbering>
 </file>
 
 <file path=word/styles.xml><?xml version="1.0" encoding="utf-8"?>
-<w:styles xmlns:mc="http://schemas.openxmlformats.org/markup-compatibility/2006" xmlns:r="http://schemas.openxmlformats.org/officeDocument/2006/relationships" xmlns:w="http://schemas.openxmlformats.org/wordprocessingml/2006/main" xmlns:w14="http://schemas.microsoft.com/office/word/2010/wordml" xmlns:w15="http://schemas.microsoft.com/office/word/2012/wordml" xmlns:w16cid="http://schemas.microsoft.com/office/word/2016/wordml/cid" xmlns:w16se="http://schemas.microsoft.com/office/word/2015/wordml/symex" mc:Ignorable="w14 w15 w16se w16cid">
+<w:styles xmlns:mc="http://schemas.openxmlformats.org/markup-compatibility/2006" xmlns:r="http://schemas.openxmlformats.org/officeDocument/2006/relationships" xmlns:w="http://schemas.openxmlformats.org/wordprocessingml/2006/main" xmlns:w14="http://schemas.microsoft.com/office/word/2010/wordml" xmlns:w15="http://schemas.microsoft.com/office/word/2012/wordml" xmlns:w16cex="http://schemas.microsoft.com/office/word/2018/wordml/cex" xmlns:w16cid="http://schemas.microsoft.com/office/word/2016/wordml/cid" xmlns:w16="http://schemas.microsoft.com/office/word/2018/wordml" xmlns:w16sdtdh="http://schemas.microsoft.com/office/word/2020/wordml/sdtdatahash" xmlns:w16se="http://schemas.microsoft.com/office/word/2015/wordml/symex" mc:Ignorable="w14 w15 w16se w16cid w16 w16cex w16sdtdh">
   <w:docDefaults>
     <w:rPrDefault>
       <w:rPr>
@@ -2952,7 +3878,7 @@
       </w:pPr>
     </w:pPrDefault>
   </w:docDefaults>
-  <w:latentStyles w:defLockedState="0" w:defUIPriority="99" w:defSemiHidden="0" w:defUnhideWhenUsed="0" w:defQFormat="0" w:count="375">
+  <w:latentStyles w:defLockedState="0" w:defUIPriority="99" w:defSemiHidden="0" w:defUnhideWhenUsed="0" w:defQFormat="0" w:count="376">
     <w:lsdException w:name="Normal" w:uiPriority="0" w:qFormat="1"/>
     <w:lsdException w:name="heading 1" w:uiPriority="9" w:qFormat="1"/>
     <w:lsdException w:name="heading 2" w:semiHidden="1" w:uiPriority="9" w:unhideWhenUsed="1" w:qFormat="1"/>
@@ -3058,7 +3984,6 @@
     <w:lsdException w:name="HTML Sample" w:semiHidden="1" w:unhideWhenUsed="1"/>
     <w:lsdException w:name="HTML Typewriter" w:semiHidden="1" w:unhideWhenUsed="1"/>
     <w:lsdException w:name="HTML Variable" w:semiHidden="1" w:unhideWhenUsed="1"/>
-    <w:lsdException w:name="Normal Table" w:semiHidden="1" w:unhideWhenUsed="1"/>
     <w:lsdException w:name="annotation subject" w:semiHidden="1" w:unhideWhenUsed="1"/>
     <w:lsdException w:name="No List" w:semiHidden="1" w:unhideWhenUsed="1"/>
     <w:lsdException w:name="Outline List 1" w:semiHidden="1" w:unhideWhenUsed="1"/>
@@ -3105,10 +4030,8 @@
     <w:lsdException w:name="Table Subtle 2" w:semiHidden="1" w:unhideWhenUsed="1"/>
     <w:lsdException w:name="Table Web 1" w:semiHidden="1" w:unhideWhenUsed="1"/>
     <w:lsdException w:name="Table Web 2" w:semiHidden="1" w:unhideWhenUsed="1"/>
-    <w:lsdException w:name="Table Web 3" w:semiHidden="1" w:unhideWhenUsed="1"/>
     <w:lsdException w:name="Balloon Text" w:semiHidden="1" w:unhideWhenUsed="1"/>
     <w:lsdException w:name="Table Grid" w:uiPriority="39"/>
-    <w:lsdException w:name="Table Theme" w:semiHidden="1" w:unhideWhenUsed="1"/>
     <w:lsdException w:name="Placeholder Text" w:semiHidden="1"/>
     <w:lsdException w:name="No Spacing" w:uiPriority="1" w:qFormat="1"/>
     <w:lsdException w:name="Light Shading" w:uiPriority="60"/>
@@ -3328,6 +4251,7 @@
     <w:lsdException w:name="Smart Hyperlink" w:semiHidden="1" w:unhideWhenUsed="1"/>
     <w:lsdException w:name="Hashtag" w:semiHidden="1" w:unhideWhenUsed="1"/>
     <w:lsdException w:name="Unresolved Mention" w:semiHidden="1" w:unhideWhenUsed="1"/>
+    <w:lsdException w:name="Smart Link" w:semiHidden="1" w:unhideWhenUsed="1"/>
   </w:latentStyles>
   <w:style w:type="paragraph" w:default="1" w:styleId="Normal">
     <w:name w:val="Normal"/>
@@ -3538,6 +4462,17 @@
       <w:color w:val="954F72" w:themeColor="followedHyperlink"/>
       <w:u w:val="single"/>
     </w:rPr>
+  </w:style>
+  <w:style w:type="paragraph" w:styleId="Prrafodelista">
+    <w:name w:val="List Paragraph"/>
+    <w:basedOn w:val="Normal"/>
+    <w:uiPriority w:val="34"/>
+    <w:qFormat/>
+    <w:rsid w:val="003F586D"/>
+    <w:pPr>
+      <w:ind w:left="720"/>
+      <w:contextualSpacing/>
+    </w:pPr>
   </w:style>
 </w:styles>
 </file>

</xml_diff>